<commit_message>
agregue algo de informacion mutua y cambie el canal 2
</commit_message>
<xml_diff>
--- a/TP parte 2/TPIntegrador2_Grupo_6.docx
+++ b/TP parte 2/TPIntegrador2_Grupo_6.docx
@@ -1,6 +1,6 @@
 
 <file path=word/document.xml><?xml version="1.0" encoding="utf-8"?>
-<w:document xmlns:wpc="http://schemas.microsoft.com/office/word/2010/wordprocessingCanvas" xmlns:cx="http://schemas.microsoft.com/office/drawing/2014/chartex" xmlns:cx1="http://schemas.microsoft.com/office/drawing/2015/9/8/chartex" xmlns:cx2="http://schemas.microsoft.com/office/drawing/2015/10/21/chartex" xmlns:cx3="http://schemas.microsoft.com/office/drawing/2016/5/9/chartex" xmlns:cx4="http://schemas.microsoft.com/office/drawing/2016/5/10/chartex" xmlns:cx5="http://schemas.microsoft.com/office/drawing/2016/5/11/chartex" xmlns:cx6="http://schemas.microsoft.com/office/drawing/2016/5/12/chartex" xmlns:cx7="http://schemas.microsoft.com/office/drawing/2016/5/13/chartex" xmlns:cx8="http://schemas.microsoft.com/office/drawing/2016/5/14/chartex" xmlns:mc="http://schemas.openxmlformats.org/markup-compatibility/2006" xmlns:aink="http://schemas.microsoft.com/office/drawing/2016/ink" xmlns:am3d="http://schemas.microsoft.com/office/drawing/2017/model3d" xmlns:o="urn:schemas-microsoft-com:office:office" xmlns:r="http://schemas.openxmlformats.org/officeDocument/2006/relationships" xmlns:m="http://schemas.openxmlformats.org/officeDocument/2006/math" xmlns:v="urn:schemas-microsoft-com:vml" xmlns:wp14="http://schemas.microsoft.com/office/word/2010/wordprocessingDrawing" xmlns:wp="http://schemas.openxmlformats.org/drawingml/2006/wordprocessingDrawing" xmlns:w10="urn:schemas-microsoft-com:office:word" xmlns:w="http://schemas.openxmlformats.org/wordprocessingml/2006/main" xmlns:w14="http://schemas.microsoft.com/office/word/2010/wordml" xmlns:w15="http://schemas.microsoft.com/office/word/2012/wordml" xmlns:w16cex="http://schemas.microsoft.com/office/word/2018/wordml/cex" xmlns:w16cid="http://schemas.microsoft.com/office/word/2016/wordml/cid" xmlns:w16="http://schemas.microsoft.com/office/word/2018/wordml" xmlns:w16se="http://schemas.microsoft.com/office/word/2015/wordml/symex" xmlns:wpg="http://schemas.microsoft.com/office/word/2010/wordprocessingGroup" xmlns:wpi="http://schemas.microsoft.com/office/word/2010/wordprocessingInk" xmlns:wne="http://schemas.microsoft.com/office/word/2006/wordml" xmlns:wps="http://schemas.microsoft.com/office/word/2010/wordprocessingShape" mc:Ignorable="w14 w15 w16se w16cid w16 w16cex wp14">
+<w:document xmlns:wpc="http://schemas.microsoft.com/office/word/2010/wordprocessingCanvas" xmlns:mc="http://schemas.openxmlformats.org/markup-compatibility/2006" xmlns:o="urn:schemas-microsoft-com:office:office" xmlns:r="http://schemas.openxmlformats.org/officeDocument/2006/relationships" xmlns:m="http://schemas.openxmlformats.org/officeDocument/2006/math" xmlns:v="urn:schemas-microsoft-com:vml" xmlns:wp14="http://schemas.microsoft.com/office/word/2010/wordprocessingDrawing" xmlns:wp="http://schemas.openxmlformats.org/drawingml/2006/wordprocessingDrawing" xmlns:w10="urn:schemas-microsoft-com:office:word" xmlns:w="http://schemas.openxmlformats.org/wordprocessingml/2006/main" xmlns:w14="http://schemas.microsoft.com/office/word/2010/wordml" xmlns:wpg="http://schemas.microsoft.com/office/word/2010/wordprocessingGroup" xmlns:wpi="http://schemas.microsoft.com/office/word/2010/wordprocessingInk" xmlns:wne="http://schemas.microsoft.com/office/word/2006/wordml" xmlns:wps="http://schemas.microsoft.com/office/word/2010/wordprocessingShape" mc:Ignorable="w14 wp14">
   <w:body>
     <w:p>
       <w:pPr>
@@ -208,7 +208,7 @@
         </w:rPr>
         <w:t xml:space="preserve">Aguilera Marcos  </w:t>
       </w:r>
-      <w:hyperlink r:id="rId7" w:history="1">
+      <w:hyperlink r:id="rId8" w:history="1">
         <w:r>
           <w:rPr>
             <w:rStyle w:val="Hipervnculo"/>
@@ -252,7 +252,7 @@
         </w:rPr>
         <w:t xml:space="preserve">  </w:t>
       </w:r>
-      <w:hyperlink r:id="rId8" w:history="1">
+      <w:hyperlink r:id="rId9" w:history="1">
         <w:r>
           <w:rPr>
             <w:rStyle w:val="Hipervnculo"/>
@@ -280,7 +280,7 @@
         </w:rPr>
         <w:t xml:space="preserve">Noseda Demian    </w:t>
       </w:r>
-      <w:hyperlink r:id="rId9" w:history="1">
+      <w:hyperlink r:id="rId10" w:history="1">
         <w:r>
           <w:rPr>
             <w:rStyle w:val="Hipervnculo"/>
@@ -322,7 +322,7 @@
       <w:sdtContent>
         <w:p>
           <w:pPr>
-            <w:pStyle w:val="TtuloTDC"/>
+            <w:pStyle w:val="TtulodeTDC"/>
             <w:rPr>
               <w:rStyle w:val="TtuloCar"/>
               <w:rFonts w:ascii="Times New Roman" w:hAnsi="Times New Roman" w:cs="Times New Roman"/>
@@ -1121,7 +1121,23 @@
           <w:rFonts w:ascii="Times New Roman" w:hAnsi="Times New Roman" w:cs="Times New Roman"/>
           <w:sz w:val="28"/>
         </w:rPr>
-        <w:t>A partir de esto se da la compresión dado que en el alfabeto original cada símbolo utiliza 8 bits para representarse sin importar su probabilidad, y en la codificación de Huffman cada símbolo utiliza una cantidad de bits optima obtenida a partir de su probabilidad de aparición.</w:t>
+        <w:t xml:space="preserve">A partir de esto se da la compresión dado que en el alfabeto original cada símbolo utiliza 8 bits para representarse sin importar su probabilidad, y en la codificación de Huffman cada símbolo utiliza una cantidad de bits </w:t>
+      </w:r>
+      <w:proofErr w:type="gramStart"/>
+      <w:r>
+        <w:rPr>
+          <w:rFonts w:ascii="Times New Roman" w:hAnsi="Times New Roman" w:cs="Times New Roman"/>
+          <w:sz w:val="28"/>
+        </w:rPr>
+        <w:t>optima</w:t>
+      </w:r>
+      <w:proofErr w:type="gramEnd"/>
+      <w:r>
+        <w:rPr>
+          <w:rFonts w:ascii="Times New Roman" w:hAnsi="Times New Roman" w:cs="Times New Roman"/>
+          <w:sz w:val="28"/>
+        </w:rPr>
+        <w:t xml:space="preserve"> obtenida a partir de su probabilidad de aparición.</w:t>
       </w:r>
     </w:p>
     <w:p>
@@ -1137,7 +1153,7 @@
           <w:rFonts w:ascii="Times New Roman" w:hAnsi="Times New Roman" w:cs="Times New Roman"/>
           <w:sz w:val="28"/>
         </w:rPr>
-        <w:t xml:space="preserve">El código de Huffman se obtiene a partir de un proceso recursivo que en cada paso agrupa los símbolos menos probables para formar un nuevo símbolo. Obteniendo así una denominada fuente reducida, sobre la cual se repite la fusión de los dos símbolos menos probables hasta llegar a una fuente reducida de sólo dos símbolos. Comenzado por esta última fuente reducida se construye el código compacto para cada fuente, asignando en la última un cero y un uno en los símbolos respectivamente. La fuente reducida anterior se codifica copiando las palabras código al símbolo de precedencia. Si el símbolo precede de la fusión de dos, la palabra se copia a los dos que se originaron, </w:t>
+        <w:t xml:space="preserve">El código de Huffman se obtiene a partir de un proceso recursivo que en cada paso agrupa los símbolos menos probables para formar un nuevo símbolo. Obteniendo así una denominada fuente reducida, sobre la cual se repite la fusión de los dos símbolos menos probables hasta llegar a una fuente reducida de sólo dos símbolos. Comenzado por esta última fuente reducida se construye el código compacto para cada fuente, asignando en la última un cero y un uno en los símbolos respectivamente. La fuente reducida anterior se codifica copiando las palabras código al símbolo de precedencia. Si el símbolo precede de la fusión de dos, la palabra se copia a los dos que se </w:t>
       </w:r>
       <w:r>
         <w:rPr>
@@ -1145,7 +1161,7 @@
           <w:sz w:val="28"/>
         </w:rPr>
         <w:lastRenderedPageBreak/>
-        <w:t xml:space="preserve">y para diferenciarlas añadiendo el símbolo 0 a una, y 1 a la otra. Así en la última iteración se obtiene un código compacto óptimo para la fuente original. La longitud media Lm del código Huffman asociado a la fuente S, sin memoria, extendida a orden n, está limitado: H(S) ≤ </w:t>
+        <w:t xml:space="preserve">originaron, y para diferenciarlas añadiendo el símbolo 0 a una, y 1 a la otra. Así en la última iteración se obtiene un código compacto óptimo para la fuente original. La longitud media Lm del código Huffman asociado a la fuente S, sin memoria, extendida a orden n, está limitado: H(S) ≤ </w:t>
       </w:r>
       <w:proofErr w:type="spellStart"/>
       <w:r>
@@ -1271,7 +1287,23 @@
           <w:rFonts w:ascii="Times New Roman" w:hAnsi="Times New Roman" w:cs="Times New Roman"/>
           <w:sz w:val="28"/>
         </w:rPr>
-        <w:t>Para comprimir el archivo en primer lugar se guarda el diccionario para utilizarlo en la descompresión del archivo, luego a partir del diccionario se realiza una nueva lectura del archivo original y se guarda la representación en bits correspondiente a cada símbolo ordenada en una estructura de bits. Al terminar la lectura del archivo origina se guarda la estructura de bits en el comprimido y termina la compresión.</w:t>
+        <w:t xml:space="preserve">Para comprimir el archivo en primer lugar se guarda el diccionario para utilizarlo en la descompresión del archivo, luego a partir del diccionario se realiza una nueva lectura del archivo original y se guarda la representación en bits correspondiente a cada símbolo </w:t>
+      </w:r>
+      <w:proofErr w:type="gramStart"/>
+      <w:r>
+        <w:rPr>
+          <w:rFonts w:ascii="Times New Roman" w:hAnsi="Times New Roman" w:cs="Times New Roman"/>
+          <w:sz w:val="28"/>
+        </w:rPr>
+        <w:t>ordenada</w:t>
+      </w:r>
+      <w:proofErr w:type="gramEnd"/>
+      <w:r>
+        <w:rPr>
+          <w:rFonts w:ascii="Times New Roman" w:hAnsi="Times New Roman" w:cs="Times New Roman"/>
+          <w:sz w:val="28"/>
+        </w:rPr>
+        <w:t xml:space="preserve"> en una estructura de bits. Al terminar la lectura del archivo origina se guarda la estructura de bits en el comprimido y termina la compresión.</w:t>
       </w:r>
     </w:p>
     <w:p>
@@ -1548,24 +1580,60 @@
           <w:sz w:val="28"/>
           <w:szCs w:val="28"/>
         </w:rPr>
-        <w:t>Este método no requiere de guardar ningún tipo de diccionario en el comprimido, y tampoco de recorrer mas de una vez el archivo de texto original.</w:t>
-      </w:r>
-    </w:p>
-    <w:p>
-      <w:pPr>
+        <w:t xml:space="preserve">Este método no requiere de guardar ningún tipo de diccionario en el comprimido, y tampoco de recorrer </w:t>
+      </w:r>
+      <w:proofErr w:type="gramStart"/>
+      <w:r>
         <w:rPr>
           <w:rFonts w:ascii="Times New Roman" w:hAnsi="Times New Roman" w:cs="Times New Roman"/>
           <w:sz w:val="28"/>
           <w:szCs w:val="28"/>
         </w:rPr>
-      </w:pPr>
+        <w:t>mas</w:t>
+      </w:r>
+      <w:proofErr w:type="gramEnd"/>
       <w:r>
         <w:rPr>
           <w:rFonts w:ascii="Times New Roman" w:hAnsi="Times New Roman" w:cs="Times New Roman"/>
           <w:sz w:val="28"/>
           <w:szCs w:val="28"/>
         </w:rPr>
-        <w:t>Para descomprimir se lee en primer lugar el símbolo y luego se continúa leyendo hasta encontrar un espacio. Se emiten tantas repeticiones del símbolo como las que hayan sido leídas del comprimido y si la lectura no tenía un numero de repeticiones se toma implícitamente como una única repetición. Se continua de la misma manera con el siguiente par hasta concluir la descompresión.</w:t>
+        <w:t xml:space="preserve"> de una vez el archivo de texto original.</w:t>
+      </w:r>
+    </w:p>
+    <w:p>
+      <w:pPr>
+        <w:rPr>
+          <w:rFonts w:ascii="Times New Roman" w:hAnsi="Times New Roman" w:cs="Times New Roman"/>
+          <w:sz w:val="28"/>
+          <w:szCs w:val="28"/>
+        </w:rPr>
+      </w:pPr>
+      <w:r>
+        <w:rPr>
+          <w:rFonts w:ascii="Times New Roman" w:hAnsi="Times New Roman" w:cs="Times New Roman"/>
+          <w:sz w:val="28"/>
+          <w:szCs w:val="28"/>
+        </w:rPr>
+        <w:t xml:space="preserve">Para descomprimir se lee en primer lugar el símbolo y luego se continúa leyendo hasta encontrar un espacio. Se emiten tantas repeticiones del símbolo como las que hayan sido leídas del comprimido y si la lectura no tenía un numero de repeticiones se toma implícitamente como una única repetición. Se </w:t>
+      </w:r>
+      <w:proofErr w:type="gramStart"/>
+      <w:r>
+        <w:rPr>
+          <w:rFonts w:ascii="Times New Roman" w:hAnsi="Times New Roman" w:cs="Times New Roman"/>
+          <w:sz w:val="28"/>
+          <w:szCs w:val="28"/>
+        </w:rPr>
+        <w:t>continua</w:t>
+      </w:r>
+      <w:proofErr w:type="gramEnd"/>
+      <w:r>
+        <w:rPr>
+          <w:rFonts w:ascii="Times New Roman" w:hAnsi="Times New Roman" w:cs="Times New Roman"/>
+          <w:sz w:val="28"/>
+          <w:szCs w:val="28"/>
+        </w:rPr>
+        <w:t xml:space="preserve"> de la misma manera con el siguiente par hasta concluir la descompresión.</w:t>
       </w:r>
     </w:p>
     <w:p>
@@ -1602,7 +1670,25 @@
           <w:sz w:val="28"/>
           <w:szCs w:val="28"/>
         </w:rPr>
-        <w:t>Como se puede apreciar en las tablas 1.1 y 1.2 anexadas en el apéndice, al comprimir los archivos de texto mdp-español.txt y mdp-frances.txt lo primero que notamos es que RLC en lugar de reducir su tamaño, lo aumenta. Esto tiene sentido dado que RLC es un método de compresión útil cuando se trata de fuentes de información que repiten secuencias de un mismo símbolo y en el caso de las palabras en nuestros archivos de texto no es así, pro lo que para representar cada símbolo esta utilizando mas lugar que en el archivo original.</w:t>
+        <w:t xml:space="preserve">Como se puede apreciar en las tablas 1.1 y 1.2 anexadas en el apéndice, al comprimir los archivos de texto mdp-español.txt y mdp-frances.txt lo primero que notamos es que RLC en lugar de reducir su tamaño, lo aumenta. Esto tiene sentido dado que RLC es un método de compresión útil cuando se trata de fuentes de información que repiten secuencias de un mismo símbolo y en el caso de las palabras en nuestros archivos de texto no es así, pro lo que para representar cada símbolo esta utilizando </w:t>
+      </w:r>
+      <w:proofErr w:type="gramStart"/>
+      <w:r>
+        <w:rPr>
+          <w:rFonts w:ascii="Times New Roman" w:hAnsi="Times New Roman" w:cs="Times New Roman"/>
+          <w:sz w:val="28"/>
+          <w:szCs w:val="28"/>
+        </w:rPr>
+        <w:t>mas</w:t>
+      </w:r>
+      <w:proofErr w:type="gramEnd"/>
+      <w:r>
+        <w:rPr>
+          <w:rFonts w:ascii="Times New Roman" w:hAnsi="Times New Roman" w:cs="Times New Roman"/>
+          <w:sz w:val="28"/>
+          <w:szCs w:val="28"/>
+        </w:rPr>
+        <w:t xml:space="preserve"> lugar que en el archivo original.</w:t>
       </w:r>
     </w:p>
     <w:p>
@@ -1620,14 +1706,32 @@
           <w:sz w:val="28"/>
           <w:szCs w:val="28"/>
         </w:rPr>
-        <w:t xml:space="preserve">Luego si pasamos a tratar exclusivamente con Huffman y Shannon-fano, podemos ver como Huffman en ambos casos da una mayor tasa de compresión que Shannon-Fano. Esto se debe a que el código de Huffman es optimo </w:t>
-      </w:r>
+        <w:t xml:space="preserve">Luego si pasamos a tratar exclusivamente con Huffman y Shannon-fano, podemos ver como Huffman en ambos casos da una mayor tasa de compresión que Shannon-Fano. Esto se debe a que el código de Huffman es </w:t>
+      </w:r>
+      <w:proofErr w:type="gramStart"/>
       <w:r>
         <w:rPr>
           <w:rFonts w:ascii="Times New Roman" w:hAnsi="Times New Roman" w:cs="Times New Roman"/>
           <w:sz w:val="28"/>
           <w:szCs w:val="28"/>
         </w:rPr>
+        <w:t>optimo</w:t>
+      </w:r>
+      <w:proofErr w:type="gramEnd"/>
+      <w:r>
+        <w:rPr>
+          <w:rFonts w:ascii="Times New Roman" w:hAnsi="Times New Roman" w:cs="Times New Roman"/>
+          <w:sz w:val="28"/>
+          <w:szCs w:val="28"/>
+        </w:rPr>
+        <w:t xml:space="preserve"> </w:t>
+      </w:r>
+      <w:r>
+        <w:rPr>
+          <w:rFonts w:ascii="Times New Roman" w:hAnsi="Times New Roman" w:cs="Times New Roman"/>
+          <w:sz w:val="28"/>
+          <w:szCs w:val="28"/>
+        </w:rPr>
         <w:t>mientras</w:t>
       </w:r>
       <w:r>
@@ -1670,7 +1774,7 @@
           <w:sz w:val="28"/>
           <w:szCs w:val="28"/>
         </w:rPr>
-        <w:t xml:space="preserve">También podemos apreciar en los resultados que la tasa de compresión es relativamente baja, no alcanza siquiera 1,1 en ningún caso (teniendo en cuenta Shannon-Fano y Huffman exclusivamente). Concluimos que esto se debe a nuestra forma de persistir el diccionario en el archivo comprimido, dado que al remover el diccionario la tasa de compresión aumenta hasta llegar a 1,75 aproximadamente. Por ello podemos concluir </w:t>
+        <w:t xml:space="preserve">También podemos apreciar en los resultados que la tasa de compresión es relativamente baja, no alcanza siquiera 1,1 en ningún caso (teniendo en cuenta Shannon-Fano y Huffman exclusivamente). Concluimos que esto se debe a nuestra forma de persistir el diccionario en el archivo comprimido, dado que al remover el diccionario la tasa de compresión aumenta hasta llegar a 1,75 aproximadamente. Por </w:t>
       </w:r>
       <w:r>
         <w:rPr>
@@ -1679,7 +1783,7 @@
           <w:szCs w:val="28"/>
         </w:rPr>
         <w:lastRenderedPageBreak/>
-        <w:t>que estas compresiones aumentarán su eficiencia cuanto mas grande sea el archivo de texto dado que el tamaño del diccionario se mantendrá constante disminuyendo así el porcentaje que representa del archivo comprimido final.</w:t>
+        <w:t>ello podemos concluir que estas compresiones aumentarán su eficiencia cuanto mas grande sea el archivo de texto dado que el tamaño del diccionario se mantendrá constante disminuyendo así el porcentaje que representa del archivo comprimido final.</w:t>
       </w:r>
     </w:p>
     <w:p>
@@ -1851,7 +1955,23 @@
           <w:rFonts w:ascii="Times New Roman" w:hAnsi="Times New Roman" w:cs="Times New Roman"/>
           <w:sz w:val="28"/>
         </w:rPr>
-        <w:t xml:space="preserve"> por un alfabeto de entrada A = {ai}, i = 1, 2, ..., r; un alfabeto de salida B = {bj}, j = 1, 2, ..., s; y un conjunto de probabilidades condicionales P (bj/ai).</w:t>
+        <w:t xml:space="preserve"> por un alfabeto de entrada A = {ai}, i = 1, 2</w:t>
+      </w:r>
+      <w:proofErr w:type="gramStart"/>
+      <w:r>
+        <w:rPr>
+          <w:rFonts w:ascii="Times New Roman" w:hAnsi="Times New Roman" w:cs="Times New Roman"/>
+          <w:sz w:val="28"/>
+        </w:rPr>
+        <w:t>, ...</w:t>
+      </w:r>
+      <w:proofErr w:type="gramEnd"/>
+      <w:r>
+        <w:rPr>
+          <w:rFonts w:ascii="Times New Roman" w:hAnsi="Times New Roman" w:cs="Times New Roman"/>
+          <w:sz w:val="28"/>
+        </w:rPr>
+        <w:t>, r; un alfabeto de salida B = {bj}, j = 1, 2, ..., s; y un conjunto de probabilidades condicionales P (bj/ai).</w:t>
       </w:r>
     </w:p>
     <w:p>
@@ -1888,7 +2008,23 @@
           <w:rFonts w:ascii="Times New Roman" w:hAnsi="Times New Roman" w:cs="Times New Roman"/>
           <w:sz w:val="28"/>
         </w:rPr>
-        <w:t>condicionales P, y las probabilidades a priori P(ai), mediante un programa codificado en lenguaje java realizaremos los distintos tipos de cálculos útiles para interpretar un canal de comunicación.</w:t>
+        <w:t xml:space="preserve">condicionales P, y las probabilidades a priori </w:t>
+      </w:r>
+      <w:proofErr w:type="gramStart"/>
+      <w:r>
+        <w:rPr>
+          <w:rFonts w:ascii="Times New Roman" w:hAnsi="Times New Roman" w:cs="Times New Roman"/>
+          <w:sz w:val="28"/>
+        </w:rPr>
+        <w:t>P(</w:t>
+      </w:r>
+      <w:proofErr w:type="gramEnd"/>
+      <w:r>
+        <w:rPr>
+          <w:rFonts w:ascii="Times New Roman" w:hAnsi="Times New Roman" w:cs="Times New Roman"/>
+          <w:sz w:val="28"/>
+        </w:rPr>
+        <w:t>ai), mediante un programa codificado en lenguaje java realizaremos los distintos tipos de cálculos útiles para interpretar un canal de comunicación.</w:t>
       </w:r>
     </w:p>
     <w:p>
@@ -1953,7 +2089,25 @@
           <w:sz w:val="28"/>
           <w:szCs w:val="28"/>
         </w:rPr>
-        <w:t>La formula que define el calculo de esta propiedad es la siguiente:</w:t>
+        <w:t xml:space="preserve">La formula que define el </w:t>
+      </w:r>
+      <w:proofErr w:type="gramStart"/>
+      <w:r>
+        <w:rPr>
+          <w:rFonts w:ascii="Times New Roman" w:hAnsi="Times New Roman" w:cs="Times New Roman"/>
+          <w:sz w:val="28"/>
+          <w:szCs w:val="28"/>
+        </w:rPr>
+        <w:t>calculo</w:t>
+      </w:r>
+      <w:proofErr w:type="gramEnd"/>
+      <w:r>
+        <w:rPr>
+          <w:rFonts w:ascii="Times New Roman" w:hAnsi="Times New Roman" w:cs="Times New Roman"/>
+          <w:sz w:val="28"/>
+          <w:szCs w:val="28"/>
+        </w:rPr>
+        <w:t xml:space="preserve"> de esta propiedad es la siguiente:</w:t>
       </w:r>
     </w:p>
     <w:p>
@@ -1970,125 +2124,13 @@
           <w:rFonts w:ascii="Times New Roman" w:hAnsi="Times New Roman" w:cs="Times New Roman"/>
           <w:noProof/>
           <w:sz w:val="28"/>
-          <w:lang w:val="en-GB"/>
+          <w:lang w:eastAsia="es-AR"/>
         </w:rPr>
         <w:drawing>
           <wp:inline distT="0" distB="0" distL="0" distR="0" wp14:anchorId="1878CE21" wp14:editId="430FC12A">
             <wp:extent cx="6188710" cy="722630"/>
             <wp:effectExtent l="0" t="0" r="2540" b="1270"/>
             <wp:docPr id="1" name="Imagen 1"/>
-            <wp:cNvGraphicFramePr>
-              <a:graphicFrameLocks xmlns:a="http://schemas.openxmlformats.org/drawingml/2006/main" noChangeAspect="1"/>
-            </wp:cNvGraphicFramePr>
-            <a:graphic xmlns:a="http://schemas.openxmlformats.org/drawingml/2006/main">
-              <a:graphicData uri="http://schemas.openxmlformats.org/drawingml/2006/picture">
-                <pic:pic xmlns:pic="http://schemas.openxmlformats.org/drawingml/2006/picture">
-                  <pic:nvPicPr>
-                    <pic:cNvPr id="1" name=""/>
-                    <pic:cNvPicPr/>
-                  </pic:nvPicPr>
-                  <pic:blipFill>
-                    <a:blip r:embed="rId10"/>
-                    <a:stretch>
-                      <a:fillRect/>
-                    </a:stretch>
-                  </pic:blipFill>
-                  <pic:spPr>
-                    <a:xfrm>
-                      <a:off x="0" y="0"/>
-                      <a:ext cx="6188710" cy="722630"/>
-                    </a:xfrm>
-                    <a:prstGeom prst="rect">
-                      <a:avLst/>
-                    </a:prstGeom>
-                  </pic:spPr>
-                </pic:pic>
-              </a:graphicData>
-            </a:graphic>
-          </wp:inline>
-        </w:drawing>
-      </w:r>
-    </w:p>
-    <w:p>
-      <w:pPr>
-        <w:jc w:val="both"/>
-        <w:rPr>
-          <w:rFonts w:ascii="Times New Roman" w:hAnsi="Times New Roman" w:cs="Times New Roman"/>
-          <w:sz w:val="28"/>
-        </w:rPr>
-      </w:pPr>
-      <w:r>
-        <w:rPr>
-          <w:rFonts w:ascii="Times New Roman" w:hAnsi="Times New Roman" w:cs="Times New Roman"/>
-          <w:sz w:val="28"/>
-        </w:rPr>
-        <w:lastRenderedPageBreak/>
-        <w:t>Para realizar esta c</w:t>
-      </w:r>
-      <w:r>
-        <w:rPr>
-          <w:rFonts w:ascii="Times New Roman" w:hAnsi="Times New Roman" w:cs="Times New Roman"/>
-          <w:sz w:val="28"/>
-        </w:rPr>
-        <w:t>uenta en nuestro programa a partir de las probabilidades a priori y la matriz del canal debemos realizar cálculos intermedios.</w:t>
-      </w:r>
-    </w:p>
-    <w:p>
-      <w:pPr>
-        <w:jc w:val="both"/>
-        <w:rPr>
-          <w:rFonts w:ascii="Times New Roman" w:hAnsi="Times New Roman" w:cs="Times New Roman"/>
-          <w:sz w:val="28"/>
-        </w:rPr>
-      </w:pPr>
-      <w:r>
-        <w:rPr>
-          <w:rFonts w:ascii="Times New Roman" w:hAnsi="Times New Roman" w:cs="Times New Roman"/>
-          <w:sz w:val="28"/>
-        </w:rPr>
-        <w:t xml:space="preserve">En primer </w:t>
-      </w:r>
-      <w:r>
-        <w:rPr>
-          <w:rFonts w:ascii="Times New Roman" w:hAnsi="Times New Roman" w:cs="Times New Roman"/>
-          <w:sz w:val="28"/>
-        </w:rPr>
-        <w:t>lugar,</w:t>
-      </w:r>
-      <w:r>
-        <w:rPr>
-          <w:rFonts w:ascii="Times New Roman" w:hAnsi="Times New Roman" w:cs="Times New Roman"/>
-          <w:sz w:val="28"/>
-        </w:rPr>
-        <w:t xml:space="preserve"> debemos obtener el termino P(b) que representa las probabilidades de la salida. </w:t>
-      </w:r>
-      <w:r>
-        <w:rPr>
-          <w:rFonts w:ascii="Times New Roman" w:hAnsi="Times New Roman" w:cs="Times New Roman"/>
-          <w:sz w:val="28"/>
-        </w:rPr>
-        <w:t>Esta probabilidad la obtendremos de forma teórica a partir de la siguiente formula:</w:t>
-      </w:r>
-    </w:p>
-    <w:p>
-      <w:pPr>
-        <w:jc w:val="both"/>
-        <w:rPr>
-          <w:rFonts w:ascii="Times New Roman" w:hAnsi="Times New Roman" w:cs="Times New Roman"/>
-          <w:sz w:val="28"/>
-        </w:rPr>
-      </w:pPr>
-      <w:r>
-        <w:rPr>
-          <w:rFonts w:ascii="Times New Roman" w:hAnsi="Times New Roman" w:cs="Times New Roman"/>
-          <w:noProof/>
-          <w:sz w:val="28"/>
-        </w:rPr>
-        <w:drawing>
-          <wp:inline distT="0" distB="0" distL="0" distR="0" wp14:anchorId="55701FCD" wp14:editId="4980EA11">
-            <wp:extent cx="3972479" cy="819264"/>
-            <wp:effectExtent l="0" t="0" r="9525" b="0"/>
-            <wp:docPr id="2" name="Imagen 2"/>
             <wp:cNvGraphicFramePr>
               <a:graphicFrameLocks xmlns:a="http://schemas.openxmlformats.org/drawingml/2006/main" noChangeAspect="1"/>
             </wp:cNvGraphicFramePr>
@@ -2108,7 +2150,7 @@
                   <pic:spPr>
                     <a:xfrm>
                       <a:off x="0" y="0"/>
-                      <a:ext cx="3972479" cy="819264"/>
+                      <a:ext cx="6188710" cy="722630"/>
                     </a:xfrm>
                     <a:prstGeom prst="rect">
                       <a:avLst/>
@@ -2134,667 +2176,76 @@
           <w:rFonts w:ascii="Times New Roman" w:hAnsi="Times New Roman" w:cs="Times New Roman"/>
           <w:sz w:val="28"/>
         </w:rPr>
-        <w:t>Se implemento un código en java representado por el siguiente seudocódigo para calcularlo:</w:t>
-      </w:r>
-    </w:p>
-    <w:p>
-      <w:pPr>
-        <w:spacing w:after="0"/>
+        <w:lastRenderedPageBreak/>
+        <w:t>Para realizar esta c</w:t>
+      </w:r>
+      <w:r>
+        <w:rPr>
+          <w:rFonts w:ascii="Times New Roman" w:hAnsi="Times New Roman" w:cs="Times New Roman"/>
+          <w:sz w:val="28"/>
+        </w:rPr>
+        <w:t>uenta en nuestro programa a partir de las probabilidades a priori y la matriz del canal debemos realizar cálculos intermedios.</w:t>
+      </w:r>
+    </w:p>
+    <w:p>
+      <w:pPr>
         <w:jc w:val="both"/>
         <w:rPr>
-          <w:rFonts w:ascii="Consolas" w:hAnsi="Consolas" w:cs="Times New Roman"/>
-          <w:i/>
-          <w:iCs/>
-          <w:sz w:val="24"/>
-          <w:szCs w:val="20"/>
-        </w:rPr>
-      </w:pPr>
-      <w:r>
-        <w:rPr>
-          <w:rFonts w:ascii="Consolas" w:hAnsi="Consolas" w:cs="Times New Roman"/>
-          <w:i/>
-          <w:iCs/>
-          <w:sz w:val="24"/>
-          <w:szCs w:val="20"/>
-        </w:rPr>
-        <w:t xml:space="preserve">m = </w:t>
-      </w:r>
-      <w:r>
-        <w:rPr>
-          <w:rFonts w:ascii="Consolas" w:hAnsi="Consolas" w:cs="Times New Roman"/>
-          <w:i/>
-          <w:iCs/>
-          <w:sz w:val="24"/>
-          <w:szCs w:val="20"/>
-        </w:rPr>
-        <w:t>cantidad de entradas</w:t>
-      </w:r>
-    </w:p>
-    <w:p>
-      <w:pPr>
-        <w:spacing w:after="0"/>
+          <w:rFonts w:ascii="Times New Roman" w:hAnsi="Times New Roman" w:cs="Times New Roman"/>
+          <w:sz w:val="28"/>
+        </w:rPr>
+      </w:pPr>
+      <w:r>
+        <w:rPr>
+          <w:rFonts w:ascii="Times New Roman" w:hAnsi="Times New Roman" w:cs="Times New Roman"/>
+          <w:sz w:val="28"/>
+        </w:rPr>
+        <w:t xml:space="preserve">En primer </w:t>
+      </w:r>
+      <w:r>
+        <w:rPr>
+          <w:rFonts w:ascii="Times New Roman" w:hAnsi="Times New Roman" w:cs="Times New Roman"/>
+          <w:sz w:val="28"/>
+        </w:rPr>
+        <w:t>lugar,</w:t>
+      </w:r>
+      <w:r>
+        <w:rPr>
+          <w:rFonts w:ascii="Times New Roman" w:hAnsi="Times New Roman" w:cs="Times New Roman"/>
+          <w:sz w:val="28"/>
+        </w:rPr>
+        <w:t xml:space="preserve"> debemos obtener el termino </w:t>
+      </w:r>
+      <w:proofErr w:type="gramStart"/>
+      <w:r>
+        <w:rPr>
+          <w:rFonts w:ascii="Times New Roman" w:hAnsi="Times New Roman" w:cs="Times New Roman"/>
+          <w:sz w:val="28"/>
+        </w:rPr>
+        <w:t>P(</w:t>
+      </w:r>
+      <w:proofErr w:type="gramEnd"/>
+      <w:r>
+        <w:rPr>
+          <w:rFonts w:ascii="Times New Roman" w:hAnsi="Times New Roman" w:cs="Times New Roman"/>
+          <w:sz w:val="28"/>
+        </w:rPr>
+        <w:t xml:space="preserve">b) que representa las probabilidades de la salida. </w:t>
+      </w:r>
+      <w:r>
+        <w:rPr>
+          <w:rFonts w:ascii="Times New Roman" w:hAnsi="Times New Roman" w:cs="Times New Roman"/>
+          <w:sz w:val="28"/>
+        </w:rPr>
+        <w:t>Esta probabilidad la obtendremos de forma teórica a partir de la siguiente formula:</w:t>
+      </w:r>
+    </w:p>
+    <w:p>
+      <w:pPr>
         <w:jc w:val="both"/>
         <w:rPr>
-          <w:rFonts w:ascii="Consolas" w:hAnsi="Consolas" w:cs="Times New Roman"/>
-          <w:i/>
-          <w:iCs/>
-          <w:sz w:val="24"/>
-          <w:szCs w:val="20"/>
-        </w:rPr>
-      </w:pPr>
-      <w:r>
-        <w:rPr>
-          <w:rFonts w:ascii="Consolas" w:hAnsi="Consolas" w:cs="Times New Roman"/>
-          <w:i/>
-          <w:iCs/>
-          <w:sz w:val="24"/>
-          <w:szCs w:val="20"/>
-        </w:rPr>
-        <w:t xml:space="preserve">n = </w:t>
-      </w:r>
-      <w:r>
-        <w:rPr>
-          <w:rFonts w:ascii="Consolas" w:hAnsi="Consolas" w:cs="Times New Roman"/>
-          <w:i/>
-          <w:iCs/>
-          <w:sz w:val="24"/>
-          <w:szCs w:val="20"/>
-        </w:rPr>
-        <w:t>cantidad de salidas</w:t>
-      </w:r>
-    </w:p>
-    <w:p>
-      <w:pPr>
-        <w:spacing w:after="0"/>
-        <w:jc w:val="both"/>
-        <w:rPr>
-          <w:rFonts w:ascii="Consolas" w:hAnsi="Consolas" w:cs="Times New Roman"/>
-          <w:i/>
-          <w:iCs/>
-          <w:sz w:val="24"/>
-          <w:szCs w:val="20"/>
-        </w:rPr>
-      </w:pPr>
-      <w:r>
-        <w:rPr>
-          <w:rFonts w:ascii="Consolas" w:hAnsi="Consolas" w:cs="Times New Roman"/>
-          <w:i/>
-          <w:iCs/>
-          <w:sz w:val="24"/>
-          <w:szCs w:val="20"/>
-        </w:rPr>
-        <w:t>canal = matriz del canal</w:t>
-      </w:r>
-    </w:p>
-    <w:p>
-      <w:pPr>
-        <w:spacing w:after="0"/>
-        <w:jc w:val="both"/>
-        <w:rPr>
-          <w:rFonts w:ascii="Consolas" w:hAnsi="Consolas" w:cs="Times New Roman"/>
-          <w:i/>
-          <w:iCs/>
-          <w:sz w:val="24"/>
-          <w:szCs w:val="20"/>
-        </w:rPr>
-      </w:pPr>
-      <w:r>
-        <w:rPr>
-          <w:rFonts w:ascii="Consolas" w:hAnsi="Consolas" w:cs="Times New Roman"/>
-          <w:i/>
-          <w:iCs/>
-          <w:sz w:val="24"/>
-          <w:szCs w:val="20"/>
-        </w:rPr>
-        <w:t>probabilidadPriori</w:t>
-      </w:r>
-      <w:r>
-        <w:rPr>
-          <w:rFonts w:ascii="Consolas" w:hAnsi="Consolas" w:cs="Times New Roman"/>
-          <w:i/>
-          <w:iCs/>
-          <w:sz w:val="24"/>
-          <w:szCs w:val="20"/>
-        </w:rPr>
-        <w:t xml:space="preserve"> = vector con las probabilidades a priori</w:t>
-      </w:r>
-    </w:p>
-    <w:p>
-      <w:pPr>
-        <w:spacing w:after="0"/>
-        <w:jc w:val="both"/>
-        <w:rPr>
-          <w:rFonts w:ascii="Consolas" w:hAnsi="Consolas" w:cs="Times New Roman"/>
-          <w:i/>
-          <w:iCs/>
-          <w:sz w:val="24"/>
-          <w:szCs w:val="20"/>
-        </w:rPr>
-      </w:pPr>
-      <w:r>
-        <w:rPr>
-          <w:rFonts w:ascii="Consolas" w:hAnsi="Consolas" w:cs="Times New Roman"/>
-          <w:i/>
-          <w:iCs/>
-          <w:sz w:val="24"/>
-          <w:szCs w:val="20"/>
-        </w:rPr>
-        <w:t xml:space="preserve">probabilidadSalida = </w:t>
-      </w:r>
-      <w:r>
-        <w:rPr>
-          <w:rFonts w:ascii="Consolas" w:hAnsi="Consolas" w:cs="Times New Roman"/>
-          <w:i/>
-          <w:iCs/>
-          <w:sz w:val="24"/>
-          <w:szCs w:val="20"/>
-        </w:rPr>
-        <w:t>nuevo vector con las probabilidades de salidas</w:t>
-      </w:r>
-    </w:p>
-    <w:p>
-      <w:pPr>
-        <w:spacing w:after="0"/>
-        <w:jc w:val="both"/>
-        <w:rPr>
-          <w:rFonts w:ascii="Consolas" w:hAnsi="Consolas" w:cs="Times New Roman"/>
-          <w:i/>
-          <w:iCs/>
-          <w:sz w:val="24"/>
-          <w:szCs w:val="20"/>
-        </w:rPr>
-      </w:pPr>
-      <w:r>
-        <w:rPr>
-          <w:rFonts w:ascii="Consolas" w:hAnsi="Consolas" w:cs="Times New Roman"/>
-          <w:i/>
-          <w:iCs/>
-          <w:sz w:val="24"/>
-          <w:szCs w:val="20"/>
-        </w:rPr>
-        <w:t>j = 0</w:t>
-      </w:r>
-    </w:p>
-    <w:p>
-      <w:pPr>
-        <w:spacing w:after="0"/>
-        <w:jc w:val="both"/>
-        <w:rPr>
-          <w:rFonts w:ascii="Consolas" w:hAnsi="Consolas" w:cs="Times New Roman"/>
-          <w:i/>
-          <w:iCs/>
-          <w:sz w:val="24"/>
-          <w:szCs w:val="20"/>
-        </w:rPr>
-      </w:pPr>
-      <w:r>
-        <w:rPr>
-          <w:rFonts w:ascii="Consolas" w:hAnsi="Consolas" w:cs="Times New Roman"/>
-          <w:i/>
-          <w:iCs/>
-          <w:sz w:val="24"/>
-          <w:szCs w:val="20"/>
-        </w:rPr>
-        <w:t>mientras que</w:t>
-      </w:r>
-      <w:r>
-        <w:rPr>
-          <w:rFonts w:ascii="Consolas" w:hAnsi="Consolas" w:cs="Times New Roman"/>
-          <w:i/>
-          <w:iCs/>
-          <w:sz w:val="24"/>
-          <w:szCs w:val="20"/>
-        </w:rPr>
-        <w:t xml:space="preserve"> </w:t>
-      </w:r>
-      <w:r>
-        <w:rPr>
-          <w:rFonts w:ascii="Consolas" w:hAnsi="Consolas" w:cs="Times New Roman"/>
-          <w:i/>
-          <w:iCs/>
-          <w:sz w:val="24"/>
-          <w:szCs w:val="20"/>
-        </w:rPr>
-        <w:t>(</w:t>
-      </w:r>
-      <w:r>
-        <w:rPr>
-          <w:rFonts w:ascii="Consolas" w:hAnsi="Consolas" w:cs="Times New Roman"/>
-          <w:i/>
-          <w:iCs/>
-          <w:sz w:val="24"/>
-          <w:szCs w:val="20"/>
-        </w:rPr>
-        <w:t>j &lt; n</w:t>
-      </w:r>
-      <w:r>
-        <w:rPr>
-          <w:rFonts w:ascii="Consolas" w:hAnsi="Consolas" w:cs="Times New Roman"/>
-          <w:i/>
-          <w:iCs/>
-          <w:sz w:val="24"/>
-          <w:szCs w:val="20"/>
-        </w:rPr>
-        <w:t>) hacer</w:t>
-      </w:r>
-    </w:p>
-    <w:p>
-      <w:pPr>
-        <w:spacing w:after="0"/>
-        <w:jc w:val="both"/>
-        <w:rPr>
-          <w:rFonts w:ascii="Consolas" w:hAnsi="Consolas" w:cs="Times New Roman"/>
-          <w:i/>
-          <w:iCs/>
-          <w:sz w:val="24"/>
-          <w:szCs w:val="20"/>
-        </w:rPr>
-      </w:pPr>
-      <w:r>
-        <w:rPr>
-          <w:rFonts w:ascii="Consolas" w:hAnsi="Consolas" w:cs="Times New Roman"/>
-          <w:i/>
-          <w:iCs/>
-          <w:sz w:val="24"/>
-          <w:szCs w:val="20"/>
-        </w:rPr>
-        <w:t>{</w:t>
-      </w:r>
-    </w:p>
-    <w:p>
-      <w:pPr>
-        <w:spacing w:after="0"/>
-        <w:jc w:val="both"/>
-        <w:rPr>
-          <w:rFonts w:ascii="Consolas" w:hAnsi="Consolas" w:cs="Times New Roman"/>
-          <w:i/>
-          <w:iCs/>
-          <w:sz w:val="24"/>
-          <w:szCs w:val="20"/>
-        </w:rPr>
-      </w:pPr>
-      <w:r>
-        <w:rPr>
-          <w:rFonts w:ascii="Consolas" w:hAnsi="Consolas" w:cs="Times New Roman"/>
-          <w:i/>
-          <w:iCs/>
-          <w:sz w:val="24"/>
-          <w:szCs w:val="20"/>
-        </w:rPr>
-        <w:tab/>
-        <w:t>probabilidadSalida[j] = 0</w:t>
-      </w:r>
-    </w:p>
-    <w:p>
-      <w:pPr>
-        <w:spacing w:after="0"/>
-        <w:jc w:val="both"/>
-        <w:rPr>
-          <w:rFonts w:ascii="Consolas" w:hAnsi="Consolas" w:cs="Times New Roman"/>
-          <w:i/>
-          <w:iCs/>
-          <w:sz w:val="24"/>
-          <w:szCs w:val="20"/>
-        </w:rPr>
-      </w:pPr>
-      <w:r>
-        <w:rPr>
-          <w:rFonts w:ascii="Consolas" w:hAnsi="Consolas" w:cs="Times New Roman"/>
-          <w:i/>
-          <w:iCs/>
-          <w:sz w:val="24"/>
-          <w:szCs w:val="20"/>
-        </w:rPr>
-        <w:tab/>
-        <w:t>i = 0</w:t>
-      </w:r>
-    </w:p>
-    <w:p>
-      <w:pPr>
-        <w:spacing w:after="0"/>
-        <w:jc w:val="both"/>
-        <w:rPr>
-          <w:rFonts w:ascii="Consolas" w:hAnsi="Consolas" w:cs="Times New Roman"/>
-          <w:i/>
-          <w:iCs/>
-          <w:sz w:val="24"/>
-          <w:szCs w:val="20"/>
-        </w:rPr>
-      </w:pPr>
-      <w:r>
-        <w:rPr>
-          <w:rFonts w:ascii="Consolas" w:hAnsi="Consolas" w:cs="Times New Roman"/>
-          <w:i/>
-          <w:iCs/>
-          <w:sz w:val="24"/>
-          <w:szCs w:val="20"/>
-        </w:rPr>
-        <w:tab/>
-      </w:r>
-      <w:r>
-        <w:rPr>
-          <w:rFonts w:ascii="Consolas" w:hAnsi="Consolas" w:cs="Times New Roman"/>
-          <w:i/>
-          <w:iCs/>
-          <w:sz w:val="24"/>
-          <w:szCs w:val="20"/>
-        </w:rPr>
-        <w:t>mantras que</w:t>
-      </w:r>
-      <w:r>
-        <w:rPr>
-          <w:rFonts w:ascii="Consolas" w:hAnsi="Consolas" w:cs="Times New Roman"/>
-          <w:i/>
-          <w:iCs/>
-          <w:sz w:val="24"/>
-          <w:szCs w:val="20"/>
-        </w:rPr>
-        <w:t xml:space="preserve"> (i &lt; m</w:t>
-      </w:r>
-      <w:r>
-        <w:rPr>
-          <w:rFonts w:ascii="Consolas" w:hAnsi="Consolas" w:cs="Times New Roman"/>
-          <w:i/>
-          <w:iCs/>
-          <w:sz w:val="24"/>
-          <w:szCs w:val="20"/>
-        </w:rPr>
-        <w:t>) hacer</w:t>
-      </w:r>
-    </w:p>
-    <w:p>
-      <w:pPr>
-        <w:spacing w:after="0"/>
-        <w:jc w:val="both"/>
-        <w:rPr>
-          <w:rFonts w:ascii="Consolas" w:hAnsi="Consolas" w:cs="Times New Roman"/>
-          <w:i/>
-          <w:iCs/>
-          <w:sz w:val="24"/>
-          <w:szCs w:val="20"/>
-          <w:lang w:val="en-GB"/>
-        </w:rPr>
-      </w:pPr>
-      <w:r>
-        <w:rPr>
-          <w:rFonts w:ascii="Consolas" w:hAnsi="Consolas" w:cs="Times New Roman"/>
-          <w:i/>
-          <w:iCs/>
-          <w:sz w:val="24"/>
-          <w:szCs w:val="20"/>
-        </w:rPr>
-        <w:tab/>
-      </w:r>
-      <w:r>
-        <w:rPr>
-          <w:rFonts w:ascii="Consolas" w:hAnsi="Consolas" w:cs="Times New Roman"/>
-          <w:i/>
-          <w:iCs/>
-          <w:sz w:val="24"/>
-          <w:szCs w:val="20"/>
-          <w:lang w:val="en-GB"/>
-        </w:rPr>
-        <w:t>{</w:t>
-      </w:r>
-    </w:p>
-    <w:p>
-      <w:pPr>
-        <w:spacing w:after="0"/>
-        <w:jc w:val="both"/>
-        <w:rPr>
-          <w:rFonts w:ascii="Consolas" w:hAnsi="Consolas" w:cs="Times New Roman"/>
-          <w:i/>
-          <w:iCs/>
-          <w:sz w:val="24"/>
-          <w:szCs w:val="20"/>
-        </w:rPr>
-      </w:pPr>
-      <w:r>
-        <w:rPr>
-          <w:rFonts w:ascii="Consolas" w:hAnsi="Consolas" w:cs="Times New Roman"/>
-          <w:i/>
-          <w:iCs/>
-          <w:sz w:val="24"/>
-          <w:szCs w:val="20"/>
-          <w:lang w:val="en-GB"/>
-        </w:rPr>
-        <w:tab/>
-      </w:r>
-      <w:r>
-        <w:rPr>
-          <w:rFonts w:ascii="Consolas" w:hAnsi="Consolas" w:cs="Times New Roman"/>
-          <w:i/>
-          <w:iCs/>
-          <w:sz w:val="24"/>
-          <w:szCs w:val="20"/>
-          <w:lang w:val="en-GB"/>
-        </w:rPr>
-        <w:tab/>
-      </w:r>
-      <w:r>
-        <w:rPr>
-          <w:rFonts w:ascii="Consolas" w:hAnsi="Consolas" w:cs="Times New Roman"/>
-          <w:i/>
-          <w:iCs/>
-          <w:sz w:val="24"/>
-          <w:szCs w:val="20"/>
-        </w:rPr>
-        <w:t>probabilidadSalida</w:t>
-      </w:r>
-      <w:r>
-        <w:rPr>
-          <w:rFonts w:ascii="Consolas" w:hAnsi="Consolas" w:cs="Times New Roman"/>
-          <w:i/>
-          <w:iCs/>
-          <w:sz w:val="24"/>
-          <w:szCs w:val="20"/>
-        </w:rPr>
-        <w:t>[j]</w:t>
-      </w:r>
-      <w:r>
-        <w:rPr>
-          <w:rFonts w:ascii="Consolas" w:hAnsi="Consolas" w:cs="Times New Roman"/>
-          <w:i/>
-          <w:iCs/>
-          <w:sz w:val="24"/>
-          <w:szCs w:val="20"/>
-        </w:rPr>
-        <w:t xml:space="preserve"> = probabilidadPriori[i] * canal[i][j]</w:t>
-      </w:r>
-    </w:p>
-    <w:p>
-      <w:pPr>
-        <w:spacing w:after="0"/>
-        <w:jc w:val="both"/>
-        <w:rPr>
-          <w:rFonts w:ascii="Consolas" w:hAnsi="Consolas" w:cs="Times New Roman"/>
-          <w:i/>
-          <w:iCs/>
-          <w:sz w:val="24"/>
-          <w:szCs w:val="20"/>
-          <w:lang w:val="en-GB"/>
-        </w:rPr>
-      </w:pPr>
-      <w:r>
-        <w:rPr>
-          <w:rFonts w:ascii="Consolas" w:hAnsi="Consolas" w:cs="Times New Roman"/>
-          <w:i/>
-          <w:iCs/>
-          <w:sz w:val="24"/>
-          <w:szCs w:val="20"/>
-        </w:rPr>
-        <w:tab/>
-      </w:r>
-      <w:r>
-        <w:rPr>
-          <w:rFonts w:ascii="Consolas" w:hAnsi="Consolas" w:cs="Times New Roman"/>
-          <w:i/>
-          <w:iCs/>
-          <w:sz w:val="24"/>
-          <w:szCs w:val="20"/>
-        </w:rPr>
-        <w:tab/>
-      </w:r>
-      <w:r>
-        <w:rPr>
-          <w:rFonts w:ascii="Consolas" w:hAnsi="Consolas" w:cs="Times New Roman"/>
-          <w:i/>
-          <w:iCs/>
-          <w:sz w:val="24"/>
-          <w:szCs w:val="20"/>
-          <w:lang w:val="en-GB"/>
-        </w:rPr>
-        <w:t>i = i + 1</w:t>
-      </w:r>
-    </w:p>
-    <w:p>
-      <w:pPr>
-        <w:spacing w:after="0"/>
-        <w:jc w:val="both"/>
-        <w:rPr>
-          <w:rFonts w:ascii="Consolas" w:hAnsi="Consolas" w:cs="Times New Roman"/>
-          <w:i/>
-          <w:iCs/>
-          <w:sz w:val="24"/>
-          <w:szCs w:val="20"/>
-          <w:lang w:val="en-GB"/>
-        </w:rPr>
-      </w:pPr>
-      <w:r>
-        <w:rPr>
-          <w:rFonts w:ascii="Consolas" w:hAnsi="Consolas" w:cs="Times New Roman"/>
-          <w:i/>
-          <w:iCs/>
-          <w:sz w:val="24"/>
-          <w:szCs w:val="20"/>
-          <w:lang w:val="en-GB"/>
-        </w:rPr>
-        <w:tab/>
-        <w:t>}</w:t>
-      </w:r>
-    </w:p>
-    <w:p>
-      <w:pPr>
-        <w:spacing w:after="0"/>
-        <w:jc w:val="both"/>
-        <w:rPr>
-          <w:rFonts w:ascii="Consolas" w:hAnsi="Consolas" w:cs="Times New Roman"/>
-          <w:i/>
-          <w:iCs/>
-          <w:sz w:val="24"/>
-          <w:szCs w:val="20"/>
-          <w:lang w:val="en-GB"/>
-        </w:rPr>
-      </w:pPr>
-      <w:r>
-        <w:rPr>
-          <w:rFonts w:ascii="Consolas" w:hAnsi="Consolas" w:cs="Times New Roman"/>
-          <w:i/>
-          <w:iCs/>
-          <w:sz w:val="24"/>
-          <w:szCs w:val="20"/>
-          <w:lang w:val="en-GB"/>
-        </w:rPr>
-        <w:tab/>
-        <w:t>j = j + 1</w:t>
-      </w:r>
-    </w:p>
-    <w:p>
-      <w:pPr>
-        <w:spacing w:after="0"/>
-        <w:jc w:val="both"/>
-        <w:rPr>
-          <w:rFonts w:ascii="Consolas" w:hAnsi="Consolas" w:cs="Times New Roman"/>
-          <w:i/>
-          <w:iCs/>
-          <w:sz w:val="24"/>
-          <w:szCs w:val="20"/>
-          <w:lang w:val="en-GB"/>
-        </w:rPr>
-      </w:pPr>
-      <w:r>
-        <w:rPr>
-          <w:rFonts w:ascii="Consolas" w:hAnsi="Consolas" w:cs="Times New Roman"/>
-          <w:i/>
-          <w:iCs/>
-          <w:sz w:val="24"/>
-          <w:szCs w:val="20"/>
-          <w:lang w:val="en-GB"/>
-        </w:rPr>
-        <w:t>}</w:t>
-      </w:r>
-    </w:p>
-    <w:p>
-      <w:pPr>
-        <w:rPr>
-          <w:lang w:val="en-GB"/>
-        </w:rPr>
-      </w:pPr>
-    </w:p>
-    <w:p>
-      <w:pPr>
-        <w:rPr>
-          <w:rFonts w:ascii="Times New Roman" w:hAnsi="Times New Roman" w:cs="Times New Roman"/>
-          <w:sz w:val="28"/>
-          <w:szCs w:val="28"/>
-        </w:rPr>
-      </w:pPr>
-      <w:r>
-        <w:rPr>
-          <w:rFonts w:ascii="Times New Roman" w:hAnsi="Times New Roman" w:cs="Times New Roman"/>
-          <w:sz w:val="28"/>
-          <w:szCs w:val="28"/>
-        </w:rPr>
-        <w:t>De esta forma obtenemos u</w:t>
-      </w:r>
-      <w:r>
-        <w:rPr>
-          <w:rFonts w:ascii="Times New Roman" w:hAnsi="Times New Roman" w:cs="Times New Roman"/>
-          <w:sz w:val="28"/>
-          <w:szCs w:val="28"/>
-        </w:rPr>
-        <w:t xml:space="preserve">n vector con las probabilidades de las salidas, a partir del mismo pasamos al siguiente termino necesario para calcular la equivocación H(A/b) </w:t>
-      </w:r>
-      <w:r>
-        <w:rPr>
-          <w:rFonts w:ascii="Times New Roman" w:hAnsi="Times New Roman" w:cs="Times New Roman"/>
-          <w:sz w:val="28"/>
-          <w:szCs w:val="28"/>
-        </w:rPr>
-        <w:t xml:space="preserve">llamado </w:t>
-      </w:r>
-      <w:r>
-        <w:rPr>
-          <w:rFonts w:ascii="Times New Roman" w:hAnsi="Times New Roman" w:cs="Times New Roman"/>
-          <w:sz w:val="28"/>
-          <w:szCs w:val="28"/>
-        </w:rPr>
-        <w:t>entropía a posteriori.</w:t>
-      </w:r>
-    </w:p>
-    <w:p>
-      <w:pPr>
-        <w:rPr>
-          <w:rFonts w:ascii="Times New Roman" w:hAnsi="Times New Roman" w:cs="Times New Roman"/>
-          <w:sz w:val="28"/>
-          <w:szCs w:val="28"/>
-        </w:rPr>
-      </w:pPr>
-      <w:r>
-        <w:rPr>
-          <w:rFonts w:ascii="Times New Roman" w:hAnsi="Times New Roman" w:cs="Times New Roman"/>
-          <w:sz w:val="28"/>
-          <w:szCs w:val="28"/>
-        </w:rPr>
-        <w:t>Esta entropía se calcula a partir de la siguiente formula:</w:t>
-      </w:r>
-    </w:p>
-    <w:p>
-      <w:pPr>
-        <w:rPr>
-          <w:rFonts w:ascii="Times New Roman" w:hAnsi="Times New Roman" w:cs="Times New Roman"/>
-          <w:sz w:val="28"/>
-          <w:szCs w:val="28"/>
+          <w:rFonts w:ascii="Times New Roman" w:hAnsi="Times New Roman" w:cs="Times New Roman"/>
+          <w:sz w:val="28"/>
         </w:rPr>
       </w:pPr>
       <w:r>
@@ -2802,13 +2253,13 @@
           <w:rFonts w:ascii="Times New Roman" w:hAnsi="Times New Roman" w:cs="Times New Roman"/>
           <w:noProof/>
           <w:sz w:val="28"/>
-          <w:szCs w:val="28"/>
+          <w:lang w:eastAsia="es-AR"/>
         </w:rPr>
         <w:drawing>
-          <wp:inline distT="0" distB="0" distL="0" distR="0" wp14:anchorId="41E5ED63" wp14:editId="2CD0D8EA">
-            <wp:extent cx="4286848" cy="752580"/>
-            <wp:effectExtent l="0" t="0" r="0" b="9525"/>
-            <wp:docPr id="3" name="Imagen 3"/>
+          <wp:inline distT="0" distB="0" distL="0" distR="0" wp14:anchorId="55701FCD" wp14:editId="4980EA11">
+            <wp:extent cx="3972479" cy="819264"/>
+            <wp:effectExtent l="0" t="0" r="9525" b="0"/>
+            <wp:docPr id="2" name="Imagen 2"/>
             <wp:cNvGraphicFramePr>
               <a:graphicFrameLocks xmlns:a="http://schemas.openxmlformats.org/drawingml/2006/main" noChangeAspect="1"/>
             </wp:cNvGraphicFramePr>
@@ -2828,7 +2279,7 @@
                   <pic:spPr>
                     <a:xfrm>
                       <a:off x="0" y="0"/>
-                      <a:ext cx="4286848" cy="752580"/>
+                      <a:ext cx="3972479" cy="819264"/>
                     </a:xfrm>
                     <a:prstGeom prst="rect">
                       <a:avLst/>
@@ -2854,16 +2305,750 @@
           <w:rFonts w:ascii="Times New Roman" w:hAnsi="Times New Roman" w:cs="Times New Roman"/>
           <w:sz w:val="28"/>
         </w:rPr>
-        <w:lastRenderedPageBreak/>
-        <w:t>Pero nuevamente para calcular este termino se requiere de un calculo dado que no poseemos la probabilidad a posteriori P(a/bj), por lo que la calcularemos a partir de la siguiente formula:</w:t>
-      </w:r>
-    </w:p>
-    <w:p>
-      <w:pPr>
+        <w:t>Se implemento un código en java representado por el siguiente seudocódigo para calcularlo:</w:t>
+      </w:r>
+    </w:p>
+    <w:p>
+      <w:pPr>
+        <w:spacing w:after="0"/>
         <w:jc w:val="both"/>
         <w:rPr>
-          <w:rFonts w:ascii="Times New Roman" w:hAnsi="Times New Roman" w:cs="Times New Roman"/>
-          <w:sz w:val="28"/>
+          <w:rFonts w:ascii="Consolas" w:hAnsi="Consolas" w:cs="Times New Roman"/>
+          <w:i/>
+          <w:iCs/>
+          <w:sz w:val="24"/>
+          <w:szCs w:val="20"/>
+        </w:rPr>
+      </w:pPr>
+      <w:r>
+        <w:rPr>
+          <w:rFonts w:ascii="Consolas" w:hAnsi="Consolas" w:cs="Times New Roman"/>
+          <w:i/>
+          <w:iCs/>
+          <w:sz w:val="24"/>
+          <w:szCs w:val="20"/>
+        </w:rPr>
+        <w:t xml:space="preserve">m = </w:t>
+      </w:r>
+      <w:r>
+        <w:rPr>
+          <w:rFonts w:ascii="Consolas" w:hAnsi="Consolas" w:cs="Times New Roman"/>
+          <w:i/>
+          <w:iCs/>
+          <w:sz w:val="24"/>
+          <w:szCs w:val="20"/>
+        </w:rPr>
+        <w:t>cantidad de entradas</w:t>
+      </w:r>
+    </w:p>
+    <w:p>
+      <w:pPr>
+        <w:spacing w:after="0"/>
+        <w:jc w:val="both"/>
+        <w:rPr>
+          <w:rFonts w:ascii="Consolas" w:hAnsi="Consolas" w:cs="Times New Roman"/>
+          <w:i/>
+          <w:iCs/>
+          <w:sz w:val="24"/>
+          <w:szCs w:val="20"/>
+        </w:rPr>
+      </w:pPr>
+      <w:r>
+        <w:rPr>
+          <w:rFonts w:ascii="Consolas" w:hAnsi="Consolas" w:cs="Times New Roman"/>
+          <w:i/>
+          <w:iCs/>
+          <w:sz w:val="24"/>
+          <w:szCs w:val="20"/>
+        </w:rPr>
+        <w:t xml:space="preserve">n = </w:t>
+      </w:r>
+      <w:r>
+        <w:rPr>
+          <w:rFonts w:ascii="Consolas" w:hAnsi="Consolas" w:cs="Times New Roman"/>
+          <w:i/>
+          <w:iCs/>
+          <w:sz w:val="24"/>
+          <w:szCs w:val="20"/>
+        </w:rPr>
+        <w:t>cantidad de salidas</w:t>
+      </w:r>
+    </w:p>
+    <w:p>
+      <w:pPr>
+        <w:spacing w:after="0"/>
+        <w:jc w:val="both"/>
+        <w:rPr>
+          <w:rFonts w:ascii="Consolas" w:hAnsi="Consolas" w:cs="Times New Roman"/>
+          <w:i/>
+          <w:iCs/>
+          <w:sz w:val="24"/>
+          <w:szCs w:val="20"/>
+        </w:rPr>
+      </w:pPr>
+      <w:proofErr w:type="gramStart"/>
+      <w:r>
+        <w:rPr>
+          <w:rFonts w:ascii="Consolas" w:hAnsi="Consolas" w:cs="Times New Roman"/>
+          <w:i/>
+          <w:iCs/>
+          <w:sz w:val="24"/>
+          <w:szCs w:val="20"/>
+        </w:rPr>
+        <w:t>canal</w:t>
+      </w:r>
+      <w:proofErr w:type="gramEnd"/>
+      <w:r>
+        <w:rPr>
+          <w:rFonts w:ascii="Consolas" w:hAnsi="Consolas" w:cs="Times New Roman"/>
+          <w:i/>
+          <w:iCs/>
+          <w:sz w:val="24"/>
+          <w:szCs w:val="20"/>
+        </w:rPr>
+        <w:t xml:space="preserve"> = matriz del canal</w:t>
+      </w:r>
+    </w:p>
+    <w:p>
+      <w:pPr>
+        <w:spacing w:after="0"/>
+        <w:jc w:val="both"/>
+        <w:rPr>
+          <w:rFonts w:ascii="Consolas" w:hAnsi="Consolas" w:cs="Times New Roman"/>
+          <w:i/>
+          <w:iCs/>
+          <w:sz w:val="24"/>
+          <w:szCs w:val="20"/>
+        </w:rPr>
+      </w:pPr>
+      <w:proofErr w:type="gramStart"/>
+      <w:r>
+        <w:rPr>
+          <w:rFonts w:ascii="Consolas" w:hAnsi="Consolas" w:cs="Times New Roman"/>
+          <w:i/>
+          <w:iCs/>
+          <w:sz w:val="24"/>
+          <w:szCs w:val="20"/>
+        </w:rPr>
+        <w:t>probabilidadPriori</w:t>
+      </w:r>
+      <w:proofErr w:type="gramEnd"/>
+      <w:r>
+        <w:rPr>
+          <w:rFonts w:ascii="Consolas" w:hAnsi="Consolas" w:cs="Times New Roman"/>
+          <w:i/>
+          <w:iCs/>
+          <w:sz w:val="24"/>
+          <w:szCs w:val="20"/>
+        </w:rPr>
+        <w:t xml:space="preserve"> = vector con las probabilidades a priori</w:t>
+      </w:r>
+    </w:p>
+    <w:p>
+      <w:pPr>
+        <w:spacing w:after="0"/>
+        <w:jc w:val="both"/>
+        <w:rPr>
+          <w:rFonts w:ascii="Consolas" w:hAnsi="Consolas" w:cs="Times New Roman"/>
+          <w:i/>
+          <w:iCs/>
+          <w:sz w:val="24"/>
+          <w:szCs w:val="20"/>
+        </w:rPr>
+      </w:pPr>
+      <w:proofErr w:type="gramStart"/>
+      <w:r>
+        <w:rPr>
+          <w:rFonts w:ascii="Consolas" w:hAnsi="Consolas" w:cs="Times New Roman"/>
+          <w:i/>
+          <w:iCs/>
+          <w:sz w:val="24"/>
+          <w:szCs w:val="20"/>
+        </w:rPr>
+        <w:t>probabilidadSalida</w:t>
+      </w:r>
+      <w:proofErr w:type="gramEnd"/>
+      <w:r>
+        <w:rPr>
+          <w:rFonts w:ascii="Consolas" w:hAnsi="Consolas" w:cs="Times New Roman"/>
+          <w:i/>
+          <w:iCs/>
+          <w:sz w:val="24"/>
+          <w:szCs w:val="20"/>
+        </w:rPr>
+        <w:t xml:space="preserve"> = </w:t>
+      </w:r>
+      <w:r>
+        <w:rPr>
+          <w:rFonts w:ascii="Consolas" w:hAnsi="Consolas" w:cs="Times New Roman"/>
+          <w:i/>
+          <w:iCs/>
+          <w:sz w:val="24"/>
+          <w:szCs w:val="20"/>
+        </w:rPr>
+        <w:t>nuevo vector con las probabilidades de salidas</w:t>
+      </w:r>
+    </w:p>
+    <w:p>
+      <w:pPr>
+        <w:spacing w:after="0"/>
+        <w:jc w:val="both"/>
+        <w:rPr>
+          <w:rFonts w:ascii="Consolas" w:hAnsi="Consolas" w:cs="Times New Roman"/>
+          <w:i/>
+          <w:iCs/>
+          <w:sz w:val="24"/>
+          <w:szCs w:val="20"/>
+        </w:rPr>
+      </w:pPr>
+      <w:r>
+        <w:rPr>
+          <w:rFonts w:ascii="Consolas" w:hAnsi="Consolas" w:cs="Times New Roman"/>
+          <w:i/>
+          <w:iCs/>
+          <w:sz w:val="24"/>
+          <w:szCs w:val="20"/>
+        </w:rPr>
+        <w:t>j = 0</w:t>
+      </w:r>
+    </w:p>
+    <w:p>
+      <w:pPr>
+        <w:spacing w:after="0"/>
+        <w:jc w:val="both"/>
+        <w:rPr>
+          <w:rFonts w:ascii="Consolas" w:hAnsi="Consolas" w:cs="Times New Roman"/>
+          <w:i/>
+          <w:iCs/>
+          <w:sz w:val="24"/>
+          <w:szCs w:val="20"/>
+        </w:rPr>
+      </w:pPr>
+      <w:proofErr w:type="gramStart"/>
+      <w:r>
+        <w:rPr>
+          <w:rFonts w:ascii="Consolas" w:hAnsi="Consolas" w:cs="Times New Roman"/>
+          <w:i/>
+          <w:iCs/>
+          <w:sz w:val="24"/>
+          <w:szCs w:val="20"/>
+        </w:rPr>
+        <w:t>mientras</w:t>
+      </w:r>
+      <w:proofErr w:type="gramEnd"/>
+      <w:r>
+        <w:rPr>
+          <w:rFonts w:ascii="Consolas" w:hAnsi="Consolas" w:cs="Times New Roman"/>
+          <w:i/>
+          <w:iCs/>
+          <w:sz w:val="24"/>
+          <w:szCs w:val="20"/>
+        </w:rPr>
+        <w:t xml:space="preserve"> que</w:t>
+      </w:r>
+      <w:r>
+        <w:rPr>
+          <w:rFonts w:ascii="Consolas" w:hAnsi="Consolas" w:cs="Times New Roman"/>
+          <w:i/>
+          <w:iCs/>
+          <w:sz w:val="24"/>
+          <w:szCs w:val="20"/>
+        </w:rPr>
+        <w:t xml:space="preserve"> </w:t>
+      </w:r>
+      <w:r>
+        <w:rPr>
+          <w:rFonts w:ascii="Consolas" w:hAnsi="Consolas" w:cs="Times New Roman"/>
+          <w:i/>
+          <w:iCs/>
+          <w:sz w:val="24"/>
+          <w:szCs w:val="20"/>
+        </w:rPr>
+        <w:t>(</w:t>
+      </w:r>
+      <w:r>
+        <w:rPr>
+          <w:rFonts w:ascii="Consolas" w:hAnsi="Consolas" w:cs="Times New Roman"/>
+          <w:i/>
+          <w:iCs/>
+          <w:sz w:val="24"/>
+          <w:szCs w:val="20"/>
+        </w:rPr>
+        <w:t>j &lt; n</w:t>
+      </w:r>
+      <w:r>
+        <w:rPr>
+          <w:rFonts w:ascii="Consolas" w:hAnsi="Consolas" w:cs="Times New Roman"/>
+          <w:i/>
+          <w:iCs/>
+          <w:sz w:val="24"/>
+          <w:szCs w:val="20"/>
+        </w:rPr>
+        <w:t>) hacer</w:t>
+      </w:r>
+    </w:p>
+    <w:p>
+      <w:pPr>
+        <w:spacing w:after="0"/>
+        <w:jc w:val="both"/>
+        <w:rPr>
+          <w:rFonts w:ascii="Consolas" w:hAnsi="Consolas" w:cs="Times New Roman"/>
+          <w:i/>
+          <w:iCs/>
+          <w:sz w:val="24"/>
+          <w:szCs w:val="20"/>
+        </w:rPr>
+      </w:pPr>
+      <w:r>
+        <w:rPr>
+          <w:rFonts w:ascii="Consolas" w:hAnsi="Consolas" w:cs="Times New Roman"/>
+          <w:i/>
+          <w:iCs/>
+          <w:sz w:val="24"/>
+          <w:szCs w:val="20"/>
+        </w:rPr>
+        <w:t>{</w:t>
+      </w:r>
+    </w:p>
+    <w:p>
+      <w:pPr>
+        <w:spacing w:after="0"/>
+        <w:jc w:val="both"/>
+        <w:rPr>
+          <w:rFonts w:ascii="Consolas" w:hAnsi="Consolas" w:cs="Times New Roman"/>
+          <w:i/>
+          <w:iCs/>
+          <w:sz w:val="24"/>
+          <w:szCs w:val="20"/>
+        </w:rPr>
+      </w:pPr>
+      <w:r>
+        <w:rPr>
+          <w:rFonts w:ascii="Consolas" w:hAnsi="Consolas" w:cs="Times New Roman"/>
+          <w:i/>
+          <w:iCs/>
+          <w:sz w:val="24"/>
+          <w:szCs w:val="20"/>
+        </w:rPr>
+        <w:tab/>
+      </w:r>
+      <w:proofErr w:type="gramStart"/>
+      <w:r>
+        <w:rPr>
+          <w:rFonts w:ascii="Consolas" w:hAnsi="Consolas" w:cs="Times New Roman"/>
+          <w:i/>
+          <w:iCs/>
+          <w:sz w:val="24"/>
+          <w:szCs w:val="20"/>
+        </w:rPr>
+        <w:t>probabilidadSalida[</w:t>
+      </w:r>
+      <w:proofErr w:type="gramEnd"/>
+      <w:r>
+        <w:rPr>
+          <w:rFonts w:ascii="Consolas" w:hAnsi="Consolas" w:cs="Times New Roman"/>
+          <w:i/>
+          <w:iCs/>
+          <w:sz w:val="24"/>
+          <w:szCs w:val="20"/>
+        </w:rPr>
+        <w:t>j] = 0</w:t>
+      </w:r>
+    </w:p>
+    <w:p>
+      <w:pPr>
+        <w:spacing w:after="0"/>
+        <w:jc w:val="both"/>
+        <w:rPr>
+          <w:rFonts w:ascii="Consolas" w:hAnsi="Consolas" w:cs="Times New Roman"/>
+          <w:i/>
+          <w:iCs/>
+          <w:sz w:val="24"/>
+          <w:szCs w:val="20"/>
+        </w:rPr>
+      </w:pPr>
+      <w:r>
+        <w:rPr>
+          <w:rFonts w:ascii="Consolas" w:hAnsi="Consolas" w:cs="Times New Roman"/>
+          <w:i/>
+          <w:iCs/>
+          <w:sz w:val="24"/>
+          <w:szCs w:val="20"/>
+        </w:rPr>
+        <w:tab/>
+        <w:t>i = 0</w:t>
+      </w:r>
+    </w:p>
+    <w:p>
+      <w:pPr>
+        <w:spacing w:after="0"/>
+        <w:jc w:val="both"/>
+        <w:rPr>
+          <w:rFonts w:ascii="Consolas" w:hAnsi="Consolas" w:cs="Times New Roman"/>
+          <w:i/>
+          <w:iCs/>
+          <w:sz w:val="24"/>
+          <w:szCs w:val="20"/>
+        </w:rPr>
+      </w:pPr>
+      <w:r>
+        <w:rPr>
+          <w:rFonts w:ascii="Consolas" w:hAnsi="Consolas" w:cs="Times New Roman"/>
+          <w:i/>
+          <w:iCs/>
+          <w:sz w:val="24"/>
+          <w:szCs w:val="20"/>
+        </w:rPr>
+        <w:tab/>
+      </w:r>
+      <w:proofErr w:type="gramStart"/>
+      <w:r>
+        <w:rPr>
+          <w:rFonts w:ascii="Consolas" w:hAnsi="Consolas" w:cs="Times New Roman"/>
+          <w:i/>
+          <w:iCs/>
+          <w:sz w:val="24"/>
+          <w:szCs w:val="20"/>
+        </w:rPr>
+        <w:t>mantras</w:t>
+      </w:r>
+      <w:proofErr w:type="gramEnd"/>
+      <w:r>
+        <w:rPr>
+          <w:rFonts w:ascii="Consolas" w:hAnsi="Consolas" w:cs="Times New Roman"/>
+          <w:i/>
+          <w:iCs/>
+          <w:sz w:val="24"/>
+          <w:szCs w:val="20"/>
+        </w:rPr>
+        <w:t xml:space="preserve"> que</w:t>
+      </w:r>
+      <w:r>
+        <w:rPr>
+          <w:rFonts w:ascii="Consolas" w:hAnsi="Consolas" w:cs="Times New Roman"/>
+          <w:i/>
+          <w:iCs/>
+          <w:sz w:val="24"/>
+          <w:szCs w:val="20"/>
+        </w:rPr>
+        <w:t xml:space="preserve"> (i &lt; m</w:t>
+      </w:r>
+      <w:r>
+        <w:rPr>
+          <w:rFonts w:ascii="Consolas" w:hAnsi="Consolas" w:cs="Times New Roman"/>
+          <w:i/>
+          <w:iCs/>
+          <w:sz w:val="24"/>
+          <w:szCs w:val="20"/>
+        </w:rPr>
+        <w:t>) hacer</w:t>
+      </w:r>
+    </w:p>
+    <w:p>
+      <w:pPr>
+        <w:spacing w:after="0"/>
+        <w:jc w:val="both"/>
+        <w:rPr>
+          <w:rFonts w:ascii="Consolas" w:hAnsi="Consolas" w:cs="Times New Roman"/>
+          <w:i/>
+          <w:iCs/>
+          <w:sz w:val="24"/>
+          <w:szCs w:val="20"/>
+          <w:lang w:val="en-GB"/>
+        </w:rPr>
+      </w:pPr>
+      <w:r>
+        <w:rPr>
+          <w:rFonts w:ascii="Consolas" w:hAnsi="Consolas" w:cs="Times New Roman"/>
+          <w:i/>
+          <w:iCs/>
+          <w:sz w:val="24"/>
+          <w:szCs w:val="20"/>
+        </w:rPr>
+        <w:tab/>
+      </w:r>
+      <w:r>
+        <w:rPr>
+          <w:rFonts w:ascii="Consolas" w:hAnsi="Consolas" w:cs="Times New Roman"/>
+          <w:i/>
+          <w:iCs/>
+          <w:sz w:val="24"/>
+          <w:szCs w:val="20"/>
+          <w:lang w:val="en-GB"/>
+        </w:rPr>
+        <w:t>{</w:t>
+      </w:r>
+    </w:p>
+    <w:p>
+      <w:pPr>
+        <w:spacing w:after="0"/>
+        <w:jc w:val="both"/>
+        <w:rPr>
+          <w:rFonts w:ascii="Consolas" w:hAnsi="Consolas" w:cs="Times New Roman"/>
+          <w:i/>
+          <w:iCs/>
+          <w:sz w:val="24"/>
+          <w:szCs w:val="20"/>
+        </w:rPr>
+      </w:pPr>
+      <w:r>
+        <w:rPr>
+          <w:rFonts w:ascii="Consolas" w:hAnsi="Consolas" w:cs="Times New Roman"/>
+          <w:i/>
+          <w:iCs/>
+          <w:sz w:val="24"/>
+          <w:szCs w:val="20"/>
+          <w:lang w:val="en-GB"/>
+        </w:rPr>
+        <w:tab/>
+      </w:r>
+      <w:r>
+        <w:rPr>
+          <w:rFonts w:ascii="Consolas" w:hAnsi="Consolas" w:cs="Times New Roman"/>
+          <w:i/>
+          <w:iCs/>
+          <w:sz w:val="24"/>
+          <w:szCs w:val="20"/>
+          <w:lang w:val="en-GB"/>
+        </w:rPr>
+        <w:tab/>
+      </w:r>
+      <w:proofErr w:type="gramStart"/>
+      <w:r>
+        <w:rPr>
+          <w:rFonts w:ascii="Consolas" w:hAnsi="Consolas" w:cs="Times New Roman"/>
+          <w:i/>
+          <w:iCs/>
+          <w:sz w:val="24"/>
+          <w:szCs w:val="20"/>
+        </w:rPr>
+        <w:t>probabilidadSalida</w:t>
+      </w:r>
+      <w:r>
+        <w:rPr>
+          <w:rFonts w:ascii="Consolas" w:hAnsi="Consolas" w:cs="Times New Roman"/>
+          <w:i/>
+          <w:iCs/>
+          <w:sz w:val="24"/>
+          <w:szCs w:val="20"/>
+        </w:rPr>
+        <w:t>[</w:t>
+      </w:r>
+      <w:proofErr w:type="gramEnd"/>
+      <w:r>
+        <w:rPr>
+          <w:rFonts w:ascii="Consolas" w:hAnsi="Consolas" w:cs="Times New Roman"/>
+          <w:i/>
+          <w:iCs/>
+          <w:sz w:val="24"/>
+          <w:szCs w:val="20"/>
+        </w:rPr>
+        <w:t>j]</w:t>
+      </w:r>
+      <w:r>
+        <w:rPr>
+          <w:rFonts w:ascii="Consolas" w:hAnsi="Consolas" w:cs="Times New Roman"/>
+          <w:i/>
+          <w:iCs/>
+          <w:sz w:val="24"/>
+          <w:szCs w:val="20"/>
+        </w:rPr>
+        <w:t xml:space="preserve"> = probabilidadPriori[i] * canal[i][j]</w:t>
+      </w:r>
+    </w:p>
+    <w:p>
+      <w:pPr>
+        <w:spacing w:after="0"/>
+        <w:jc w:val="both"/>
+        <w:rPr>
+          <w:rFonts w:ascii="Consolas" w:hAnsi="Consolas" w:cs="Times New Roman"/>
+          <w:i/>
+          <w:iCs/>
+          <w:sz w:val="24"/>
+          <w:szCs w:val="20"/>
+          <w:lang w:val="en-GB"/>
+        </w:rPr>
+      </w:pPr>
+      <w:r>
+        <w:rPr>
+          <w:rFonts w:ascii="Consolas" w:hAnsi="Consolas" w:cs="Times New Roman"/>
+          <w:i/>
+          <w:iCs/>
+          <w:sz w:val="24"/>
+          <w:szCs w:val="20"/>
+        </w:rPr>
+        <w:tab/>
+      </w:r>
+      <w:r>
+        <w:rPr>
+          <w:rFonts w:ascii="Consolas" w:hAnsi="Consolas" w:cs="Times New Roman"/>
+          <w:i/>
+          <w:iCs/>
+          <w:sz w:val="24"/>
+          <w:szCs w:val="20"/>
+        </w:rPr>
+        <w:tab/>
+      </w:r>
+      <w:r>
+        <w:rPr>
+          <w:rFonts w:ascii="Consolas" w:hAnsi="Consolas" w:cs="Times New Roman"/>
+          <w:i/>
+          <w:iCs/>
+          <w:sz w:val="24"/>
+          <w:szCs w:val="20"/>
+          <w:lang w:val="en-GB"/>
+        </w:rPr>
+        <w:t>i = i + 1</w:t>
+      </w:r>
+    </w:p>
+    <w:p>
+      <w:pPr>
+        <w:spacing w:after="0"/>
+        <w:jc w:val="both"/>
+        <w:rPr>
+          <w:rFonts w:ascii="Consolas" w:hAnsi="Consolas" w:cs="Times New Roman"/>
+          <w:i/>
+          <w:iCs/>
+          <w:sz w:val="24"/>
+          <w:szCs w:val="20"/>
+          <w:lang w:val="en-GB"/>
+        </w:rPr>
+      </w:pPr>
+      <w:r>
+        <w:rPr>
+          <w:rFonts w:ascii="Consolas" w:hAnsi="Consolas" w:cs="Times New Roman"/>
+          <w:i/>
+          <w:iCs/>
+          <w:sz w:val="24"/>
+          <w:szCs w:val="20"/>
+          <w:lang w:val="en-GB"/>
+        </w:rPr>
+        <w:tab/>
+        <w:t>}</w:t>
+      </w:r>
+    </w:p>
+    <w:p>
+      <w:pPr>
+        <w:spacing w:after="0"/>
+        <w:jc w:val="both"/>
+        <w:rPr>
+          <w:rFonts w:ascii="Consolas" w:hAnsi="Consolas" w:cs="Times New Roman"/>
+          <w:i/>
+          <w:iCs/>
+          <w:sz w:val="24"/>
+          <w:szCs w:val="20"/>
+          <w:lang w:val="en-GB"/>
+        </w:rPr>
+      </w:pPr>
+      <w:r>
+        <w:rPr>
+          <w:rFonts w:ascii="Consolas" w:hAnsi="Consolas" w:cs="Times New Roman"/>
+          <w:i/>
+          <w:iCs/>
+          <w:sz w:val="24"/>
+          <w:szCs w:val="20"/>
+          <w:lang w:val="en-GB"/>
+        </w:rPr>
+        <w:tab/>
+        <w:t>j = j + 1</w:t>
+      </w:r>
+    </w:p>
+    <w:p>
+      <w:pPr>
+        <w:spacing w:after="0"/>
+        <w:jc w:val="both"/>
+        <w:rPr>
+          <w:rFonts w:ascii="Consolas" w:hAnsi="Consolas" w:cs="Times New Roman"/>
+          <w:i/>
+          <w:iCs/>
+          <w:sz w:val="24"/>
+          <w:szCs w:val="20"/>
+          <w:lang w:val="en-GB"/>
+        </w:rPr>
+      </w:pPr>
+      <w:r>
+        <w:rPr>
+          <w:rFonts w:ascii="Consolas" w:hAnsi="Consolas" w:cs="Times New Roman"/>
+          <w:i/>
+          <w:iCs/>
+          <w:sz w:val="24"/>
+          <w:szCs w:val="20"/>
+          <w:lang w:val="en-GB"/>
+        </w:rPr>
+        <w:t>}</w:t>
+      </w:r>
+    </w:p>
+    <w:p>
+      <w:pPr>
+        <w:rPr>
+          <w:lang w:val="en-GB"/>
+        </w:rPr>
+      </w:pPr>
+    </w:p>
+    <w:p>
+      <w:pPr>
+        <w:rPr>
+          <w:rFonts w:ascii="Times New Roman" w:hAnsi="Times New Roman" w:cs="Times New Roman"/>
+          <w:sz w:val="28"/>
+          <w:szCs w:val="28"/>
+        </w:rPr>
+      </w:pPr>
+      <w:r>
+        <w:rPr>
+          <w:rFonts w:ascii="Times New Roman" w:hAnsi="Times New Roman" w:cs="Times New Roman"/>
+          <w:sz w:val="28"/>
+          <w:szCs w:val="28"/>
+        </w:rPr>
+        <w:t>De esta forma obtenemos u</w:t>
+      </w:r>
+      <w:r>
+        <w:rPr>
+          <w:rFonts w:ascii="Times New Roman" w:hAnsi="Times New Roman" w:cs="Times New Roman"/>
+          <w:sz w:val="28"/>
+          <w:szCs w:val="28"/>
+        </w:rPr>
+        <w:t xml:space="preserve">n vector con las probabilidades de las salidas, a partir del mismo pasamos al siguiente termino necesario para calcular la equivocación H(A/b) </w:t>
+      </w:r>
+      <w:r>
+        <w:rPr>
+          <w:rFonts w:ascii="Times New Roman" w:hAnsi="Times New Roman" w:cs="Times New Roman"/>
+          <w:sz w:val="28"/>
+          <w:szCs w:val="28"/>
+        </w:rPr>
+        <w:t xml:space="preserve">llamado </w:t>
+      </w:r>
+      <w:r>
+        <w:rPr>
+          <w:rFonts w:ascii="Times New Roman" w:hAnsi="Times New Roman" w:cs="Times New Roman"/>
+          <w:sz w:val="28"/>
+          <w:szCs w:val="28"/>
+        </w:rPr>
+        <w:t>entropía a posteriori.</w:t>
+      </w:r>
+    </w:p>
+    <w:p>
+      <w:pPr>
+        <w:rPr>
+          <w:rFonts w:ascii="Times New Roman" w:hAnsi="Times New Roman" w:cs="Times New Roman"/>
+          <w:sz w:val="28"/>
+          <w:szCs w:val="28"/>
+        </w:rPr>
+      </w:pPr>
+      <w:r>
+        <w:rPr>
+          <w:rFonts w:ascii="Times New Roman" w:hAnsi="Times New Roman" w:cs="Times New Roman"/>
+          <w:sz w:val="28"/>
+          <w:szCs w:val="28"/>
+        </w:rPr>
+        <w:t>Esta entropía se calcula a partir de la siguiente formula:</w:t>
+      </w:r>
+    </w:p>
+    <w:p>
+      <w:pPr>
+        <w:rPr>
+          <w:rFonts w:ascii="Times New Roman" w:hAnsi="Times New Roman" w:cs="Times New Roman"/>
+          <w:sz w:val="28"/>
+          <w:szCs w:val="28"/>
         </w:rPr>
       </w:pPr>
       <w:r>
@@ -2871,12 +3056,14 @@
           <w:rFonts w:ascii="Times New Roman" w:hAnsi="Times New Roman" w:cs="Times New Roman"/>
           <w:noProof/>
           <w:sz w:val="28"/>
+          <w:szCs w:val="28"/>
+          <w:lang w:eastAsia="es-AR"/>
         </w:rPr>
         <w:drawing>
-          <wp:inline distT="0" distB="0" distL="0" distR="0" wp14:anchorId="436C7802" wp14:editId="3344C1F0">
-            <wp:extent cx="5125165" cy="1086002"/>
-            <wp:effectExtent l="0" t="0" r="0" b="0"/>
-            <wp:docPr id="4" name="Imagen 4"/>
+          <wp:inline distT="0" distB="0" distL="0" distR="0" wp14:anchorId="41E5ED63" wp14:editId="2CD0D8EA">
+            <wp:extent cx="4286848" cy="752580"/>
+            <wp:effectExtent l="0" t="0" r="0" b="9525"/>
+            <wp:docPr id="3" name="Imagen 3"/>
             <wp:cNvGraphicFramePr>
               <a:graphicFrameLocks xmlns:a="http://schemas.openxmlformats.org/drawingml/2006/main" noChangeAspect="1"/>
             </wp:cNvGraphicFramePr>
@@ -2896,6 +3083,91 @@
                   <pic:spPr>
                     <a:xfrm>
                       <a:off x="0" y="0"/>
+                      <a:ext cx="4286848" cy="752580"/>
+                    </a:xfrm>
+                    <a:prstGeom prst="rect">
+                      <a:avLst/>
+                    </a:prstGeom>
+                  </pic:spPr>
+                </pic:pic>
+              </a:graphicData>
+            </a:graphic>
+          </wp:inline>
+        </w:drawing>
+      </w:r>
+    </w:p>
+    <w:p>
+      <w:pPr>
+        <w:jc w:val="both"/>
+        <w:rPr>
+          <w:rFonts w:ascii="Times New Roman" w:hAnsi="Times New Roman" w:cs="Times New Roman"/>
+          <w:sz w:val="28"/>
+        </w:rPr>
+      </w:pPr>
+      <w:r>
+        <w:rPr>
+          <w:rFonts w:ascii="Times New Roman" w:hAnsi="Times New Roman" w:cs="Times New Roman"/>
+          <w:sz w:val="28"/>
+        </w:rPr>
+        <w:lastRenderedPageBreak/>
+        <w:t xml:space="preserve">Pero nuevamente para calcular este </w:t>
+      </w:r>
+      <w:proofErr w:type="gramStart"/>
+      <w:r>
+        <w:rPr>
+          <w:rFonts w:ascii="Times New Roman" w:hAnsi="Times New Roman" w:cs="Times New Roman"/>
+          <w:sz w:val="28"/>
+        </w:rPr>
+        <w:t>termino</w:t>
+      </w:r>
+      <w:proofErr w:type="gramEnd"/>
+      <w:r>
+        <w:rPr>
+          <w:rFonts w:ascii="Times New Roman" w:hAnsi="Times New Roman" w:cs="Times New Roman"/>
+          <w:sz w:val="28"/>
+        </w:rPr>
+        <w:t xml:space="preserve"> se requiere de un calculo dado que no poseemos la probabilidad a posteriori P(a/bj), por lo que la calcularemos a partir de la siguiente formula:</w:t>
+      </w:r>
+    </w:p>
+    <w:p>
+      <w:pPr>
+        <w:jc w:val="both"/>
+        <w:rPr>
+          <w:rFonts w:ascii="Times New Roman" w:hAnsi="Times New Roman" w:cs="Times New Roman"/>
+          <w:sz w:val="28"/>
+        </w:rPr>
+      </w:pPr>
+      <w:r>
+        <w:rPr>
+          <w:rFonts w:ascii="Times New Roman" w:hAnsi="Times New Roman" w:cs="Times New Roman"/>
+          <w:noProof/>
+          <w:sz w:val="28"/>
+          <w:lang w:eastAsia="es-AR"/>
+        </w:rPr>
+        <w:drawing>
+          <wp:inline distT="0" distB="0" distL="0" distR="0" wp14:anchorId="436C7802" wp14:editId="3344C1F0">
+            <wp:extent cx="5125165" cy="1086002"/>
+            <wp:effectExtent l="0" t="0" r="0" b="0"/>
+            <wp:docPr id="4" name="Imagen 4"/>
+            <wp:cNvGraphicFramePr>
+              <a:graphicFrameLocks xmlns:a="http://schemas.openxmlformats.org/drawingml/2006/main" noChangeAspect="1"/>
+            </wp:cNvGraphicFramePr>
+            <a:graphic xmlns:a="http://schemas.openxmlformats.org/drawingml/2006/main">
+              <a:graphicData uri="http://schemas.openxmlformats.org/drawingml/2006/picture">
+                <pic:pic xmlns:pic="http://schemas.openxmlformats.org/drawingml/2006/picture">
+                  <pic:nvPicPr>
+                    <pic:cNvPr id="1" name=""/>
+                    <pic:cNvPicPr/>
+                  </pic:nvPicPr>
+                  <pic:blipFill>
+                    <a:blip r:embed="rId14"/>
+                    <a:stretch>
+                      <a:fillRect/>
+                    </a:stretch>
+                  </pic:blipFill>
+                  <pic:spPr>
+                    <a:xfrm>
+                      <a:off x="0" y="0"/>
                       <a:ext cx="5125165" cy="1086002"/>
                     </a:xfrm>
                     <a:prstGeom prst="rect">
@@ -2922,7 +3194,23 @@
           <w:rFonts w:ascii="Times New Roman" w:hAnsi="Times New Roman" w:cs="Times New Roman"/>
           <w:sz w:val="28"/>
         </w:rPr>
-        <w:t>Como vemos también utiliza las probabilidades de salida P(bj) calculadas anteriormente, junto con las probabilidades de entrada y la matriz de canal.</w:t>
+        <w:t xml:space="preserve">Como vemos también utiliza las probabilidades de salida </w:t>
+      </w:r>
+      <w:proofErr w:type="gramStart"/>
+      <w:r>
+        <w:rPr>
+          <w:rFonts w:ascii="Times New Roman" w:hAnsi="Times New Roman" w:cs="Times New Roman"/>
+          <w:sz w:val="28"/>
+        </w:rPr>
+        <w:t>P(</w:t>
+      </w:r>
+      <w:proofErr w:type="gramEnd"/>
+      <w:r>
+        <w:rPr>
+          <w:rFonts w:ascii="Times New Roman" w:hAnsi="Times New Roman" w:cs="Times New Roman"/>
+          <w:sz w:val="28"/>
+        </w:rPr>
+        <w:t>bj) calculadas anteriormente, junto con las probabilidades de entrada y la matriz de canal.</w:t>
       </w:r>
     </w:p>
     <w:p>
@@ -3019,15 +3307,27 @@
           <w:szCs w:val="20"/>
         </w:rPr>
       </w:pPr>
-      <w:r>
-        <w:rPr>
-          <w:rFonts w:ascii="Consolas" w:hAnsi="Consolas" w:cs="Times New Roman"/>
-          <w:i/>
-          <w:iCs/>
-          <w:sz w:val="24"/>
-          <w:szCs w:val="20"/>
-        </w:rPr>
-        <w:t>canal = matriz del canal</w:t>
+      <w:proofErr w:type="gramStart"/>
+      <w:r>
+        <w:rPr>
+          <w:rFonts w:ascii="Consolas" w:hAnsi="Consolas" w:cs="Times New Roman"/>
+          <w:i/>
+          <w:iCs/>
+          <w:sz w:val="24"/>
+          <w:szCs w:val="20"/>
+        </w:rPr>
+        <w:t>canal</w:t>
+      </w:r>
+      <w:proofErr w:type="gramEnd"/>
+      <w:r>
+        <w:rPr>
+          <w:rFonts w:ascii="Consolas" w:hAnsi="Consolas" w:cs="Times New Roman"/>
+          <w:i/>
+          <w:iCs/>
+          <w:sz w:val="24"/>
+          <w:szCs w:val="20"/>
+        </w:rPr>
+        <w:t xml:space="preserve"> = matriz del canal</w:t>
       </w:r>
     </w:p>
     <w:p>
@@ -3042,6 +3342,7 @@
           <w:szCs w:val="20"/>
         </w:rPr>
       </w:pPr>
+      <w:proofErr w:type="gramStart"/>
       <w:r>
         <w:rPr>
           <w:rFonts w:ascii="Consolas" w:hAnsi="Consolas" w:cs="Times New Roman"/>
@@ -3052,6 +3353,7 @@
         </w:rPr>
         <w:t>probabilidadPriori</w:t>
       </w:r>
+      <w:proofErr w:type="gramEnd"/>
       <w:r>
         <w:rPr>
           <w:rFonts w:ascii="Consolas" w:hAnsi="Consolas" w:cs="Times New Roman"/>
@@ -3075,15 +3377,27 @@
           <w:szCs w:val="20"/>
         </w:rPr>
       </w:pPr>
-      <w:r>
-        <w:rPr>
-          <w:rFonts w:ascii="Consolas" w:hAnsi="Consolas" w:cs="Times New Roman"/>
-          <w:i/>
-          <w:iCs/>
-          <w:sz w:val="24"/>
-          <w:szCs w:val="20"/>
-        </w:rPr>
-        <w:t xml:space="preserve">probabilidadSalida = </w:t>
+      <w:proofErr w:type="gramStart"/>
+      <w:r>
+        <w:rPr>
+          <w:rFonts w:ascii="Consolas" w:hAnsi="Consolas" w:cs="Times New Roman"/>
+          <w:i/>
+          <w:iCs/>
+          <w:sz w:val="24"/>
+          <w:szCs w:val="20"/>
+        </w:rPr>
+        <w:t>probabilidadSalida</w:t>
+      </w:r>
+      <w:proofErr w:type="gramEnd"/>
+      <w:r>
+        <w:rPr>
+          <w:rFonts w:ascii="Consolas" w:hAnsi="Consolas" w:cs="Times New Roman"/>
+          <w:i/>
+          <w:iCs/>
+          <w:sz w:val="24"/>
+          <w:szCs w:val="20"/>
+        </w:rPr>
+        <w:t xml:space="preserve"> = </w:t>
       </w:r>
       <w:r>
         <w:rPr>
@@ -3108,15 +3422,27 @@
           <w:szCs w:val="20"/>
         </w:rPr>
       </w:pPr>
-      <w:r>
-        <w:rPr>
-          <w:rFonts w:ascii="Consolas" w:hAnsi="Consolas" w:cs="Times New Roman"/>
-          <w:i/>
-          <w:iCs/>
-          <w:sz w:val="24"/>
-          <w:szCs w:val="20"/>
-        </w:rPr>
-        <w:t>probabilidadPosteriori = nueva matriz c</w:t>
+      <w:proofErr w:type="gramStart"/>
+      <w:r>
+        <w:rPr>
+          <w:rFonts w:ascii="Consolas" w:hAnsi="Consolas" w:cs="Times New Roman"/>
+          <w:i/>
+          <w:iCs/>
+          <w:sz w:val="24"/>
+          <w:szCs w:val="20"/>
+        </w:rPr>
+        <w:t>probabilidadPosteriori</w:t>
+      </w:r>
+      <w:proofErr w:type="gramEnd"/>
+      <w:r>
+        <w:rPr>
+          <w:rFonts w:ascii="Consolas" w:hAnsi="Consolas" w:cs="Times New Roman"/>
+          <w:i/>
+          <w:iCs/>
+          <w:sz w:val="24"/>
+          <w:szCs w:val="20"/>
+        </w:rPr>
+        <w:t xml:space="preserve"> = nueva matriz c</w:t>
       </w:r>
       <w:r>
         <w:rPr>
@@ -3164,15 +3490,27 @@
           <w:szCs w:val="20"/>
         </w:rPr>
       </w:pPr>
-      <w:r>
-        <w:rPr>
-          <w:rFonts w:ascii="Consolas" w:hAnsi="Consolas" w:cs="Times New Roman"/>
-          <w:i/>
-          <w:iCs/>
-          <w:sz w:val="24"/>
-          <w:szCs w:val="20"/>
-        </w:rPr>
-        <w:t>mientras que</w:t>
+      <w:proofErr w:type="gramStart"/>
+      <w:r>
+        <w:rPr>
+          <w:rFonts w:ascii="Consolas" w:hAnsi="Consolas" w:cs="Times New Roman"/>
+          <w:i/>
+          <w:iCs/>
+          <w:sz w:val="24"/>
+          <w:szCs w:val="20"/>
+        </w:rPr>
+        <w:t>mientras</w:t>
+      </w:r>
+      <w:proofErr w:type="gramEnd"/>
+      <w:r>
+        <w:rPr>
+          <w:rFonts w:ascii="Consolas" w:hAnsi="Consolas" w:cs="Times New Roman"/>
+          <w:i/>
+          <w:iCs/>
+          <w:sz w:val="24"/>
+          <w:szCs w:val="20"/>
+        </w:rPr>
+        <w:t xml:space="preserve"> que</w:t>
       </w:r>
       <w:r>
         <w:rPr>
@@ -3364,15 +3702,27 @@
           <w:szCs w:val="20"/>
         </w:rPr>
       </w:pPr>
-      <w:r>
-        <w:rPr>
-          <w:rFonts w:ascii="Consolas" w:hAnsi="Consolas" w:cs="Times New Roman"/>
-          <w:i/>
-          <w:iCs/>
-          <w:sz w:val="24"/>
-          <w:szCs w:val="20"/>
-        </w:rPr>
-        <w:t>probabilidadPosteriori[i][j]</w:t>
+      <w:proofErr w:type="gramStart"/>
+      <w:r>
+        <w:rPr>
+          <w:rFonts w:ascii="Consolas" w:hAnsi="Consolas" w:cs="Times New Roman"/>
+          <w:i/>
+          <w:iCs/>
+          <w:sz w:val="24"/>
+          <w:szCs w:val="20"/>
+        </w:rPr>
+        <w:t>probabilidadPosteriori[</w:t>
+      </w:r>
+      <w:proofErr w:type="gramEnd"/>
+      <w:r>
+        <w:rPr>
+          <w:rFonts w:ascii="Consolas" w:hAnsi="Consolas" w:cs="Times New Roman"/>
+          <w:i/>
+          <w:iCs/>
+          <w:sz w:val="24"/>
+          <w:szCs w:val="20"/>
+        </w:rPr>
+        <w:t>i][j]</w:t>
       </w:r>
       <w:r>
         <w:rPr>
@@ -3722,6 +4072,7 @@
           <w:szCs w:val="24"/>
         </w:rPr>
       </w:pPr>
+      <w:proofErr w:type="gramStart"/>
       <w:r>
         <w:rPr>
           <w:rFonts w:ascii="Consolas" w:hAnsi="Consolas" w:cs="Times New Roman"/>
@@ -3730,7 +4081,18 @@
           <w:sz w:val="24"/>
           <w:szCs w:val="24"/>
         </w:rPr>
-        <w:t>entropiaPosteriori = nuevo v</w:t>
+        <w:t>entropiaPosteriori</w:t>
+      </w:r>
+      <w:proofErr w:type="gramEnd"/>
+      <w:r>
+        <w:rPr>
+          <w:rFonts w:ascii="Consolas" w:hAnsi="Consolas" w:cs="Times New Roman"/>
+          <w:i/>
+          <w:iCs/>
+          <w:sz w:val="24"/>
+          <w:szCs w:val="24"/>
+        </w:rPr>
+        <w:t xml:space="preserve"> = nuevo v</w:t>
       </w:r>
       <w:r>
         <w:rPr>
@@ -3755,6 +4117,7 @@
           <w:szCs w:val="20"/>
         </w:rPr>
       </w:pPr>
+      <w:proofErr w:type="gramStart"/>
       <w:r>
         <w:rPr>
           <w:rFonts w:ascii="Consolas" w:hAnsi="Consolas" w:cs="Times New Roman"/>
@@ -3765,6 +4128,7 @@
         </w:rPr>
         <w:t>probabilidadPriori</w:t>
       </w:r>
+      <w:proofErr w:type="gramEnd"/>
       <w:r>
         <w:rPr>
           <w:rFonts w:ascii="Consolas" w:hAnsi="Consolas" w:cs="Times New Roman"/>
@@ -3788,15 +4152,27 @@
           <w:szCs w:val="20"/>
         </w:rPr>
       </w:pPr>
-      <w:r>
-        <w:rPr>
-          <w:rFonts w:ascii="Consolas" w:hAnsi="Consolas" w:cs="Times New Roman"/>
-          <w:i/>
-          <w:iCs/>
-          <w:sz w:val="24"/>
-          <w:szCs w:val="20"/>
-        </w:rPr>
-        <w:t xml:space="preserve">probabilidadSalida = </w:t>
+      <w:proofErr w:type="gramStart"/>
+      <w:r>
+        <w:rPr>
+          <w:rFonts w:ascii="Consolas" w:hAnsi="Consolas" w:cs="Times New Roman"/>
+          <w:i/>
+          <w:iCs/>
+          <w:sz w:val="24"/>
+          <w:szCs w:val="20"/>
+        </w:rPr>
+        <w:t>probabilidadSalida</w:t>
+      </w:r>
+      <w:proofErr w:type="gramEnd"/>
+      <w:r>
+        <w:rPr>
+          <w:rFonts w:ascii="Consolas" w:hAnsi="Consolas" w:cs="Times New Roman"/>
+          <w:i/>
+          <w:iCs/>
+          <w:sz w:val="24"/>
+          <w:szCs w:val="20"/>
+        </w:rPr>
+        <w:t xml:space="preserve"> = </w:t>
       </w:r>
       <w:r>
         <w:rPr>
@@ -3821,15 +4197,27 @@
           <w:szCs w:val="20"/>
         </w:rPr>
       </w:pPr>
-      <w:r>
-        <w:rPr>
-          <w:rFonts w:ascii="Consolas" w:hAnsi="Consolas" w:cs="Times New Roman"/>
-          <w:i/>
-          <w:iCs/>
-          <w:sz w:val="24"/>
-          <w:szCs w:val="20"/>
-        </w:rPr>
-        <w:t>probabilidadPosteriori = matriz c</w:t>
+      <w:proofErr w:type="gramStart"/>
+      <w:r>
+        <w:rPr>
+          <w:rFonts w:ascii="Consolas" w:hAnsi="Consolas" w:cs="Times New Roman"/>
+          <w:i/>
+          <w:iCs/>
+          <w:sz w:val="24"/>
+          <w:szCs w:val="20"/>
+        </w:rPr>
+        <w:t>probabilidadPosteriori</w:t>
+      </w:r>
+      <w:proofErr w:type="gramEnd"/>
+      <w:r>
+        <w:rPr>
+          <w:rFonts w:ascii="Consolas" w:hAnsi="Consolas" w:cs="Times New Roman"/>
+          <w:i/>
+          <w:iCs/>
+          <w:sz w:val="24"/>
+          <w:szCs w:val="20"/>
+        </w:rPr>
+        <w:t xml:space="preserve"> = matriz c</w:t>
       </w:r>
       <w:r>
         <w:rPr>
@@ -3876,15 +4264,27 @@
           <w:szCs w:val="20"/>
         </w:rPr>
       </w:pPr>
-      <w:r>
-        <w:rPr>
-          <w:rFonts w:ascii="Consolas" w:hAnsi="Consolas" w:cs="Times New Roman"/>
-          <w:i/>
-          <w:iCs/>
-          <w:sz w:val="24"/>
-          <w:szCs w:val="20"/>
-        </w:rPr>
-        <w:t>mientras que</w:t>
+      <w:proofErr w:type="gramStart"/>
+      <w:r>
+        <w:rPr>
+          <w:rFonts w:ascii="Consolas" w:hAnsi="Consolas" w:cs="Times New Roman"/>
+          <w:i/>
+          <w:iCs/>
+          <w:sz w:val="24"/>
+          <w:szCs w:val="20"/>
+        </w:rPr>
+        <w:t>mientras</w:t>
+      </w:r>
+      <w:proofErr w:type="gramEnd"/>
+      <w:r>
+        <w:rPr>
+          <w:rFonts w:ascii="Consolas" w:hAnsi="Consolas" w:cs="Times New Roman"/>
+          <w:i/>
+          <w:iCs/>
+          <w:sz w:val="24"/>
+          <w:szCs w:val="20"/>
+        </w:rPr>
+        <w:t xml:space="preserve"> que</w:t>
       </w:r>
       <w:r>
         <w:rPr>
@@ -3949,7 +4349,28 @@
           <w:szCs w:val="24"/>
         </w:rPr>
         <w:tab/>
-        <w:t>entropiaPosteriori[j] = 0;</w:t>
+      </w:r>
+      <w:proofErr w:type="gramStart"/>
+      <w:r>
+        <w:rPr>
+          <w:rFonts w:ascii="Consolas" w:hAnsi="Consolas" w:cs="Times New Roman"/>
+          <w:i/>
+          <w:iCs/>
+          <w:sz w:val="24"/>
+          <w:szCs w:val="24"/>
+        </w:rPr>
+        <w:t>entropiaPosteriori[</w:t>
+      </w:r>
+      <w:proofErr w:type="gramEnd"/>
+      <w:r>
+        <w:rPr>
+          <w:rFonts w:ascii="Consolas" w:hAnsi="Consolas" w:cs="Times New Roman"/>
+          <w:i/>
+          <w:iCs/>
+          <w:sz w:val="24"/>
+          <w:szCs w:val="24"/>
+        </w:rPr>
+        <w:t>j] = 0;</w:t>
       </w:r>
     </w:p>
     <w:p>
@@ -4095,6 +4516,7 @@
         </w:rPr>
         <w:tab/>
       </w:r>
+      <w:proofErr w:type="gramStart"/>
       <w:r>
         <w:rPr>
           <w:rFonts w:ascii="Consolas" w:hAnsi="Consolas" w:cs="Times New Roman"/>
@@ -4106,6 +4528,7 @@
         </w:rPr>
         <w:t>si</w:t>
       </w:r>
+      <w:proofErr w:type="gramEnd"/>
       <w:r>
         <w:rPr>
           <w:rFonts w:ascii="Consolas" w:hAnsi="Consolas" w:cs="Times New Roman"/>
@@ -4198,12 +4621,9 @@
           <w:lang w:val="en-GB"/>
         </w:rPr>
         <w:tab/>
-        <w:t>cantInfoPosteriori = 0;</w:t>
-      </w:r>
-    </w:p>
-    <w:p>
-      <w:pPr>
-        <w:spacing w:after="0"/>
+      </w:r>
+      <w:proofErr w:type="gramStart"/>
+      <w:r>
         <w:rPr>
           <w:rFonts w:ascii="Consolas" w:hAnsi="Consolas" w:cs="Times New Roman"/>
           <w:i/>
@@ -4212,7 +4632,9 @@
           <w:szCs w:val="24"/>
           <w:lang w:val="en-GB"/>
         </w:rPr>
-      </w:pPr>
+        <w:t>cantInfoPosteriori</w:t>
+      </w:r>
+      <w:proofErr w:type="gramEnd"/>
       <w:r>
         <w:rPr>
           <w:rFonts w:ascii="Consolas" w:hAnsi="Consolas" w:cs="Times New Roman"/>
@@ -4222,9 +4644,12 @@
           <w:szCs w:val="24"/>
           <w:lang w:val="en-GB"/>
         </w:rPr>
-        <w:tab/>
-      </w:r>
-      <w:r>
+        <w:t xml:space="preserve"> = 0;</w:t>
+      </w:r>
+    </w:p>
+    <w:p>
+      <w:pPr>
+        <w:spacing w:after="0"/>
         <w:rPr>
           <w:rFonts w:ascii="Consolas" w:hAnsi="Consolas" w:cs="Times New Roman"/>
           <w:i/>
@@ -4233,6 +4658,27 @@
           <w:szCs w:val="24"/>
           <w:lang w:val="en-GB"/>
         </w:rPr>
+      </w:pPr>
+      <w:r>
+        <w:rPr>
+          <w:rFonts w:ascii="Consolas" w:hAnsi="Consolas" w:cs="Times New Roman"/>
+          <w:i/>
+          <w:iCs/>
+          <w:sz w:val="24"/>
+          <w:szCs w:val="24"/>
+          <w:lang w:val="en-GB"/>
+        </w:rPr>
+        <w:tab/>
+      </w:r>
+      <w:r>
+        <w:rPr>
+          <w:rFonts w:ascii="Consolas" w:hAnsi="Consolas" w:cs="Times New Roman"/>
+          <w:i/>
+          <w:iCs/>
+          <w:sz w:val="24"/>
+          <w:szCs w:val="24"/>
+          <w:lang w:val="en-GB"/>
+        </w:rPr>
         <w:tab/>
         <w:t xml:space="preserve">} </w:t>
       </w:r>
@@ -4307,6 +4753,7 @@
           <w:szCs w:val="24"/>
         </w:rPr>
       </w:pPr>
+      <w:proofErr w:type="gramStart"/>
       <w:r>
         <w:rPr>
           <w:rFonts w:ascii="Consolas" w:hAnsi="Consolas" w:cs="Times New Roman"/>
@@ -4315,7 +4762,18 @@
           <w:sz w:val="24"/>
           <w:szCs w:val="24"/>
         </w:rPr>
-        <w:t xml:space="preserve">cantInfoPosteriori = (-1) * log(probabilidadPosteriori[i][j]) / </w:t>
+        <w:t>cantInfoPosteriori</w:t>
+      </w:r>
+      <w:proofErr w:type="gramEnd"/>
+      <w:r>
+        <w:rPr>
+          <w:rFonts w:ascii="Consolas" w:hAnsi="Consolas" w:cs="Times New Roman"/>
+          <w:i/>
+          <w:iCs/>
+          <w:sz w:val="24"/>
+          <w:szCs w:val="24"/>
+        </w:rPr>
+        <w:t xml:space="preserve"> = (-1) * log(probabilidadPosteriori[i][j]) / </w:t>
       </w:r>
       <w:r>
         <w:rPr>
@@ -4394,6 +4852,7 @@
           <w:szCs w:val="24"/>
         </w:rPr>
       </w:pPr>
+      <w:proofErr w:type="gramStart"/>
       <w:r>
         <w:rPr>
           <w:rFonts w:ascii="Consolas" w:hAnsi="Consolas" w:cs="Times New Roman"/>
@@ -4402,7 +4861,18 @@
           <w:sz w:val="24"/>
           <w:szCs w:val="24"/>
         </w:rPr>
-        <w:t xml:space="preserve">entropiaPosteriori[j] = </w:t>
+        <w:t>entropiaPosteriori[</w:t>
+      </w:r>
+      <w:proofErr w:type="gramEnd"/>
+      <w:r>
+        <w:rPr>
+          <w:rFonts w:ascii="Consolas" w:hAnsi="Consolas" w:cs="Times New Roman"/>
+          <w:i/>
+          <w:iCs/>
+          <w:sz w:val="24"/>
+          <w:szCs w:val="24"/>
+        </w:rPr>
+        <w:t xml:space="preserve">j] = </w:t>
       </w:r>
       <w:r>
         <w:rPr>
@@ -4656,6 +5126,7 @@
           <w:szCs w:val="24"/>
         </w:rPr>
       </w:pPr>
+      <w:proofErr w:type="gramStart"/>
       <w:r>
         <w:rPr>
           <w:rFonts w:ascii="Consolas" w:hAnsi="Consolas" w:cs="Times New Roman"/>
@@ -4664,7 +5135,18 @@
           <w:sz w:val="24"/>
           <w:szCs w:val="24"/>
         </w:rPr>
-        <w:t>entropiaPosteriori = v</w:t>
+        <w:t>entropiaPosteriori</w:t>
+      </w:r>
+      <w:proofErr w:type="gramEnd"/>
+      <w:r>
+        <w:rPr>
+          <w:rFonts w:ascii="Consolas" w:hAnsi="Consolas" w:cs="Times New Roman"/>
+          <w:i/>
+          <w:iCs/>
+          <w:sz w:val="24"/>
+          <w:szCs w:val="24"/>
+        </w:rPr>
+        <w:t xml:space="preserve"> = v</w:t>
       </w:r>
       <w:r>
         <w:rPr>
@@ -4689,15 +5171,27 @@
           <w:szCs w:val="20"/>
         </w:rPr>
       </w:pPr>
-      <w:r>
-        <w:rPr>
-          <w:rFonts w:ascii="Consolas" w:hAnsi="Consolas" w:cs="Times New Roman"/>
-          <w:i/>
-          <w:iCs/>
-          <w:sz w:val="24"/>
-          <w:szCs w:val="20"/>
-        </w:rPr>
-        <w:t xml:space="preserve">probabilidadSalida = </w:t>
+      <w:proofErr w:type="gramStart"/>
+      <w:r>
+        <w:rPr>
+          <w:rFonts w:ascii="Consolas" w:hAnsi="Consolas" w:cs="Times New Roman"/>
+          <w:i/>
+          <w:iCs/>
+          <w:sz w:val="24"/>
+          <w:szCs w:val="20"/>
+        </w:rPr>
+        <w:t>probabilidadSalida</w:t>
+      </w:r>
+      <w:proofErr w:type="gramEnd"/>
+      <w:r>
+        <w:rPr>
+          <w:rFonts w:ascii="Consolas" w:hAnsi="Consolas" w:cs="Times New Roman"/>
+          <w:i/>
+          <w:iCs/>
+          <w:sz w:val="24"/>
+          <w:szCs w:val="20"/>
+        </w:rPr>
+        <w:t xml:space="preserve"> = </w:t>
       </w:r>
       <w:r>
         <w:rPr>
@@ -4745,15 +5239,27 @@
           <w:szCs w:val="20"/>
         </w:rPr>
       </w:pPr>
-      <w:r>
-        <w:rPr>
-          <w:rFonts w:ascii="Consolas" w:hAnsi="Consolas" w:cs="Times New Roman"/>
-          <w:i/>
-          <w:iCs/>
-          <w:sz w:val="24"/>
-          <w:szCs w:val="20"/>
-        </w:rPr>
-        <w:t>mientras que</w:t>
+      <w:proofErr w:type="gramStart"/>
+      <w:r>
+        <w:rPr>
+          <w:rFonts w:ascii="Consolas" w:hAnsi="Consolas" w:cs="Times New Roman"/>
+          <w:i/>
+          <w:iCs/>
+          <w:sz w:val="24"/>
+          <w:szCs w:val="20"/>
+        </w:rPr>
+        <w:t>mientras</w:t>
+      </w:r>
+      <w:proofErr w:type="gramEnd"/>
+      <w:r>
+        <w:rPr>
+          <w:rFonts w:ascii="Consolas" w:hAnsi="Consolas" w:cs="Times New Roman"/>
+          <w:i/>
+          <w:iCs/>
+          <w:sz w:val="24"/>
+          <w:szCs w:val="20"/>
+        </w:rPr>
+        <w:t xml:space="preserve"> que</w:t>
       </w:r>
       <w:r>
         <w:rPr>
@@ -4810,6 +5316,7 @@
           <w:szCs w:val="24"/>
         </w:rPr>
       </w:pPr>
+      <w:proofErr w:type="gramStart"/>
       <w:r>
         <w:rPr>
           <w:rFonts w:ascii="Consolas" w:hAnsi="Consolas" w:cs="Times New Roman"/>
@@ -4818,7 +5325,18 @@
           <w:sz w:val="24"/>
           <w:szCs w:val="24"/>
         </w:rPr>
-        <w:t>equivocación =</w:t>
+        <w:t>equivocación</w:t>
+      </w:r>
+      <w:proofErr w:type="gramEnd"/>
+      <w:r>
+        <w:rPr>
+          <w:rFonts w:ascii="Consolas" w:hAnsi="Consolas" w:cs="Times New Roman"/>
+          <w:i/>
+          <w:iCs/>
+          <w:sz w:val="24"/>
+          <w:szCs w:val="24"/>
+        </w:rPr>
+        <w:t xml:space="preserve"> =</w:t>
       </w:r>
       <w:r>
         <w:rPr>
@@ -4911,6 +5429,231 @@
           <w:szCs w:val="28"/>
         </w:rPr>
       </w:pPr>
+    </w:p>
+    <w:p>
+      <w:pPr>
+        <w:pStyle w:val="Subttulo"/>
+        <w:jc w:val="both"/>
+        <w:rPr>
+          <w:rFonts w:ascii="Times New Roman" w:hAnsi="Times New Roman" w:cs="Times New Roman"/>
+          <w:b/>
+          <w:bCs/>
+          <w:sz w:val="32"/>
+          <w:szCs w:val="32"/>
+        </w:rPr>
+      </w:pPr>
+      <w:r>
+        <w:rPr>
+          <w:rFonts w:ascii="Times New Roman" w:hAnsi="Times New Roman" w:cs="Times New Roman"/>
+          <w:b/>
+          <w:bCs/>
+          <w:sz w:val="32"/>
+          <w:szCs w:val="32"/>
+        </w:rPr>
+        <w:t>Información mutua</w:t>
+      </w:r>
+    </w:p>
+    <w:p>
+      <w:pPr>
+        <w:spacing w:after="0"/>
+        <w:rPr>
+          <w:rFonts w:ascii="Times New Roman" w:hAnsi="Times New Roman" w:cs="Times New Roman"/>
+          <w:sz w:val="28"/>
+        </w:rPr>
+      </w:pPr>
+      <w:r>
+        <w:rPr>
+          <w:rFonts w:ascii="Times New Roman" w:hAnsi="Times New Roman" w:cs="Times New Roman"/>
+          <w:sz w:val="28"/>
+        </w:rPr>
+        <w:t>Es la cantidad de información</w:t>
+      </w:r>
+      <w:r>
+        <w:rPr>
+          <w:rFonts w:ascii="Times New Roman" w:hAnsi="Times New Roman" w:cs="Times New Roman"/>
+          <w:sz w:val="28"/>
+        </w:rPr>
+        <w:t xml:space="preserve"> que se obtiene de A gracias al </w:t>
+      </w:r>
+      <w:r>
+        <w:rPr>
+          <w:rFonts w:ascii="Times New Roman" w:hAnsi="Times New Roman" w:cs="Times New Roman"/>
+          <w:sz w:val="28"/>
+        </w:rPr>
+        <w:t>conocimiento de B.</w:t>
+      </w:r>
+    </w:p>
+    <w:p>
+      <w:pPr>
+        <w:spacing w:after="0"/>
+        <w:rPr>
+          <w:rFonts w:ascii="Times New Roman" w:hAnsi="Times New Roman" w:cs="Times New Roman"/>
+          <w:sz w:val="28"/>
+        </w:rPr>
+      </w:pPr>
+      <w:r>
+        <w:rPr>
+          <w:rFonts w:ascii="Times New Roman" w:hAnsi="Times New Roman" w:cs="Times New Roman"/>
+          <w:sz w:val="28"/>
+        </w:rPr>
+        <w:t>Nos dice</w:t>
+      </w:r>
+      <w:r>
+        <w:rPr>
+          <w:rFonts w:ascii="Times New Roman" w:hAnsi="Times New Roman" w:cs="Times New Roman"/>
+          <w:sz w:val="28"/>
+        </w:rPr>
+        <w:t xml:space="preserve"> la incertidumbre so</w:t>
+      </w:r>
+      <w:r>
+        <w:rPr>
+          <w:rFonts w:ascii="Times New Roman" w:hAnsi="Times New Roman" w:cs="Times New Roman"/>
+          <w:sz w:val="28"/>
+        </w:rPr>
+        <w:t xml:space="preserve">bre la entrada del canal que se </w:t>
+      </w:r>
+      <w:r>
+        <w:rPr>
+          <w:rFonts w:ascii="Times New Roman" w:hAnsi="Times New Roman" w:cs="Times New Roman"/>
+          <w:sz w:val="28"/>
+        </w:rPr>
+        <w:t xml:space="preserve">resuelve </w:t>
+      </w:r>
+      <w:r>
+        <w:rPr>
+          <w:rFonts w:ascii="Times New Roman" w:hAnsi="Times New Roman" w:cs="Times New Roman"/>
+          <w:sz w:val="28"/>
+        </w:rPr>
+        <w:t>observando la salida del cana también</w:t>
+      </w:r>
+      <w:bookmarkStart w:id="0" w:name="_GoBack"/>
+      <w:bookmarkEnd w:id="0"/>
+      <w:r>
+        <w:rPr>
+          <w:rFonts w:ascii="Times New Roman" w:hAnsi="Times New Roman" w:cs="Times New Roman"/>
+          <w:sz w:val="28"/>
+        </w:rPr>
+        <w:t xml:space="preserve"> la cantidad de infor</w:t>
+      </w:r>
+      <w:r>
+        <w:rPr>
+          <w:rFonts w:ascii="Times New Roman" w:hAnsi="Times New Roman" w:cs="Times New Roman"/>
+          <w:sz w:val="28"/>
+        </w:rPr>
+        <w:t xml:space="preserve">mación sobre A que atraviesa el </w:t>
+      </w:r>
+      <w:r>
+        <w:rPr>
+          <w:rFonts w:ascii="Times New Roman" w:hAnsi="Times New Roman" w:cs="Times New Roman"/>
+          <w:sz w:val="28"/>
+        </w:rPr>
+        <w:t>canal.</w:t>
+      </w:r>
+    </w:p>
+    <w:p>
+      <w:pPr>
+        <w:spacing w:after="0"/>
+        <w:rPr>
+          <w:rFonts w:ascii="Times New Roman" w:hAnsi="Times New Roman" w:cs="Times New Roman"/>
+          <w:sz w:val="28"/>
+        </w:rPr>
+      </w:pPr>
+    </w:p>
+    <w:p>
+      <w:pPr>
+        <w:spacing w:after="0"/>
+        <w:rPr>
+          <w:rFonts w:ascii="Times New Roman" w:hAnsi="Times New Roman" w:cs="Times New Roman"/>
+          <w:sz w:val="28"/>
+        </w:rPr>
+      </w:pPr>
+      <w:r>
+        <w:rPr>
+          <w:rFonts w:ascii="Times New Roman" w:hAnsi="Times New Roman" w:cs="Times New Roman"/>
+          <w:sz w:val="28"/>
+        </w:rPr>
+        <w:t>S</w:t>
+      </w:r>
+      <w:r>
+        <w:rPr>
+          <w:rFonts w:ascii="Times New Roman" w:hAnsi="Times New Roman" w:cs="Times New Roman"/>
+          <w:sz w:val="28"/>
+        </w:rPr>
+        <w:t xml:space="preserve">e denomina </w:t>
+      </w:r>
+      <w:r>
+        <w:rPr>
+          <w:rFonts w:ascii="Times New Roman" w:hAnsi="Times New Roman" w:cs="Times New Roman"/>
+          <w:sz w:val="28"/>
+        </w:rPr>
+        <w:t>Información mutua (de A y B), o i</w:t>
+      </w:r>
+      <w:r>
+        <w:rPr>
+          <w:rFonts w:ascii="Times New Roman" w:hAnsi="Times New Roman" w:cs="Times New Roman"/>
+          <w:sz w:val="28"/>
+        </w:rPr>
+        <w:t>nformación mutua del cana</w:t>
+      </w:r>
+      <w:r>
+        <w:rPr>
+          <w:rFonts w:ascii="Times New Roman" w:hAnsi="Times New Roman" w:cs="Times New Roman"/>
+          <w:sz w:val="28"/>
+        </w:rPr>
+        <w:t>l a la siguiente diferencia:</w:t>
+      </w:r>
+    </w:p>
+    <w:p>
+      <w:pPr>
+        <w:jc w:val="center"/>
+        <w:rPr>
+          <w:rFonts w:ascii="Times New Roman" w:hAnsi="Times New Roman" w:cs="Times New Roman"/>
+          <w:sz w:val="28"/>
+          <w:lang w:val="en-GB"/>
+        </w:rPr>
+      </w:pPr>
+      <w:r>
+        <w:rPr>
+          <w:rFonts w:ascii="Times New Roman" w:hAnsi="Times New Roman" w:cs="Times New Roman"/>
+          <w:sz w:val="28"/>
+          <w:lang w:val="en-GB"/>
+        </w:rPr>
+        <w:drawing>
+          <wp:inline distT="0" distB="0" distL="0" distR="0" wp14:anchorId="3110D773" wp14:editId="6E2614AA">
+            <wp:extent cx="4439270" cy="838317"/>
+            <wp:effectExtent l="0" t="0" r="0" b="0"/>
+            <wp:docPr id="5" name="Imagen 5"/>
+            <wp:cNvGraphicFramePr>
+              <a:graphicFrameLocks xmlns:a="http://schemas.openxmlformats.org/drawingml/2006/main" noChangeAspect="1"/>
+            </wp:cNvGraphicFramePr>
+            <a:graphic xmlns:a="http://schemas.openxmlformats.org/drawingml/2006/main">
+              <a:graphicData uri="http://schemas.openxmlformats.org/drawingml/2006/picture">
+                <pic:pic xmlns:pic="http://schemas.openxmlformats.org/drawingml/2006/picture">
+                  <pic:nvPicPr>
+                    <pic:cNvPr id="0" name=""/>
+                    <pic:cNvPicPr/>
+                  </pic:nvPicPr>
+                  <pic:blipFill>
+                    <a:blip r:embed="rId15"/>
+                    <a:stretch>
+                      <a:fillRect/>
+                    </a:stretch>
+                  </pic:blipFill>
+                  <pic:spPr>
+                    <a:xfrm>
+                      <a:off x="0" y="0"/>
+                      <a:ext cx="4439270" cy="838317"/>
+                    </a:xfrm>
+                    <a:prstGeom prst="rect">
+                      <a:avLst/>
+                    </a:prstGeom>
+                  </pic:spPr>
+                </pic:pic>
+              </a:graphicData>
+            </a:graphic>
+          </wp:inline>
+        </w:drawing>
+      </w:r>
     </w:p>
     <w:p>
       <w:pPr>
@@ -7550,14 +8293,7 @@
           <w:rFonts w:ascii="Times New Roman" w:hAnsi="Times New Roman" w:cs="Times New Roman"/>
           <w:sz w:val="32"/>
         </w:rPr>
-        <w:t xml:space="preserve">Tablas de </w:t>
-      </w:r>
-      <w:r>
-        <w:rPr>
-          <w:rFonts w:ascii="Times New Roman" w:hAnsi="Times New Roman" w:cs="Times New Roman"/>
-          <w:sz w:val="32"/>
-        </w:rPr>
-        <w:t>canales de comunicación</w:t>
+        <w:t>Tablas de canales de comunicación</w:t>
       </w:r>
     </w:p>
     <w:p>
@@ -9287,51 +10023,23 @@
           <w:b/>
           <w:bCs/>
         </w:rPr>
-        <w:t xml:space="preserve">Canal </w:t>
-      </w:r>
-      <w:r>
+        <w:t>Canal 2</w:t>
+      </w:r>
+    </w:p>
+    <w:p>
+      <w:pPr>
+        <w:spacing w:after="0"/>
         <w:rPr>
           <w:b/>
           <w:bCs/>
         </w:rPr>
-        <w:t>2</w:t>
-      </w:r>
-    </w:p>
-    <w:p>
-      <w:pPr>
-        <w:spacing w:after="0"/>
+      </w:pPr>
+      <w:r>
         <w:rPr>
           <w:b/>
           <w:bCs/>
         </w:rPr>
-      </w:pPr>
-      <w:r>
-        <w:rPr>
-          <w:b/>
-          <w:bCs/>
-        </w:rPr>
-        <w:t>Tabla</w:t>
-      </w:r>
-      <w:r>
-        <w:rPr>
-          <w:b/>
-          <w:bCs/>
-        </w:rPr>
-        <w:t>s</w:t>
-      </w:r>
-      <w:r>
-        <w:rPr>
-          <w:b/>
-          <w:bCs/>
-        </w:rPr>
-        <w:t xml:space="preserve"> 2.</w:t>
-      </w:r>
-      <w:r>
-        <w:rPr>
-          <w:b/>
-          <w:bCs/>
-        </w:rPr>
-        <w:t>2</w:t>
+        <w:t>Tablas 2.2</w:t>
       </w:r>
     </w:p>
     <w:tbl>
@@ -10699,7 +11407,7 @@
                 <w:color w:val="000000"/>
                 <w:lang w:eastAsia="es-AR"/>
               </w:rPr>
-              <w:t>0,1</w:t>
+              <w:t>0,6</w:t>
             </w:r>
           </w:p>
         </w:tc>
@@ -11219,7 +11927,7 @@
                 <w:color w:val="000000"/>
                 <w:lang w:eastAsia="es-AR"/>
               </w:rPr>
-              <w:t>1,07136</w:t>
+              <w:t>1,26782</w:t>
             </w:r>
           </w:p>
         </w:tc>
@@ -11291,7 +11999,7 @@
                 <w:color w:val="000000"/>
                 <w:lang w:eastAsia="es-AR"/>
               </w:rPr>
-              <w:t>1,17137</w:t>
+              <w:t>0.97492</w:t>
             </w:r>
           </w:p>
         </w:tc>
@@ -11816,7 +12524,15 @@
                 <w:color w:val="000000"/>
                 <w:lang w:eastAsia="es-AR"/>
               </w:rPr>
-              <w:t>1,664498</w:t>
+              <w:t>1,6</w:t>
+            </w:r>
+            <w:r>
+              <w:rPr>
+                <w:rFonts w:ascii="Calibri" w:eastAsia="Times New Roman" w:hAnsi="Calibri" w:cs="Calibri"/>
+                <w:color w:val="000000"/>
+                <w:lang w:eastAsia="es-AR"/>
+              </w:rPr>
+              <w:t>25815</w:t>
             </w:r>
           </w:p>
         </w:tc>
@@ -11880,51 +12596,23 @@
           <w:b/>
           <w:bCs/>
         </w:rPr>
-        <w:t xml:space="preserve">Canal </w:t>
-      </w:r>
-      <w:r>
+        <w:t>Canal 3</w:t>
+      </w:r>
+    </w:p>
+    <w:p>
+      <w:pPr>
+        <w:spacing w:after="0"/>
         <w:rPr>
           <w:b/>
           <w:bCs/>
         </w:rPr>
-        <w:t>3</w:t>
-      </w:r>
-    </w:p>
-    <w:p>
-      <w:pPr>
-        <w:spacing w:after="0"/>
+      </w:pPr>
+      <w:r>
         <w:rPr>
           <w:b/>
           <w:bCs/>
         </w:rPr>
-      </w:pPr>
-      <w:r>
-        <w:rPr>
-          <w:b/>
-          <w:bCs/>
-        </w:rPr>
-        <w:t>Tabla</w:t>
-      </w:r>
-      <w:r>
-        <w:rPr>
-          <w:b/>
-          <w:bCs/>
-        </w:rPr>
-        <w:t>s</w:t>
-      </w:r>
-      <w:r>
-        <w:rPr>
-          <w:b/>
-          <w:bCs/>
-        </w:rPr>
-        <w:t xml:space="preserve"> 2.</w:t>
-      </w:r>
-      <w:r>
-        <w:rPr>
-          <w:b/>
-          <w:bCs/>
-        </w:rPr>
-        <w:t>3</w:t>
+        <w:t>Tablas 2.3</w:t>
       </w:r>
     </w:p>
     <w:tbl>
@@ -13679,7 +14367,7 @@
       </w:pPr>
     </w:p>
     <w:sectPr>
-      <w:footerReference w:type="default" r:id="rId14"/>
+      <w:footerReference w:type="default" r:id="rId16"/>
       <w:pgSz w:w="11906" w:h="16838"/>
       <w:pgMar w:top="1440" w:right="1080" w:bottom="1440" w:left="1080" w:header="708" w:footer="708" w:gutter="0"/>
       <w:pgNumType w:start="0"/>
@@ -13692,7 +14380,7 @@
 </file>
 
 <file path=word/endnotes.xml><?xml version="1.0" encoding="utf-8"?>
-<w:endnotes xmlns:wpc="http://schemas.microsoft.com/office/word/2010/wordprocessingCanvas" xmlns:cx="http://schemas.microsoft.com/office/drawing/2014/chartex" xmlns:cx1="http://schemas.microsoft.com/office/drawing/2015/9/8/chartex" xmlns:cx2="http://schemas.microsoft.com/office/drawing/2015/10/21/chartex" xmlns:cx3="http://schemas.microsoft.com/office/drawing/2016/5/9/chartex" xmlns:cx4="http://schemas.microsoft.com/office/drawing/2016/5/10/chartex" xmlns:cx5="http://schemas.microsoft.com/office/drawing/2016/5/11/chartex" xmlns:cx6="http://schemas.microsoft.com/office/drawing/2016/5/12/chartex" xmlns:cx7="http://schemas.microsoft.com/office/drawing/2016/5/13/chartex" xmlns:cx8="http://schemas.microsoft.com/office/drawing/2016/5/14/chartex" xmlns:mc="http://schemas.openxmlformats.org/markup-compatibility/2006" xmlns:aink="http://schemas.microsoft.com/office/drawing/2016/ink" xmlns:am3d="http://schemas.microsoft.com/office/drawing/2017/model3d" xmlns:o="urn:schemas-microsoft-com:office:office" xmlns:r="http://schemas.openxmlformats.org/officeDocument/2006/relationships" xmlns:m="http://schemas.openxmlformats.org/officeDocument/2006/math" xmlns:v="urn:schemas-microsoft-com:vml" xmlns:wp14="http://schemas.microsoft.com/office/word/2010/wordprocessingDrawing" xmlns:wp="http://schemas.openxmlformats.org/drawingml/2006/wordprocessingDrawing" xmlns:w10="urn:schemas-microsoft-com:office:word" xmlns:w="http://schemas.openxmlformats.org/wordprocessingml/2006/main" xmlns:w14="http://schemas.microsoft.com/office/word/2010/wordml" xmlns:w15="http://schemas.microsoft.com/office/word/2012/wordml" xmlns:w16cex="http://schemas.microsoft.com/office/word/2018/wordml/cex" xmlns:w16cid="http://schemas.microsoft.com/office/word/2016/wordml/cid" xmlns:w16="http://schemas.microsoft.com/office/word/2018/wordml" xmlns:w16se="http://schemas.microsoft.com/office/word/2015/wordml/symex" xmlns:wpg="http://schemas.microsoft.com/office/word/2010/wordprocessingGroup" xmlns:wpi="http://schemas.microsoft.com/office/word/2010/wordprocessingInk" xmlns:wne="http://schemas.microsoft.com/office/word/2006/wordml" xmlns:wps="http://schemas.microsoft.com/office/word/2010/wordprocessingShape" mc:Ignorable="w14 w15 w16se w16cid w16 w16cex wp14">
+<w:endnotes xmlns:wpc="http://schemas.microsoft.com/office/word/2010/wordprocessingCanvas" xmlns:mc="http://schemas.openxmlformats.org/markup-compatibility/2006" xmlns:o="urn:schemas-microsoft-com:office:office" xmlns:r="http://schemas.openxmlformats.org/officeDocument/2006/relationships" xmlns:m="http://schemas.openxmlformats.org/officeDocument/2006/math" xmlns:v="urn:schemas-microsoft-com:vml" xmlns:wp14="http://schemas.microsoft.com/office/word/2010/wordprocessingDrawing" xmlns:wp="http://schemas.openxmlformats.org/drawingml/2006/wordprocessingDrawing" xmlns:w10="urn:schemas-microsoft-com:office:word" xmlns:w="http://schemas.openxmlformats.org/wordprocessingml/2006/main" xmlns:w14="http://schemas.microsoft.com/office/word/2010/wordml" xmlns:wpg="http://schemas.microsoft.com/office/word/2010/wordprocessingGroup" xmlns:wpi="http://schemas.microsoft.com/office/word/2010/wordprocessingInk" xmlns:wne="http://schemas.microsoft.com/office/word/2006/wordml" xmlns:wps="http://schemas.microsoft.com/office/word/2010/wordprocessingShape" mc:Ignorable="w14 wp14">
   <w:endnote w:type="separator" w:id="-1">
     <w:p>
       <w:pPr>
@@ -13717,7 +14405,7 @@
 </file>
 
 <file path=word/footer1.xml><?xml version="1.0" encoding="utf-8"?>
-<w:ftr xmlns:wpc="http://schemas.microsoft.com/office/word/2010/wordprocessingCanvas" xmlns:cx="http://schemas.microsoft.com/office/drawing/2014/chartex" xmlns:cx1="http://schemas.microsoft.com/office/drawing/2015/9/8/chartex" xmlns:cx2="http://schemas.microsoft.com/office/drawing/2015/10/21/chartex" xmlns:cx3="http://schemas.microsoft.com/office/drawing/2016/5/9/chartex" xmlns:cx4="http://schemas.microsoft.com/office/drawing/2016/5/10/chartex" xmlns:cx5="http://schemas.microsoft.com/office/drawing/2016/5/11/chartex" xmlns:cx6="http://schemas.microsoft.com/office/drawing/2016/5/12/chartex" xmlns:cx7="http://schemas.microsoft.com/office/drawing/2016/5/13/chartex" xmlns:cx8="http://schemas.microsoft.com/office/drawing/2016/5/14/chartex" xmlns:mc="http://schemas.openxmlformats.org/markup-compatibility/2006" xmlns:aink="http://schemas.microsoft.com/office/drawing/2016/ink" xmlns:am3d="http://schemas.microsoft.com/office/drawing/2017/model3d" xmlns:o="urn:schemas-microsoft-com:office:office" xmlns:r="http://schemas.openxmlformats.org/officeDocument/2006/relationships" xmlns:m="http://schemas.openxmlformats.org/officeDocument/2006/math" xmlns:v="urn:schemas-microsoft-com:vml" xmlns:wp14="http://schemas.microsoft.com/office/word/2010/wordprocessingDrawing" xmlns:wp="http://schemas.openxmlformats.org/drawingml/2006/wordprocessingDrawing" xmlns:w10="urn:schemas-microsoft-com:office:word" xmlns:w="http://schemas.openxmlformats.org/wordprocessingml/2006/main" xmlns:w14="http://schemas.microsoft.com/office/word/2010/wordml" xmlns:w15="http://schemas.microsoft.com/office/word/2012/wordml" xmlns:w16cex="http://schemas.microsoft.com/office/word/2018/wordml/cex" xmlns:w16cid="http://schemas.microsoft.com/office/word/2016/wordml/cid" xmlns:w16="http://schemas.microsoft.com/office/word/2018/wordml" xmlns:w16se="http://schemas.microsoft.com/office/word/2015/wordml/symex" xmlns:wpg="http://schemas.microsoft.com/office/word/2010/wordprocessingGroup" xmlns:wpi="http://schemas.microsoft.com/office/word/2010/wordprocessingInk" xmlns:wne="http://schemas.microsoft.com/office/word/2006/wordml" xmlns:wps="http://schemas.microsoft.com/office/word/2010/wordprocessingShape" mc:Ignorable="w14 w15 w16se w16cid w16 w16cex wp14">
+<w:ftr xmlns:wpc="http://schemas.microsoft.com/office/word/2010/wordprocessingCanvas" xmlns:mc="http://schemas.openxmlformats.org/markup-compatibility/2006" xmlns:o="urn:schemas-microsoft-com:office:office" xmlns:r="http://schemas.openxmlformats.org/officeDocument/2006/relationships" xmlns:m="http://schemas.openxmlformats.org/officeDocument/2006/math" xmlns:v="urn:schemas-microsoft-com:vml" xmlns:wp14="http://schemas.microsoft.com/office/word/2010/wordprocessingDrawing" xmlns:wp="http://schemas.openxmlformats.org/drawingml/2006/wordprocessingDrawing" xmlns:w10="urn:schemas-microsoft-com:office:word" xmlns:w="http://schemas.openxmlformats.org/wordprocessingml/2006/main" xmlns:w14="http://schemas.microsoft.com/office/word/2010/wordml" xmlns:wpg="http://schemas.microsoft.com/office/word/2010/wordprocessingGroup" xmlns:wpi="http://schemas.microsoft.com/office/word/2010/wordprocessingInk" xmlns:wne="http://schemas.microsoft.com/office/word/2006/wordml" xmlns:wps="http://schemas.microsoft.com/office/word/2010/wordprocessingShape" mc:Ignorable="w14 wp14">
   <w:sdt>
     <w:sdtPr>
       <w:id w:val="421761553"/>
@@ -13747,7 +14435,7 @@
             <w:noProof/>
             <w:lang w:val="es-ES"/>
           </w:rPr>
-          <w:t>1</w:t>
+          <w:t>10</w:t>
         </w:r>
         <w:r>
           <w:fldChar w:fldCharType="end"/>
@@ -13764,7 +14452,7 @@
 </file>
 
 <file path=word/footnotes.xml><?xml version="1.0" encoding="utf-8"?>
-<w:footnotes xmlns:wpc="http://schemas.microsoft.com/office/word/2010/wordprocessingCanvas" xmlns:cx="http://schemas.microsoft.com/office/drawing/2014/chartex" xmlns:cx1="http://schemas.microsoft.com/office/drawing/2015/9/8/chartex" xmlns:cx2="http://schemas.microsoft.com/office/drawing/2015/10/21/chartex" xmlns:cx3="http://schemas.microsoft.com/office/drawing/2016/5/9/chartex" xmlns:cx4="http://schemas.microsoft.com/office/drawing/2016/5/10/chartex" xmlns:cx5="http://schemas.microsoft.com/office/drawing/2016/5/11/chartex" xmlns:cx6="http://schemas.microsoft.com/office/drawing/2016/5/12/chartex" xmlns:cx7="http://schemas.microsoft.com/office/drawing/2016/5/13/chartex" xmlns:cx8="http://schemas.microsoft.com/office/drawing/2016/5/14/chartex" xmlns:mc="http://schemas.openxmlformats.org/markup-compatibility/2006" xmlns:aink="http://schemas.microsoft.com/office/drawing/2016/ink" xmlns:am3d="http://schemas.microsoft.com/office/drawing/2017/model3d" xmlns:o="urn:schemas-microsoft-com:office:office" xmlns:r="http://schemas.openxmlformats.org/officeDocument/2006/relationships" xmlns:m="http://schemas.openxmlformats.org/officeDocument/2006/math" xmlns:v="urn:schemas-microsoft-com:vml" xmlns:wp14="http://schemas.microsoft.com/office/word/2010/wordprocessingDrawing" xmlns:wp="http://schemas.openxmlformats.org/drawingml/2006/wordprocessingDrawing" xmlns:w10="urn:schemas-microsoft-com:office:word" xmlns:w="http://schemas.openxmlformats.org/wordprocessingml/2006/main" xmlns:w14="http://schemas.microsoft.com/office/word/2010/wordml" xmlns:w15="http://schemas.microsoft.com/office/word/2012/wordml" xmlns:w16cex="http://schemas.microsoft.com/office/word/2018/wordml/cex" xmlns:w16cid="http://schemas.microsoft.com/office/word/2016/wordml/cid" xmlns:w16="http://schemas.microsoft.com/office/word/2018/wordml" xmlns:w16se="http://schemas.microsoft.com/office/word/2015/wordml/symex" xmlns:wpg="http://schemas.microsoft.com/office/word/2010/wordprocessingGroup" xmlns:wpi="http://schemas.microsoft.com/office/word/2010/wordprocessingInk" xmlns:wne="http://schemas.microsoft.com/office/word/2006/wordml" xmlns:wps="http://schemas.microsoft.com/office/word/2010/wordprocessingShape" mc:Ignorable="w14 w15 w16se w16cid w16 w16cex wp14">
+<w:footnotes xmlns:wpc="http://schemas.microsoft.com/office/word/2010/wordprocessingCanvas" xmlns:mc="http://schemas.openxmlformats.org/markup-compatibility/2006" xmlns:o="urn:schemas-microsoft-com:office:office" xmlns:r="http://schemas.openxmlformats.org/officeDocument/2006/relationships" xmlns:m="http://schemas.openxmlformats.org/officeDocument/2006/math" xmlns:v="urn:schemas-microsoft-com:vml" xmlns:wp14="http://schemas.microsoft.com/office/word/2010/wordprocessingDrawing" xmlns:wp="http://schemas.openxmlformats.org/drawingml/2006/wordprocessingDrawing" xmlns:w10="urn:schemas-microsoft-com:office:word" xmlns:w="http://schemas.openxmlformats.org/wordprocessingml/2006/main" xmlns:w14="http://schemas.microsoft.com/office/word/2010/wordml" xmlns:wpg="http://schemas.microsoft.com/office/word/2010/wordprocessingGroup" xmlns:wpi="http://schemas.microsoft.com/office/word/2010/wordprocessingInk" xmlns:wne="http://schemas.microsoft.com/office/word/2006/wordml" xmlns:wps="http://schemas.microsoft.com/office/word/2010/wordprocessingShape" mc:Ignorable="w14 wp14">
   <w:footnote w:type="separator" w:id="-1">
     <w:p>
       <w:pPr>
@@ -13789,7 +14477,7 @@
 </file>
 
 <file path=word/styles.xml><?xml version="1.0" encoding="utf-8"?>
-<w:styles xmlns:mc="http://schemas.openxmlformats.org/markup-compatibility/2006" xmlns:r="http://schemas.openxmlformats.org/officeDocument/2006/relationships" xmlns:w="http://schemas.openxmlformats.org/wordprocessingml/2006/main" xmlns:w14="http://schemas.microsoft.com/office/word/2010/wordml" xmlns:w15="http://schemas.microsoft.com/office/word/2012/wordml" xmlns:w16cex="http://schemas.microsoft.com/office/word/2018/wordml/cex" xmlns:w16cid="http://schemas.microsoft.com/office/word/2016/wordml/cid" xmlns:w16="http://schemas.microsoft.com/office/word/2018/wordml" xmlns:w16se="http://schemas.microsoft.com/office/word/2015/wordml/symex" mc:Ignorable="w14 w15 w16se w16cid w16 w16cex">
+<w:styles xmlns:mc="http://schemas.openxmlformats.org/markup-compatibility/2006" xmlns:r="http://schemas.openxmlformats.org/officeDocument/2006/relationships" xmlns:w="http://schemas.openxmlformats.org/wordprocessingml/2006/main" xmlns:w14="http://schemas.microsoft.com/office/word/2010/wordml" mc:Ignorable="w14">
   <w:docDefaults>
     <w:rPrDefault>
       <w:rPr>
@@ -13805,383 +14493,144 @@
       </w:pPr>
     </w:pPrDefault>
   </w:docDefaults>
-  <w:latentStyles w:defLockedState="0" w:defUIPriority="99" w:defSemiHidden="0" w:defUnhideWhenUsed="0" w:defQFormat="0" w:count="376">
-    <w:lsdException w:name="Normal" w:uiPriority="0" w:qFormat="1"/>
-    <w:lsdException w:name="heading 1" w:uiPriority="9" w:qFormat="1"/>
-    <w:lsdException w:name="heading 2" w:semiHidden="1" w:uiPriority="9" w:unhideWhenUsed="1" w:qFormat="1"/>
-    <w:lsdException w:name="heading 3" w:semiHidden="1" w:uiPriority="9" w:unhideWhenUsed="1" w:qFormat="1"/>
-    <w:lsdException w:name="heading 4" w:semiHidden="1" w:uiPriority="9" w:unhideWhenUsed="1" w:qFormat="1"/>
-    <w:lsdException w:name="heading 5" w:semiHidden="1" w:uiPriority="9" w:unhideWhenUsed="1" w:qFormat="1"/>
-    <w:lsdException w:name="heading 6" w:semiHidden="1" w:uiPriority="9" w:unhideWhenUsed="1" w:qFormat="1"/>
-    <w:lsdException w:name="heading 7" w:semiHidden="1" w:uiPriority="9" w:unhideWhenUsed="1" w:qFormat="1"/>
-    <w:lsdException w:name="heading 8" w:semiHidden="1" w:uiPriority="9" w:unhideWhenUsed="1" w:qFormat="1"/>
-    <w:lsdException w:name="heading 9" w:semiHidden="1" w:uiPriority="9" w:unhideWhenUsed="1" w:qFormat="1"/>
-    <w:lsdException w:name="index 1" w:semiHidden="1" w:unhideWhenUsed="1"/>
-    <w:lsdException w:name="index 2" w:semiHidden="1" w:unhideWhenUsed="1"/>
-    <w:lsdException w:name="index 3" w:semiHidden="1" w:unhideWhenUsed="1"/>
-    <w:lsdException w:name="index 4" w:semiHidden="1" w:unhideWhenUsed="1"/>
-    <w:lsdException w:name="index 5" w:semiHidden="1" w:unhideWhenUsed="1"/>
-    <w:lsdException w:name="index 6" w:semiHidden="1" w:unhideWhenUsed="1"/>
-    <w:lsdException w:name="index 7" w:semiHidden="1" w:unhideWhenUsed="1"/>
-    <w:lsdException w:name="index 8" w:semiHidden="1" w:unhideWhenUsed="1"/>
-    <w:lsdException w:name="index 9" w:semiHidden="1" w:unhideWhenUsed="1"/>
-    <w:lsdException w:name="toc 1" w:semiHidden="1" w:uiPriority="39" w:unhideWhenUsed="1" w:qFormat="1"/>
-    <w:lsdException w:name="toc 2" w:semiHidden="1" w:uiPriority="39" w:unhideWhenUsed="1" w:qFormat="1"/>
-    <w:lsdException w:name="toc 3" w:semiHidden="1" w:uiPriority="39" w:unhideWhenUsed="1" w:qFormat="1"/>
-    <w:lsdException w:name="toc 4" w:semiHidden="1" w:uiPriority="39" w:unhideWhenUsed="1"/>
-    <w:lsdException w:name="toc 5" w:semiHidden="1" w:uiPriority="39" w:unhideWhenUsed="1"/>
-    <w:lsdException w:name="toc 6" w:semiHidden="1" w:uiPriority="39" w:unhideWhenUsed="1"/>
-    <w:lsdException w:name="toc 7" w:semiHidden="1" w:uiPriority="39" w:unhideWhenUsed="1"/>
-    <w:lsdException w:name="toc 8" w:semiHidden="1" w:uiPriority="39" w:unhideWhenUsed="1"/>
-    <w:lsdException w:name="toc 9" w:semiHidden="1" w:uiPriority="39" w:unhideWhenUsed="1"/>
-    <w:lsdException w:name="Normal Indent" w:semiHidden="1" w:unhideWhenUsed="1"/>
-    <w:lsdException w:name="footnote text" w:semiHidden="1" w:unhideWhenUsed="1"/>
-    <w:lsdException w:name="annotation text" w:semiHidden="1" w:unhideWhenUsed="1"/>
-    <w:lsdException w:name="header" w:semiHidden="1" w:unhideWhenUsed="1"/>
-    <w:lsdException w:name="footer" w:semiHidden="1" w:unhideWhenUsed="1"/>
-    <w:lsdException w:name="index heading" w:semiHidden="1" w:unhideWhenUsed="1"/>
-    <w:lsdException w:name="caption" w:semiHidden="1" w:uiPriority="35" w:unhideWhenUsed="1" w:qFormat="1"/>
-    <w:lsdException w:name="table of figures" w:semiHidden="1" w:unhideWhenUsed="1"/>
-    <w:lsdException w:name="envelope address" w:semiHidden="1" w:unhideWhenUsed="1"/>
-    <w:lsdException w:name="envelope return" w:semiHidden="1" w:unhideWhenUsed="1"/>
-    <w:lsdException w:name="footnote reference" w:semiHidden="1" w:unhideWhenUsed="1"/>
-    <w:lsdException w:name="annotation reference" w:semiHidden="1" w:unhideWhenUsed="1"/>
-    <w:lsdException w:name="line number" w:semiHidden="1" w:unhideWhenUsed="1"/>
-    <w:lsdException w:name="page number" w:semiHidden="1" w:unhideWhenUsed="1"/>
-    <w:lsdException w:name="endnote reference" w:semiHidden="1" w:unhideWhenUsed="1"/>
-    <w:lsdException w:name="endnote text" w:semiHidden="1" w:unhideWhenUsed="1"/>
-    <w:lsdException w:name="table of authorities" w:semiHidden="1" w:unhideWhenUsed="1"/>
-    <w:lsdException w:name="macro" w:semiHidden="1" w:unhideWhenUsed="1"/>
-    <w:lsdException w:name="toa heading" w:semiHidden="1" w:unhideWhenUsed="1"/>
-    <w:lsdException w:name="List" w:semiHidden="1" w:unhideWhenUsed="1"/>
-    <w:lsdException w:name="List Bullet" w:semiHidden="1" w:unhideWhenUsed="1"/>
-    <w:lsdException w:name="List Number" w:semiHidden="1" w:unhideWhenUsed="1"/>
-    <w:lsdException w:name="List 2" w:semiHidden="1" w:unhideWhenUsed="1"/>
-    <w:lsdException w:name="List 3" w:semiHidden="1" w:unhideWhenUsed="1"/>
-    <w:lsdException w:name="List 4" w:semiHidden="1" w:unhideWhenUsed="1"/>
-    <w:lsdException w:name="List 5" w:semiHidden="1" w:unhideWhenUsed="1"/>
-    <w:lsdException w:name="List Bullet 2" w:semiHidden="1" w:unhideWhenUsed="1"/>
-    <w:lsdException w:name="List Bullet 3" w:semiHidden="1" w:unhideWhenUsed="1"/>
-    <w:lsdException w:name="List Bullet 4" w:semiHidden="1" w:unhideWhenUsed="1"/>
-    <w:lsdException w:name="List Bullet 5" w:semiHidden="1" w:unhideWhenUsed="1"/>
-    <w:lsdException w:name="List Number 2" w:semiHidden="1" w:unhideWhenUsed="1"/>
-    <w:lsdException w:name="List Number 3" w:semiHidden="1" w:unhideWhenUsed="1"/>
-    <w:lsdException w:name="List Number 4" w:semiHidden="1" w:unhideWhenUsed="1"/>
-    <w:lsdException w:name="List Number 5" w:semiHidden="1" w:unhideWhenUsed="1"/>
-    <w:lsdException w:name="Title" w:uiPriority="10" w:qFormat="1"/>
-    <w:lsdException w:name="Closing" w:semiHidden="1" w:unhideWhenUsed="1"/>
-    <w:lsdException w:name="Signature" w:semiHidden="1" w:unhideWhenUsed="1"/>
-    <w:lsdException w:name="Default Paragraph Font" w:semiHidden="1" w:uiPriority="1" w:unhideWhenUsed="1"/>
-    <w:lsdException w:name="Body Text" w:semiHidden="1" w:unhideWhenUsed="1"/>
-    <w:lsdException w:name="Body Text Indent" w:semiHidden="1" w:unhideWhenUsed="1"/>
-    <w:lsdException w:name="List Continue" w:semiHidden="1" w:unhideWhenUsed="1"/>
-    <w:lsdException w:name="List Continue 2" w:semiHidden="1" w:unhideWhenUsed="1"/>
-    <w:lsdException w:name="List Continue 3" w:semiHidden="1" w:unhideWhenUsed="1"/>
-    <w:lsdException w:name="List Continue 4" w:semiHidden="1" w:unhideWhenUsed="1"/>
-    <w:lsdException w:name="List Continue 5" w:semiHidden="1" w:unhideWhenUsed="1"/>
-    <w:lsdException w:name="Message Header" w:semiHidden="1" w:unhideWhenUsed="1"/>
-    <w:lsdException w:name="Subtitle" w:uiPriority="11" w:qFormat="1"/>
-    <w:lsdException w:name="Salutation" w:semiHidden="1" w:unhideWhenUsed="1"/>
-    <w:lsdException w:name="Date" w:semiHidden="1" w:unhideWhenUsed="1"/>
-    <w:lsdException w:name="Body Text First Indent" w:semiHidden="1" w:unhideWhenUsed="1"/>
-    <w:lsdException w:name="Body Text First Indent 2" w:semiHidden="1" w:unhideWhenUsed="1"/>
-    <w:lsdException w:name="Note Heading" w:semiHidden="1" w:unhideWhenUsed="1"/>
-    <w:lsdException w:name="Body Text 2" w:semiHidden="1" w:unhideWhenUsed="1"/>
-    <w:lsdException w:name="Body Text 3" w:semiHidden="1" w:unhideWhenUsed="1"/>
-    <w:lsdException w:name="Body Text Indent 2" w:semiHidden="1" w:unhideWhenUsed="1"/>
-    <w:lsdException w:name="Body Text Indent 3" w:semiHidden="1" w:unhideWhenUsed="1"/>
-    <w:lsdException w:name="Block Text" w:semiHidden="1" w:unhideWhenUsed="1"/>
-    <w:lsdException w:name="Hyperlink" w:semiHidden="1" w:unhideWhenUsed="1"/>
-    <w:lsdException w:name="FollowedHyperlink" w:semiHidden="1" w:unhideWhenUsed="1"/>
-    <w:lsdException w:name="Strong" w:uiPriority="22" w:qFormat="1"/>
-    <w:lsdException w:name="Emphasis" w:uiPriority="20" w:qFormat="1"/>
-    <w:lsdException w:name="Document Map" w:semiHidden="1" w:unhideWhenUsed="1"/>
-    <w:lsdException w:name="Plain Text" w:semiHidden="1" w:unhideWhenUsed="1"/>
-    <w:lsdException w:name="E-mail Signature" w:semiHidden="1" w:unhideWhenUsed="1"/>
-    <w:lsdException w:name="HTML Top of Form" w:semiHidden="1" w:unhideWhenUsed="1"/>
-    <w:lsdException w:name="HTML Bottom of Form" w:semiHidden="1" w:unhideWhenUsed="1"/>
-    <w:lsdException w:name="Normal (Web)" w:semiHidden="1" w:unhideWhenUsed="1"/>
-    <w:lsdException w:name="HTML Acronym" w:semiHidden="1" w:unhideWhenUsed="1"/>
-    <w:lsdException w:name="HTML Address" w:semiHidden="1" w:unhideWhenUsed="1"/>
-    <w:lsdException w:name="HTML Cite" w:semiHidden="1" w:unhideWhenUsed="1"/>
-    <w:lsdException w:name="HTML Code" w:semiHidden="1" w:unhideWhenUsed="1"/>
-    <w:lsdException w:name="HTML Definition" w:semiHidden="1" w:unhideWhenUsed="1"/>
-    <w:lsdException w:name="HTML Keyboard" w:semiHidden="1" w:unhideWhenUsed="1"/>
-    <w:lsdException w:name="HTML Preformatted" w:semiHidden="1" w:unhideWhenUsed="1"/>
-    <w:lsdException w:name="HTML Sample" w:semiHidden="1" w:unhideWhenUsed="1"/>
-    <w:lsdException w:name="HTML Typewriter" w:semiHidden="1" w:unhideWhenUsed="1"/>
-    <w:lsdException w:name="HTML Variable" w:semiHidden="1" w:unhideWhenUsed="1"/>
-    <w:lsdException w:name="Normal Table" w:semiHidden="1" w:unhideWhenUsed="1"/>
-    <w:lsdException w:name="annotation subject" w:semiHidden="1" w:unhideWhenUsed="1"/>
-    <w:lsdException w:name="No List" w:semiHidden="1" w:unhideWhenUsed="1"/>
-    <w:lsdException w:name="Outline List 1" w:semiHidden="1" w:unhideWhenUsed="1"/>
-    <w:lsdException w:name="Outline List 2" w:semiHidden="1" w:unhideWhenUsed="1"/>
-    <w:lsdException w:name="Outline List 3" w:semiHidden="1" w:unhideWhenUsed="1"/>
-    <w:lsdException w:name="Table Simple 1" w:semiHidden="1" w:unhideWhenUsed="1"/>
-    <w:lsdException w:name="Table Simple 2" w:semiHidden="1" w:unhideWhenUsed="1"/>
-    <w:lsdException w:name="Table Simple 3" w:semiHidden="1" w:unhideWhenUsed="1"/>
-    <w:lsdException w:name="Table Classic 1" w:semiHidden="1" w:unhideWhenUsed="1"/>
-    <w:lsdException w:name="Table Classic 2" w:semiHidden="1" w:unhideWhenUsed="1"/>
-    <w:lsdException w:name="Table Classic 3" w:semiHidden="1" w:unhideWhenUsed="1"/>
-    <w:lsdException w:name="Table Classic 4" w:semiHidden="1" w:unhideWhenUsed="1"/>
-    <w:lsdException w:name="Table Colorful 1" w:semiHidden="1" w:unhideWhenUsed="1"/>
-    <w:lsdException w:name="Table Colorful 2" w:semiHidden="1" w:unhideWhenUsed="1"/>
-    <w:lsdException w:name="Table Colorful 3" w:semiHidden="1" w:unhideWhenUsed="1"/>
-    <w:lsdException w:name="Table Columns 1" w:semiHidden="1" w:unhideWhenUsed="1"/>
-    <w:lsdException w:name="Table Columns 2" w:semiHidden="1" w:unhideWhenUsed="1"/>
-    <w:lsdException w:name="Table Columns 3" w:semiHidden="1" w:unhideWhenUsed="1"/>
-    <w:lsdException w:name="Table Columns 4" w:semiHidden="1" w:unhideWhenUsed="1"/>
-    <w:lsdException w:name="Table Columns 5" w:semiHidden="1" w:unhideWhenUsed="1"/>
-    <w:lsdException w:name="Table Grid 1" w:semiHidden="1" w:unhideWhenUsed="1"/>
-    <w:lsdException w:name="Table Grid 2" w:semiHidden="1" w:unhideWhenUsed="1"/>
-    <w:lsdException w:name="Table Grid 3" w:semiHidden="1" w:unhideWhenUsed="1"/>
-    <w:lsdException w:name="Table Grid 4" w:semiHidden="1" w:unhideWhenUsed="1"/>
-    <w:lsdException w:name="Table Grid 5" w:semiHidden="1" w:unhideWhenUsed="1"/>
-    <w:lsdException w:name="Table Grid 6" w:semiHidden="1" w:unhideWhenUsed="1"/>
-    <w:lsdException w:name="Table Grid 7" w:semiHidden="1" w:unhideWhenUsed="1"/>
-    <w:lsdException w:name="Table Grid 8" w:semiHidden="1" w:unhideWhenUsed="1"/>
-    <w:lsdException w:name="Table List 1" w:semiHidden="1" w:unhideWhenUsed="1"/>
-    <w:lsdException w:name="Table List 2" w:semiHidden="1" w:unhideWhenUsed="1"/>
-    <w:lsdException w:name="Table List 3" w:semiHidden="1" w:unhideWhenUsed="1"/>
-    <w:lsdException w:name="Table List 4" w:semiHidden="1" w:unhideWhenUsed="1"/>
-    <w:lsdException w:name="Table List 5" w:semiHidden="1" w:unhideWhenUsed="1"/>
-    <w:lsdException w:name="Table List 6" w:semiHidden="1" w:unhideWhenUsed="1"/>
-    <w:lsdException w:name="Table List 7" w:semiHidden="1" w:unhideWhenUsed="1"/>
-    <w:lsdException w:name="Table List 8" w:semiHidden="1" w:unhideWhenUsed="1"/>
-    <w:lsdException w:name="Table 3D effects 1" w:semiHidden="1" w:unhideWhenUsed="1"/>
-    <w:lsdException w:name="Table 3D effects 2" w:semiHidden="1" w:unhideWhenUsed="1"/>
-    <w:lsdException w:name="Table 3D effects 3" w:semiHidden="1" w:unhideWhenUsed="1"/>
-    <w:lsdException w:name="Table Contemporary" w:semiHidden="1" w:unhideWhenUsed="1"/>
-    <w:lsdException w:name="Table Elegant" w:semiHidden="1" w:unhideWhenUsed="1"/>
-    <w:lsdException w:name="Table Professional" w:semiHidden="1" w:unhideWhenUsed="1"/>
-    <w:lsdException w:name="Table Subtle 1" w:semiHidden="1" w:unhideWhenUsed="1"/>
-    <w:lsdException w:name="Table Subtle 2" w:semiHidden="1" w:unhideWhenUsed="1"/>
-    <w:lsdException w:name="Table Web 1" w:semiHidden="1" w:unhideWhenUsed="1"/>
-    <w:lsdException w:name="Table Web 2" w:semiHidden="1" w:unhideWhenUsed="1"/>
-    <w:lsdException w:name="Table Web 3" w:semiHidden="1" w:unhideWhenUsed="1"/>
-    <w:lsdException w:name="Balloon Text" w:semiHidden="1" w:unhideWhenUsed="1"/>
-    <w:lsdException w:name="Table Grid" w:uiPriority="59"/>
-    <w:lsdException w:name="Table Theme" w:semiHidden="1" w:unhideWhenUsed="1"/>
-    <w:lsdException w:name="Placeholder Text" w:semiHidden="1"/>
-    <w:lsdException w:name="No Spacing" w:uiPriority="1" w:qFormat="1"/>
-    <w:lsdException w:name="Light Shading" w:uiPriority="60"/>
-    <w:lsdException w:name="Light List" w:uiPriority="61"/>
-    <w:lsdException w:name="Light Grid" w:uiPriority="62"/>
-    <w:lsdException w:name="Medium Shading 1" w:uiPriority="63"/>
-    <w:lsdException w:name="Medium Shading 2" w:uiPriority="64"/>
-    <w:lsdException w:name="Medium List 1" w:uiPriority="65"/>
-    <w:lsdException w:name="Medium List 2" w:uiPriority="66"/>
-    <w:lsdException w:name="Medium Grid 1" w:uiPriority="67"/>
-    <w:lsdException w:name="Medium Grid 2" w:uiPriority="68"/>
-    <w:lsdException w:name="Medium Grid 3" w:uiPriority="69"/>
-    <w:lsdException w:name="Dark List" w:uiPriority="70"/>
-    <w:lsdException w:name="Colorful Shading" w:uiPriority="71"/>
-    <w:lsdException w:name="Colorful List" w:uiPriority="72"/>
-    <w:lsdException w:name="Colorful Grid" w:uiPriority="73"/>
-    <w:lsdException w:name="Light Shading Accent 1" w:uiPriority="60"/>
-    <w:lsdException w:name="Light List Accent 1" w:uiPriority="61"/>
-    <w:lsdException w:name="Light Grid Accent 1" w:uiPriority="62"/>
-    <w:lsdException w:name="Medium Shading 1 Accent 1" w:uiPriority="63"/>
-    <w:lsdException w:name="Medium Shading 2 Accent 1" w:uiPriority="64"/>
-    <w:lsdException w:name="Medium List 1 Accent 1" w:uiPriority="65"/>
-    <w:lsdException w:name="Revision" w:semiHidden="1"/>
-    <w:lsdException w:name="List Paragraph" w:uiPriority="34" w:qFormat="1"/>
-    <w:lsdException w:name="Quote" w:uiPriority="29" w:qFormat="1"/>
-    <w:lsdException w:name="Intense Quote" w:uiPriority="30" w:qFormat="1"/>
-    <w:lsdException w:name="Medium List 2 Accent 1" w:uiPriority="66"/>
-    <w:lsdException w:name="Medium Grid 1 Accent 1" w:uiPriority="67"/>
-    <w:lsdException w:name="Medium Grid 2 Accent 1" w:uiPriority="68"/>
-    <w:lsdException w:name="Medium Grid 3 Accent 1" w:uiPriority="69"/>
-    <w:lsdException w:name="Dark List Accent 1" w:uiPriority="70"/>
-    <w:lsdException w:name="Colorful Shading Accent 1" w:uiPriority="71"/>
-    <w:lsdException w:name="Colorful List Accent 1" w:uiPriority="72"/>
-    <w:lsdException w:name="Colorful Grid Accent 1" w:uiPriority="73"/>
-    <w:lsdException w:name="Light Shading Accent 2" w:uiPriority="60"/>
-    <w:lsdException w:name="Light List Accent 2" w:uiPriority="61"/>
-    <w:lsdException w:name="Light Grid Accent 2" w:uiPriority="62"/>
-    <w:lsdException w:name="Medium Shading 1 Accent 2" w:uiPriority="63"/>
-    <w:lsdException w:name="Medium Shading 2 Accent 2" w:uiPriority="64"/>
-    <w:lsdException w:name="Medium List 1 Accent 2" w:uiPriority="65"/>
-    <w:lsdException w:name="Medium List 2 Accent 2" w:uiPriority="66"/>
-    <w:lsdException w:name="Medium Grid 1 Accent 2" w:uiPriority="67"/>
-    <w:lsdException w:name="Medium Grid 2 Accent 2" w:uiPriority="68"/>
-    <w:lsdException w:name="Medium Grid 3 Accent 2" w:uiPriority="69"/>
-    <w:lsdException w:name="Dark List Accent 2" w:uiPriority="70"/>
-    <w:lsdException w:name="Colorful Shading Accent 2" w:uiPriority="71"/>
-    <w:lsdException w:name="Colorful List Accent 2" w:uiPriority="72"/>
-    <w:lsdException w:name="Colorful Grid Accent 2" w:uiPriority="73"/>
-    <w:lsdException w:name="Light Shading Accent 3" w:uiPriority="60"/>
-    <w:lsdException w:name="Light List Accent 3" w:uiPriority="61"/>
-    <w:lsdException w:name="Light Grid Accent 3" w:uiPriority="62"/>
-    <w:lsdException w:name="Medium Shading 1 Accent 3" w:uiPriority="63"/>
-    <w:lsdException w:name="Medium Shading 2 Accent 3" w:uiPriority="64"/>
-    <w:lsdException w:name="Medium List 1 Accent 3" w:uiPriority="65"/>
-    <w:lsdException w:name="Medium List 2 Accent 3" w:uiPriority="66"/>
-    <w:lsdException w:name="Medium Grid 1 Accent 3" w:uiPriority="67"/>
-    <w:lsdException w:name="Medium Grid 2 Accent 3" w:uiPriority="68"/>
-    <w:lsdException w:name="Medium Grid 3 Accent 3" w:uiPriority="69"/>
-    <w:lsdException w:name="Dark List Accent 3" w:uiPriority="70"/>
-    <w:lsdException w:name="Colorful Shading Accent 3" w:uiPriority="71"/>
-    <w:lsdException w:name="Colorful List Accent 3" w:uiPriority="72"/>
-    <w:lsdException w:name="Colorful Grid Accent 3" w:uiPriority="73"/>
-    <w:lsdException w:name="Light Shading Accent 4" w:uiPriority="60"/>
-    <w:lsdException w:name="Light List Accent 4" w:uiPriority="61"/>
-    <w:lsdException w:name="Light Grid Accent 4" w:uiPriority="62"/>
-    <w:lsdException w:name="Medium Shading 1 Accent 4" w:uiPriority="63"/>
-    <w:lsdException w:name="Medium Shading 2 Accent 4" w:uiPriority="64"/>
-    <w:lsdException w:name="Medium List 1 Accent 4" w:uiPriority="65"/>
-    <w:lsdException w:name="Medium List 2 Accent 4" w:uiPriority="66"/>
-    <w:lsdException w:name="Medium Grid 1 Accent 4" w:uiPriority="67"/>
-    <w:lsdException w:name="Medium Grid 2 Accent 4" w:uiPriority="68"/>
-    <w:lsdException w:name="Medium Grid 3 Accent 4" w:uiPriority="69"/>
-    <w:lsdException w:name="Dark List Accent 4" w:uiPriority="70"/>
-    <w:lsdException w:name="Colorful Shading Accent 4" w:uiPriority="71"/>
-    <w:lsdException w:name="Colorful List Accent 4" w:uiPriority="72"/>
-    <w:lsdException w:name="Colorful Grid Accent 4" w:uiPriority="73"/>
-    <w:lsdException w:name="Light Shading Accent 5" w:uiPriority="60"/>
-    <w:lsdException w:name="Light List Accent 5" w:uiPriority="61"/>
-    <w:lsdException w:name="Light Grid Accent 5" w:uiPriority="62"/>
-    <w:lsdException w:name="Medium Shading 1 Accent 5" w:uiPriority="63"/>
-    <w:lsdException w:name="Medium Shading 2 Accent 5" w:uiPriority="64"/>
-    <w:lsdException w:name="Medium List 1 Accent 5" w:uiPriority="65"/>
-    <w:lsdException w:name="Medium List 2 Accent 5" w:uiPriority="66"/>
-    <w:lsdException w:name="Medium Grid 1 Accent 5" w:uiPriority="67"/>
-    <w:lsdException w:name="Medium Grid 2 Accent 5" w:uiPriority="68"/>
-    <w:lsdException w:name="Medium Grid 3 Accent 5" w:uiPriority="69"/>
-    <w:lsdException w:name="Dark List Accent 5" w:uiPriority="70"/>
-    <w:lsdException w:name="Colorful Shading Accent 5" w:uiPriority="71"/>
-    <w:lsdException w:name="Colorful List Accent 5" w:uiPriority="72"/>
-    <w:lsdException w:name="Colorful Grid Accent 5" w:uiPriority="73"/>
-    <w:lsdException w:name="Light Shading Accent 6" w:uiPriority="60"/>
-    <w:lsdException w:name="Light List Accent 6" w:uiPriority="61"/>
-    <w:lsdException w:name="Light Grid Accent 6" w:uiPriority="62"/>
-    <w:lsdException w:name="Medium Shading 1 Accent 6" w:uiPriority="63"/>
-    <w:lsdException w:name="Medium Shading 2 Accent 6" w:uiPriority="64"/>
-    <w:lsdException w:name="Medium List 1 Accent 6" w:uiPriority="65"/>
-    <w:lsdException w:name="Medium List 2 Accent 6" w:uiPriority="66"/>
-    <w:lsdException w:name="Medium Grid 1 Accent 6" w:uiPriority="67"/>
-    <w:lsdException w:name="Medium Grid 2 Accent 6" w:uiPriority="68"/>
-    <w:lsdException w:name="Medium Grid 3 Accent 6" w:uiPriority="69"/>
-    <w:lsdException w:name="Dark List Accent 6" w:uiPriority="70"/>
-    <w:lsdException w:name="Colorful Shading Accent 6" w:uiPriority="71"/>
-    <w:lsdException w:name="Colorful List Accent 6" w:uiPriority="72"/>
-    <w:lsdException w:name="Colorful Grid Accent 6" w:uiPriority="73"/>
-    <w:lsdException w:name="Subtle Emphasis" w:uiPriority="19" w:qFormat="1"/>
-    <w:lsdException w:name="Intense Emphasis" w:uiPriority="21" w:qFormat="1"/>
-    <w:lsdException w:name="Subtle Reference" w:uiPriority="31" w:qFormat="1"/>
-    <w:lsdException w:name="Intense Reference" w:uiPriority="32" w:qFormat="1"/>
-    <w:lsdException w:name="Book Title" w:uiPriority="33" w:qFormat="1"/>
-    <w:lsdException w:name="Bibliography" w:semiHidden="1" w:uiPriority="37" w:unhideWhenUsed="1"/>
-    <w:lsdException w:name="TOC Heading" w:semiHidden="1" w:uiPriority="39" w:unhideWhenUsed="1" w:qFormat="1"/>
-    <w:lsdException w:name="Plain Table 1" w:uiPriority="41"/>
-    <w:lsdException w:name="Plain Table 2" w:uiPriority="42"/>
-    <w:lsdException w:name="Plain Table 3" w:uiPriority="43"/>
-    <w:lsdException w:name="Plain Table 4" w:uiPriority="44"/>
-    <w:lsdException w:name="Plain Table 5" w:uiPriority="45"/>
-    <w:lsdException w:name="Grid Table Light" w:uiPriority="40"/>
-    <w:lsdException w:name="Grid Table 1 Light" w:uiPriority="46"/>
-    <w:lsdException w:name="Grid Table 2" w:uiPriority="47"/>
-    <w:lsdException w:name="Grid Table 3" w:uiPriority="48"/>
-    <w:lsdException w:name="Grid Table 4" w:uiPriority="49"/>
-    <w:lsdException w:name="Grid Table 5 Dark" w:uiPriority="50"/>
-    <w:lsdException w:name="Grid Table 6 Colorful" w:uiPriority="51"/>
-    <w:lsdException w:name="Grid Table 7 Colorful" w:uiPriority="52"/>
-    <w:lsdException w:name="Grid Table 1 Light Accent 1" w:uiPriority="46"/>
-    <w:lsdException w:name="Grid Table 2 Accent 1" w:uiPriority="47"/>
-    <w:lsdException w:name="Grid Table 3 Accent 1" w:uiPriority="48"/>
-    <w:lsdException w:name="Grid Table 4 Accent 1" w:uiPriority="49"/>
-    <w:lsdException w:name="Grid Table 5 Dark Accent 1" w:uiPriority="50"/>
-    <w:lsdException w:name="Grid Table 6 Colorful Accent 1" w:uiPriority="51"/>
-    <w:lsdException w:name="Grid Table 7 Colorful Accent 1" w:uiPriority="52"/>
-    <w:lsdException w:name="Grid Table 1 Light Accent 2" w:uiPriority="46"/>
-    <w:lsdException w:name="Grid Table 2 Accent 2" w:uiPriority="47"/>
-    <w:lsdException w:name="Grid Table 3 Accent 2" w:uiPriority="48"/>
-    <w:lsdException w:name="Grid Table 4 Accent 2" w:uiPriority="49"/>
-    <w:lsdException w:name="Grid Table 5 Dark Accent 2" w:uiPriority="50"/>
-    <w:lsdException w:name="Grid Table 6 Colorful Accent 2" w:uiPriority="51"/>
-    <w:lsdException w:name="Grid Table 7 Colorful Accent 2" w:uiPriority="52"/>
-    <w:lsdException w:name="Grid Table 1 Light Accent 3" w:uiPriority="46"/>
-    <w:lsdException w:name="Grid Table 2 Accent 3" w:uiPriority="47"/>
-    <w:lsdException w:name="Grid Table 3 Accent 3" w:uiPriority="48"/>
-    <w:lsdException w:name="Grid Table 4 Accent 3" w:uiPriority="49"/>
-    <w:lsdException w:name="Grid Table 5 Dark Accent 3" w:uiPriority="50"/>
-    <w:lsdException w:name="Grid Table 6 Colorful Accent 3" w:uiPriority="51"/>
-    <w:lsdException w:name="Grid Table 7 Colorful Accent 3" w:uiPriority="52"/>
-    <w:lsdException w:name="Grid Table 1 Light Accent 4" w:uiPriority="46"/>
-    <w:lsdException w:name="Grid Table 2 Accent 4" w:uiPriority="47"/>
-    <w:lsdException w:name="Grid Table 3 Accent 4" w:uiPriority="48"/>
-    <w:lsdException w:name="Grid Table 4 Accent 4" w:uiPriority="49"/>
-    <w:lsdException w:name="Grid Table 5 Dark Accent 4" w:uiPriority="50"/>
-    <w:lsdException w:name="Grid Table 6 Colorful Accent 4" w:uiPriority="51"/>
-    <w:lsdException w:name="Grid Table 7 Colorful Accent 4" w:uiPriority="52"/>
-    <w:lsdException w:name="Grid Table 1 Light Accent 5" w:uiPriority="46"/>
-    <w:lsdException w:name="Grid Table 2 Accent 5" w:uiPriority="47"/>
-    <w:lsdException w:name="Grid Table 3 Accent 5" w:uiPriority="48"/>
-    <w:lsdException w:name="Grid Table 4 Accent 5" w:uiPriority="49"/>
-    <w:lsdException w:name="Grid Table 5 Dark Accent 5" w:uiPriority="50"/>
-    <w:lsdException w:name="Grid Table 6 Colorful Accent 5" w:uiPriority="51"/>
-    <w:lsdException w:name="Grid Table 7 Colorful Accent 5" w:uiPriority="52"/>
-    <w:lsdException w:name="Grid Table 1 Light Accent 6" w:uiPriority="46"/>
-    <w:lsdException w:name="Grid Table 2 Accent 6" w:uiPriority="47"/>
-    <w:lsdException w:name="Grid Table 3 Accent 6" w:uiPriority="48"/>
-    <w:lsdException w:name="Grid Table 4 Accent 6" w:uiPriority="49"/>
-    <w:lsdException w:name="Grid Table 5 Dark Accent 6" w:uiPriority="50"/>
-    <w:lsdException w:name="Grid Table 6 Colorful Accent 6" w:uiPriority="51"/>
-    <w:lsdException w:name="Grid Table 7 Colorful Accent 6" w:uiPriority="52"/>
-    <w:lsdException w:name="List Table 1 Light" w:uiPriority="46"/>
-    <w:lsdException w:name="List Table 2" w:uiPriority="47"/>
-    <w:lsdException w:name="List Table 3" w:uiPriority="48"/>
-    <w:lsdException w:name="List Table 4" w:uiPriority="49"/>
-    <w:lsdException w:name="List Table 5 Dark" w:uiPriority="50"/>
-    <w:lsdException w:name="List Table 6 Colorful" w:uiPriority="51"/>
-    <w:lsdException w:name="List Table 7 Colorful" w:uiPriority="52"/>
-    <w:lsdException w:name="List Table 1 Light Accent 1" w:uiPriority="46"/>
-    <w:lsdException w:name="List Table 2 Accent 1" w:uiPriority="47"/>
-    <w:lsdException w:name="List Table 3 Accent 1" w:uiPriority="48"/>
-    <w:lsdException w:name="List Table 4 Accent 1" w:uiPriority="49"/>
-    <w:lsdException w:name="List Table 5 Dark Accent 1" w:uiPriority="50"/>
-    <w:lsdException w:name="List Table 6 Colorful Accent 1" w:uiPriority="51"/>
-    <w:lsdException w:name="List Table 7 Colorful Accent 1" w:uiPriority="52"/>
-    <w:lsdException w:name="List Table 1 Light Accent 2" w:uiPriority="46"/>
-    <w:lsdException w:name="List Table 2 Accent 2" w:uiPriority="47"/>
-    <w:lsdException w:name="List Table 3 Accent 2" w:uiPriority="48"/>
-    <w:lsdException w:name="List Table 4 Accent 2" w:uiPriority="49"/>
-    <w:lsdException w:name="List Table 5 Dark Accent 2" w:uiPriority="50"/>
-    <w:lsdException w:name="List Table 6 Colorful Accent 2" w:uiPriority="51"/>
-    <w:lsdException w:name="List Table 7 Colorful Accent 2" w:uiPriority="52"/>
-    <w:lsdException w:name="List Table 1 Light Accent 3" w:uiPriority="46"/>
-    <w:lsdException w:name="List Table 2 Accent 3" w:uiPriority="47"/>
-    <w:lsdException w:name="List Table 3 Accent 3" w:uiPriority="48"/>
-    <w:lsdException w:name="List Table 4 Accent 3" w:uiPriority="49"/>
-    <w:lsdException w:name="List Table 5 Dark Accent 3" w:uiPriority="50"/>
-    <w:lsdException w:name="List Table 6 Colorful Accent 3" w:uiPriority="51"/>
-    <w:lsdException w:name="List Table 7 Colorful Accent 3" w:uiPriority="52"/>
-    <w:lsdException w:name="List Table 1 Light Accent 4" w:uiPriority="46"/>
-    <w:lsdException w:name="List Table 2 Accent 4" w:uiPriority="47"/>
-    <w:lsdException w:name="List Table 3 Accent 4" w:uiPriority="48"/>
-    <w:lsdException w:name="List Table 4 Accent 4" w:uiPriority="49"/>
-    <w:lsdException w:name="List Table 5 Dark Accent 4" w:uiPriority="50"/>
-    <w:lsdException w:name="List Table 6 Colorful Accent 4" w:uiPriority="51"/>
-    <w:lsdException w:name="List Table 7 Colorful Accent 4" w:uiPriority="52"/>
-    <w:lsdException w:name="List Table 1 Light Accent 5" w:uiPriority="46"/>
-    <w:lsdException w:name="List Table 2 Accent 5" w:uiPriority="47"/>
-    <w:lsdException w:name="List Table 3 Accent 5" w:uiPriority="48"/>
-    <w:lsdException w:name="List Table 4 Accent 5" w:uiPriority="49"/>
-    <w:lsdException w:name="List Table 5 Dark Accent 5" w:uiPriority="50"/>
-    <w:lsdException w:name="List Table 6 Colorful Accent 5" w:uiPriority="51"/>
-    <w:lsdException w:name="List Table 7 Colorful Accent 5" w:uiPriority="52"/>
-    <w:lsdException w:name="List Table 1 Light Accent 6" w:uiPriority="46"/>
-    <w:lsdException w:name="List Table 2 Accent 6" w:uiPriority="47"/>
-    <w:lsdException w:name="List Table 3 Accent 6" w:uiPriority="48"/>
-    <w:lsdException w:name="List Table 4 Accent 6" w:uiPriority="49"/>
-    <w:lsdException w:name="List Table 5 Dark Accent 6" w:uiPriority="50"/>
-    <w:lsdException w:name="List Table 6 Colorful Accent 6" w:uiPriority="51"/>
-    <w:lsdException w:name="List Table 7 Colorful Accent 6" w:uiPriority="52"/>
-    <w:lsdException w:name="Mention" w:semiHidden="1" w:unhideWhenUsed="1"/>
-    <w:lsdException w:name="Smart Hyperlink" w:semiHidden="1" w:unhideWhenUsed="1"/>
-    <w:lsdException w:name="Hashtag" w:semiHidden="1" w:unhideWhenUsed="1"/>
-    <w:lsdException w:name="Unresolved Mention" w:semiHidden="1" w:unhideWhenUsed="1"/>
-    <w:lsdException w:name="Smart Link" w:semiHidden="1" w:unhideWhenUsed="1"/>
+  <w:latentStyles w:defLockedState="0" w:defUIPriority="99" w:defSemiHidden="1" w:defUnhideWhenUsed="1" w:defQFormat="0" w:count="267">
+    <w:lsdException w:name="Normal" w:semiHidden="0" w:uiPriority="0" w:unhideWhenUsed="0" w:qFormat="1"/>
+    <w:lsdException w:name="heading 1" w:semiHidden="0" w:uiPriority="9" w:unhideWhenUsed="0" w:qFormat="1"/>
+    <w:lsdException w:name="heading 2" w:uiPriority="9" w:qFormat="1"/>
+    <w:lsdException w:name="heading 3" w:uiPriority="9" w:qFormat="1"/>
+    <w:lsdException w:name="heading 4" w:uiPriority="9" w:qFormat="1"/>
+    <w:lsdException w:name="heading 5" w:uiPriority="9" w:qFormat="1"/>
+    <w:lsdException w:name="heading 6" w:uiPriority="9" w:qFormat="1"/>
+    <w:lsdException w:name="heading 7" w:uiPriority="9" w:qFormat="1"/>
+    <w:lsdException w:name="heading 8" w:uiPriority="9" w:qFormat="1"/>
+    <w:lsdException w:name="heading 9" w:uiPriority="9" w:qFormat="1"/>
+    <w:lsdException w:name="toc 1" w:uiPriority="39" w:qFormat="1"/>
+    <w:lsdException w:name="toc 2" w:uiPriority="39" w:qFormat="1"/>
+    <w:lsdException w:name="toc 3" w:uiPriority="39" w:qFormat="1"/>
+    <w:lsdException w:name="toc 4" w:uiPriority="39"/>
+    <w:lsdException w:name="toc 5" w:uiPriority="39"/>
+    <w:lsdException w:name="toc 6" w:uiPriority="39"/>
+    <w:lsdException w:name="toc 7" w:uiPriority="39"/>
+    <w:lsdException w:name="toc 8" w:uiPriority="39"/>
+    <w:lsdException w:name="toc 9" w:uiPriority="39"/>
+    <w:lsdException w:name="caption" w:uiPriority="35" w:qFormat="1"/>
+    <w:lsdException w:name="Title" w:semiHidden="0" w:uiPriority="10" w:unhideWhenUsed="0" w:qFormat="1"/>
+    <w:lsdException w:name="Default Paragraph Font" w:uiPriority="1"/>
+    <w:lsdException w:name="Subtitle" w:semiHidden="0" w:uiPriority="11" w:unhideWhenUsed="0" w:qFormat="1"/>
+    <w:lsdException w:name="Strong" w:semiHidden="0" w:uiPriority="22" w:unhideWhenUsed="0" w:qFormat="1"/>
+    <w:lsdException w:name="Emphasis" w:semiHidden="0" w:uiPriority="20" w:unhideWhenUsed="0" w:qFormat="1"/>
+    <w:lsdException w:name="Table Grid" w:semiHidden="0" w:uiPriority="59" w:unhideWhenUsed="0"/>
+    <w:lsdException w:name="Placeholder Text" w:unhideWhenUsed="0"/>
+    <w:lsdException w:name="No Spacing" w:semiHidden="0" w:uiPriority="1" w:unhideWhenUsed="0" w:qFormat="1"/>
+    <w:lsdException w:name="Light Shading" w:semiHidden="0" w:uiPriority="60" w:unhideWhenUsed="0"/>
+    <w:lsdException w:name="Light List" w:semiHidden="0" w:uiPriority="61" w:unhideWhenUsed="0"/>
+    <w:lsdException w:name="Light Grid" w:semiHidden="0" w:uiPriority="62" w:unhideWhenUsed="0"/>
+    <w:lsdException w:name="Medium Shading 1" w:semiHidden="0" w:uiPriority="63" w:unhideWhenUsed="0"/>
+    <w:lsdException w:name="Medium Shading 2" w:semiHidden="0" w:uiPriority="64" w:unhideWhenUsed="0"/>
+    <w:lsdException w:name="Medium List 1" w:semiHidden="0" w:uiPriority="65" w:unhideWhenUsed="0"/>
+    <w:lsdException w:name="Medium List 2" w:semiHidden="0" w:uiPriority="66" w:unhideWhenUsed="0"/>
+    <w:lsdException w:name="Medium Grid 1" w:semiHidden="0" w:uiPriority="67" w:unhideWhenUsed="0"/>
+    <w:lsdException w:name="Medium Grid 2" w:semiHidden="0" w:uiPriority="68" w:unhideWhenUsed="0"/>
+    <w:lsdException w:name="Medium Grid 3" w:semiHidden="0" w:uiPriority="69" w:unhideWhenUsed="0"/>
+    <w:lsdException w:name="Dark List" w:semiHidden="0" w:uiPriority="70" w:unhideWhenUsed="0"/>
+    <w:lsdException w:name="Colorful Shading" w:semiHidden="0" w:uiPriority="71" w:unhideWhenUsed="0"/>
+    <w:lsdException w:name="Colorful List" w:semiHidden="0" w:uiPriority="72" w:unhideWhenUsed="0"/>
+    <w:lsdException w:name="Colorful Grid" w:semiHidden="0" w:uiPriority="73" w:unhideWhenUsed="0"/>
+    <w:lsdException w:name="Light Shading Accent 1" w:semiHidden="0" w:uiPriority="60" w:unhideWhenUsed="0"/>
+    <w:lsdException w:name="Light List Accent 1" w:semiHidden="0" w:uiPriority="61" w:unhideWhenUsed="0"/>
+    <w:lsdException w:name="Light Grid Accent 1" w:semiHidden="0" w:uiPriority="62" w:unhideWhenUsed="0"/>
+    <w:lsdException w:name="Medium Shading 1 Accent 1" w:semiHidden="0" w:uiPriority="63" w:unhideWhenUsed="0"/>
+    <w:lsdException w:name="Medium Shading 2 Accent 1" w:semiHidden="0" w:uiPriority="64" w:unhideWhenUsed="0"/>
+    <w:lsdException w:name="Medium List 1 Accent 1" w:semiHidden="0" w:uiPriority="65" w:unhideWhenUsed="0"/>
+    <w:lsdException w:name="Revision" w:unhideWhenUsed="0"/>
+    <w:lsdException w:name="List Paragraph" w:semiHidden="0" w:uiPriority="34" w:unhideWhenUsed="0" w:qFormat="1"/>
+    <w:lsdException w:name="Quote" w:semiHidden="0" w:uiPriority="29" w:unhideWhenUsed="0" w:qFormat="1"/>
+    <w:lsdException w:name="Intense Quote" w:semiHidden="0" w:uiPriority="30" w:unhideWhenUsed="0" w:qFormat="1"/>
+    <w:lsdException w:name="Medium List 2 Accent 1" w:semiHidden="0" w:uiPriority="66" w:unhideWhenUsed="0"/>
+    <w:lsdException w:name="Medium Grid 1 Accent 1" w:semiHidden="0" w:uiPriority="67" w:unhideWhenUsed="0"/>
+    <w:lsdException w:name="Medium Grid 2 Accent 1" w:semiHidden="0" w:uiPriority="68" w:unhideWhenUsed="0"/>
+    <w:lsdException w:name="Medium Grid 3 Accent 1" w:semiHidden="0" w:uiPriority="69" w:unhideWhenUsed="0"/>
+    <w:lsdException w:name="Dark List Accent 1" w:semiHidden="0" w:uiPriority="70" w:unhideWhenUsed="0"/>
+    <w:lsdException w:name="Colorful Shading Accent 1" w:semiHidden="0" w:uiPriority="71" w:unhideWhenUsed="0"/>
+    <w:lsdException w:name="Colorful List Accent 1" w:semiHidden="0" w:uiPriority="72" w:unhideWhenUsed="0"/>
+    <w:lsdException w:name="Colorful Grid Accent 1" w:semiHidden="0" w:uiPriority="73" w:unhideWhenUsed="0"/>
+    <w:lsdException w:name="Light Shading Accent 2" w:semiHidden="0" w:uiPriority="60" w:unhideWhenUsed="0"/>
+    <w:lsdException w:name="Light List Accent 2" w:semiHidden="0" w:uiPriority="61" w:unhideWhenUsed="0"/>
+    <w:lsdException w:name="Light Grid Accent 2" w:semiHidden="0" w:uiPriority="62" w:unhideWhenUsed="0"/>
+    <w:lsdException w:name="Medium Shading 1 Accent 2" w:semiHidden="0" w:uiPriority="63" w:unhideWhenUsed="0"/>
+    <w:lsdException w:name="Medium Shading 2 Accent 2" w:semiHidden="0" w:uiPriority="64" w:unhideWhenUsed="0"/>
+    <w:lsdException w:name="Medium List 1 Accent 2" w:semiHidden="0" w:uiPriority="65" w:unhideWhenUsed="0"/>
+    <w:lsdException w:name="Medium List 2 Accent 2" w:semiHidden="0" w:uiPriority="66" w:unhideWhenUsed="0"/>
+    <w:lsdException w:name="Medium Grid 1 Accent 2" w:semiHidden="0" w:uiPriority="67" w:unhideWhenUsed="0"/>
+    <w:lsdException w:name="Medium Grid 2 Accent 2" w:semiHidden="0" w:uiPriority="68" w:unhideWhenUsed="0"/>
+    <w:lsdException w:name="Medium Grid 3 Accent 2" w:semiHidden="0" w:uiPriority="69" w:unhideWhenUsed="0"/>
+    <w:lsdException w:name="Dark List Accent 2" w:semiHidden="0" w:uiPriority="70" w:unhideWhenUsed="0"/>
+    <w:lsdException w:name="Colorful Shading Accent 2" w:semiHidden="0" w:uiPriority="71" w:unhideWhenUsed="0"/>
+    <w:lsdException w:name="Colorful List Accent 2" w:semiHidden="0" w:uiPriority="72" w:unhideWhenUsed="0"/>
+    <w:lsdException w:name="Colorful Grid Accent 2" w:semiHidden="0" w:uiPriority="73" w:unhideWhenUsed="0"/>
+    <w:lsdException w:name="Light Shading Accent 3" w:semiHidden="0" w:uiPriority="60" w:unhideWhenUsed="0"/>
+    <w:lsdException w:name="Light List Accent 3" w:semiHidden="0" w:uiPriority="61" w:unhideWhenUsed="0"/>
+    <w:lsdException w:name="Light Grid Accent 3" w:semiHidden="0" w:uiPriority="62" w:unhideWhenUsed="0"/>
+    <w:lsdException w:name="Medium Shading 1 Accent 3" w:semiHidden="0" w:uiPriority="63" w:unhideWhenUsed="0"/>
+    <w:lsdException w:name="Medium Shading 2 Accent 3" w:semiHidden="0" w:uiPriority="64" w:unhideWhenUsed="0"/>
+    <w:lsdException w:name="Medium List 1 Accent 3" w:semiHidden="0" w:uiPriority="65" w:unhideWhenUsed="0"/>
+    <w:lsdException w:name="Medium List 2 Accent 3" w:semiHidden="0" w:uiPriority="66" w:unhideWhenUsed="0"/>
+    <w:lsdException w:name="Medium Grid 1 Accent 3" w:semiHidden="0" w:uiPriority="67" w:unhideWhenUsed="0"/>
+    <w:lsdException w:name="Medium Grid 2 Accent 3" w:semiHidden="0" w:uiPriority="68" w:unhideWhenUsed="0"/>
+    <w:lsdException w:name="Medium Grid 3 Accent 3" w:semiHidden="0" w:uiPriority="69" w:unhideWhenUsed="0"/>
+    <w:lsdException w:name="Dark List Accent 3" w:semiHidden="0" w:uiPriority="70" w:unhideWhenUsed="0"/>
+    <w:lsdException w:name="Colorful Shading Accent 3" w:semiHidden="0" w:uiPriority="71" w:unhideWhenUsed="0"/>
+    <w:lsdException w:name="Colorful List Accent 3" w:semiHidden="0" w:uiPriority="72" w:unhideWhenUsed="0"/>
+    <w:lsdException w:name="Colorful Grid Accent 3" w:semiHidden="0" w:uiPriority="73" w:unhideWhenUsed="0"/>
+    <w:lsdException w:name="Light Shading Accent 4" w:semiHidden="0" w:uiPriority="60" w:unhideWhenUsed="0"/>
+    <w:lsdException w:name="Light List Accent 4" w:semiHidden="0" w:uiPriority="61" w:unhideWhenUsed="0"/>
+    <w:lsdException w:name="Light Grid Accent 4" w:semiHidden="0" w:uiPriority="62" w:unhideWhenUsed="0"/>
+    <w:lsdException w:name="Medium Shading 1 Accent 4" w:semiHidden="0" w:uiPriority="63" w:unhideWhenUsed="0"/>
+    <w:lsdException w:name="Medium Shading 2 Accent 4" w:semiHidden="0" w:uiPriority="64" w:unhideWhenUsed="0"/>
+    <w:lsdException w:name="Medium List 1 Accent 4" w:semiHidden="0" w:uiPriority="65" w:unhideWhenUsed="0"/>
+    <w:lsdException w:name="Medium List 2 Accent 4" w:semiHidden="0" w:uiPriority="66" w:unhideWhenUsed="0"/>
+    <w:lsdException w:name="Medium Grid 1 Accent 4" w:semiHidden="0" w:uiPriority="67" w:unhideWhenUsed="0"/>
+    <w:lsdException w:name="Medium Grid 2 Accent 4" w:semiHidden="0" w:uiPriority="68" w:unhideWhenUsed="0"/>
+    <w:lsdException w:name="Medium Grid 3 Accent 4" w:semiHidden="0" w:uiPriority="69" w:unhideWhenUsed="0"/>
+    <w:lsdException w:name="Dark List Accent 4" w:semiHidden="0" w:uiPriority="70" w:unhideWhenUsed="0"/>
+    <w:lsdException w:name="Colorful Shading Accent 4" w:semiHidden="0" w:uiPriority="71" w:unhideWhenUsed="0"/>
+    <w:lsdException w:name="Colorful List Accent 4" w:semiHidden="0" w:uiPriority="72" w:unhideWhenUsed="0"/>
+    <w:lsdException w:name="Colorful Grid Accent 4" w:semiHidden="0" w:uiPriority="73" w:unhideWhenUsed="0"/>
+    <w:lsdException w:name="Light Shading Accent 5" w:semiHidden="0" w:uiPriority="60" w:unhideWhenUsed="0"/>
+    <w:lsdException w:name="Light List Accent 5" w:semiHidden="0" w:uiPriority="61" w:unhideWhenUsed="0"/>
+    <w:lsdException w:name="Light Grid Accent 5" w:semiHidden="0" w:uiPriority="62" w:unhideWhenUsed="0"/>
+    <w:lsdException w:name="Medium Shading 1 Accent 5" w:semiHidden="0" w:uiPriority="63" w:unhideWhenUsed="0"/>
+    <w:lsdException w:name="Medium Shading 2 Accent 5" w:semiHidden="0" w:uiPriority="64" w:unhideWhenUsed="0"/>
+    <w:lsdException w:name="Medium List 1 Accent 5" w:semiHidden="0" w:uiPriority="65" w:unhideWhenUsed="0"/>
+    <w:lsdException w:name="Medium List 2 Accent 5" w:semiHidden="0" w:uiPriority="66" w:unhideWhenUsed="0"/>
+    <w:lsdException w:name="Medium Grid 1 Accent 5" w:semiHidden="0" w:uiPriority="67" w:unhideWhenUsed="0"/>
+    <w:lsdException w:name="Medium Grid 2 Accent 5" w:semiHidden="0" w:uiPriority="68" w:unhideWhenUsed="0"/>
+    <w:lsdException w:name="Medium Grid 3 Accent 5" w:semiHidden="0" w:uiPriority="69" w:unhideWhenUsed="0"/>
+    <w:lsdException w:name="Dark List Accent 5" w:semiHidden="0" w:uiPriority="70" w:unhideWhenUsed="0"/>
+    <w:lsdException w:name="Colorful Shading Accent 5" w:semiHidden="0" w:uiPriority="71" w:unhideWhenUsed="0"/>
+    <w:lsdException w:name="Colorful List Accent 5" w:semiHidden="0" w:uiPriority="72" w:unhideWhenUsed="0"/>
+    <w:lsdException w:name="Colorful Grid Accent 5" w:semiHidden="0" w:uiPriority="73" w:unhideWhenUsed="0"/>
+    <w:lsdException w:name="Light Shading Accent 6" w:semiHidden="0" w:uiPriority="60" w:unhideWhenUsed="0"/>
+    <w:lsdException w:name="Light List Accent 6" w:semiHidden="0" w:uiPriority="61" w:unhideWhenUsed="0"/>
+    <w:lsdException w:name="Light Grid Accent 6" w:semiHidden="0" w:uiPriority="62" w:unhideWhenUsed="0"/>
+    <w:lsdException w:name="Medium Shading 1 Accent 6" w:semiHidden="0" w:uiPriority="63" w:unhideWhenUsed="0"/>
+    <w:lsdException w:name="Medium Shading 2 Accent 6" w:semiHidden="0" w:uiPriority="64" w:unhideWhenUsed="0"/>
+    <w:lsdException w:name="Medium List 1 Accent 6" w:semiHidden="0" w:uiPriority="65" w:unhideWhenUsed="0"/>
+    <w:lsdException w:name="Medium List 2 Accent 6" w:semiHidden="0" w:uiPriority="66" w:unhideWhenUsed="0"/>
+    <w:lsdException w:name="Medium Grid 1 Accent 6" w:semiHidden="0" w:uiPriority="67" w:unhideWhenUsed="0"/>
+    <w:lsdException w:name="Medium Grid 2 Accent 6" w:semiHidden="0" w:uiPriority="68" w:unhideWhenUsed="0"/>
+    <w:lsdException w:name="Medium Grid 3 Accent 6" w:semiHidden="0" w:uiPriority="69" w:unhideWhenUsed="0"/>
+    <w:lsdException w:name="Dark List Accent 6" w:semiHidden="0" w:uiPriority="70" w:unhideWhenUsed="0"/>
+    <w:lsdException w:name="Colorful Shading Accent 6" w:semiHidden="0" w:uiPriority="71" w:unhideWhenUsed="0"/>
+    <w:lsdException w:name="Colorful List Accent 6" w:semiHidden="0" w:uiPriority="72" w:unhideWhenUsed="0"/>
+    <w:lsdException w:name="Colorful Grid Accent 6" w:semiHidden="0" w:uiPriority="73" w:unhideWhenUsed="0"/>
+    <w:lsdException w:name="Subtle Emphasis" w:semiHidden="0" w:uiPriority="19" w:unhideWhenUsed="0" w:qFormat="1"/>
+    <w:lsdException w:name="Intense Emphasis" w:semiHidden="0" w:uiPriority="21" w:unhideWhenUsed="0" w:qFormat="1"/>
+    <w:lsdException w:name="Subtle Reference" w:semiHidden="0" w:uiPriority="31" w:unhideWhenUsed="0" w:qFormat="1"/>
+    <w:lsdException w:name="Intense Reference" w:semiHidden="0" w:uiPriority="32" w:unhideWhenUsed="0" w:qFormat="1"/>
+    <w:lsdException w:name="Book Title" w:semiHidden="0" w:uiPriority="33" w:unhideWhenUsed="0" w:qFormat="1"/>
+    <w:lsdException w:name="Bibliography" w:uiPriority="37"/>
+    <w:lsdException w:name="TOC Heading" w:uiPriority="39" w:qFormat="1"/>
   </w:latentStyles>
   <w:style w:type="paragraph" w:default="1" w:styleId="Normal">
     <w:name w:val="Normal"/>
@@ -14409,6 +14858,7 @@
       <w:spacing w:after="0" w:line="240" w:lineRule="auto"/>
     </w:pPr>
     <w:tblPr>
+      <w:tblInd w:w="0" w:type="dxa"/>
       <w:tblBorders>
         <w:top w:val="single" w:sz="4" w:space="0" w:color="auto"/>
         <w:left w:val="single" w:sz="4" w:space="0" w:color="auto"/>
@@ -14417,6 +14867,12 @@
         <w:insideH w:val="single" w:sz="4" w:space="0" w:color="auto"/>
         <w:insideV w:val="single" w:sz="4" w:space="0" w:color="auto"/>
       </w:tblBorders>
+      <w:tblCellMar>
+        <w:top w:w="0" w:type="dxa"/>
+        <w:left w:w="108" w:type="dxa"/>
+        <w:bottom w:w="0" w:type="dxa"/>
+        <w:right w:w="108" w:type="dxa"/>
+      </w:tblCellMar>
     </w:tblPr>
   </w:style>
   <w:style w:type="character" w:customStyle="1" w:styleId="Ttulo1Car">
@@ -14434,7 +14890,574 @@
       <w:szCs w:val="28"/>
     </w:rPr>
   </w:style>
-  <w:style w:type="paragraph" w:styleId="TtuloTDC">
+  <w:style w:type="paragraph" w:styleId="TtulodeTDC">
+    <w:name w:val="TOC Heading"/>
+    <w:basedOn w:val="Ttulo1"/>
+    <w:next w:val="Normal"/>
+    <w:uiPriority w:val="39"/>
+    <w:semiHidden/>
+    <w:unhideWhenUsed/>
+    <w:qFormat/>
+    <w:rsid w:val="009D6ECB"/>
+    <w:pPr>
+      <w:outlineLvl w:val="9"/>
+    </w:pPr>
+    <w:rPr>
+      <w:lang w:eastAsia="es-AR"/>
+    </w:rPr>
+  </w:style>
+  <w:style w:type="paragraph" w:styleId="TDC1">
+    <w:name w:val="toc 1"/>
+    <w:basedOn w:val="Normal"/>
+    <w:next w:val="Normal"/>
+    <w:autoRedefine/>
+    <w:uiPriority w:val="39"/>
+    <w:unhideWhenUsed/>
+    <w:qFormat/>
+    <w:rsid w:val="009D6ECB"/>
+    <w:pPr>
+      <w:spacing w:after="100"/>
+    </w:pPr>
+  </w:style>
+  <w:style w:type="paragraph" w:styleId="TDC2">
+    <w:name w:val="toc 2"/>
+    <w:basedOn w:val="Normal"/>
+    <w:next w:val="Normal"/>
+    <w:autoRedefine/>
+    <w:uiPriority w:val="39"/>
+    <w:unhideWhenUsed/>
+    <w:qFormat/>
+    <w:rsid w:val="009D6ECB"/>
+    <w:pPr>
+      <w:spacing w:after="100"/>
+      <w:ind w:left="220"/>
+    </w:pPr>
+    <w:rPr>
+      <w:rFonts w:eastAsiaTheme="minorEastAsia"/>
+      <w:lang w:eastAsia="es-AR"/>
+    </w:rPr>
+  </w:style>
+  <w:style w:type="paragraph" w:styleId="TDC3">
+    <w:name w:val="toc 3"/>
+    <w:basedOn w:val="Normal"/>
+    <w:next w:val="Normal"/>
+    <w:autoRedefine/>
+    <w:uiPriority w:val="39"/>
+    <w:semiHidden/>
+    <w:unhideWhenUsed/>
+    <w:qFormat/>
+    <w:rsid w:val="009D6ECB"/>
+    <w:pPr>
+      <w:spacing w:after="100"/>
+      <w:ind w:left="440"/>
+    </w:pPr>
+    <w:rPr>
+      <w:rFonts w:eastAsiaTheme="minorEastAsia"/>
+      <w:lang w:eastAsia="es-AR"/>
+    </w:rPr>
+  </w:style>
+  <w:style w:type="paragraph" w:styleId="Encabezado">
+    <w:name w:val="header"/>
+    <w:basedOn w:val="Normal"/>
+    <w:link w:val="EncabezadoCar"/>
+    <w:uiPriority w:val="99"/>
+    <w:unhideWhenUsed/>
+    <w:rsid w:val="0068017E"/>
+    <w:pPr>
+      <w:tabs>
+        <w:tab w:val="center" w:pos="4252"/>
+        <w:tab w:val="right" w:pos="8504"/>
+      </w:tabs>
+      <w:spacing w:after="0" w:line="240" w:lineRule="auto"/>
+    </w:pPr>
+  </w:style>
+  <w:style w:type="paragraph" w:styleId="ndice1">
+    <w:name w:val="index 1"/>
+    <w:basedOn w:val="Normal"/>
+    <w:next w:val="Normal"/>
+    <w:autoRedefine/>
+    <w:uiPriority w:val="99"/>
+    <w:semiHidden/>
+    <w:unhideWhenUsed/>
+    <w:rsid w:val="00E83C24"/>
+    <w:pPr>
+      <w:spacing w:after="0" w:line="240" w:lineRule="auto"/>
+      <w:ind w:left="220" w:hanging="220"/>
+    </w:pPr>
+  </w:style>
+  <w:style w:type="character" w:customStyle="1" w:styleId="EncabezadoCar">
+    <w:name w:val="Encabezado Car"/>
+    <w:basedOn w:val="Fuentedeprrafopredeter"/>
+    <w:link w:val="Encabezado"/>
+    <w:uiPriority w:val="99"/>
+    <w:rsid w:val="0068017E"/>
+  </w:style>
+  <w:style w:type="paragraph" w:styleId="Piedepgina">
+    <w:name w:val="footer"/>
+    <w:basedOn w:val="Normal"/>
+    <w:link w:val="PiedepginaCar"/>
+    <w:uiPriority w:val="99"/>
+    <w:unhideWhenUsed/>
+    <w:rsid w:val="0068017E"/>
+    <w:pPr>
+      <w:tabs>
+        <w:tab w:val="center" w:pos="4252"/>
+        <w:tab w:val="right" w:pos="8504"/>
+      </w:tabs>
+      <w:spacing w:after="0" w:line="240" w:lineRule="auto"/>
+    </w:pPr>
+  </w:style>
+  <w:style w:type="character" w:customStyle="1" w:styleId="PiedepginaCar">
+    <w:name w:val="Pie de página Car"/>
+    <w:basedOn w:val="Fuentedeprrafopredeter"/>
+    <w:link w:val="Piedepgina"/>
+    <w:uiPriority w:val="99"/>
+    <w:rsid w:val="0068017E"/>
+  </w:style>
+  <w:style w:type="character" w:customStyle="1" w:styleId="Ttulo2Car">
+    <w:name w:val="Título 2 Car"/>
+    <w:basedOn w:val="Fuentedeprrafopredeter"/>
+    <w:link w:val="Ttulo2"/>
+    <w:uiPriority w:val="9"/>
+    <w:rsid w:val="001617A1"/>
+    <w:rPr>
+      <w:rFonts w:asciiTheme="majorHAnsi" w:eastAsiaTheme="majorEastAsia" w:hAnsiTheme="majorHAnsi" w:cstheme="majorBidi"/>
+      <w:color w:val="365F91" w:themeColor="accent1" w:themeShade="BF"/>
+      <w:sz w:val="26"/>
+      <w:szCs w:val="26"/>
+    </w:rPr>
+  </w:style>
+  <w:style w:type="character" w:customStyle="1" w:styleId="Ttulo3Car">
+    <w:name w:val="Título 3 Car"/>
+    <w:basedOn w:val="Fuentedeprrafopredeter"/>
+    <w:link w:val="Ttulo3"/>
+    <w:uiPriority w:val="9"/>
+    <w:rsid w:val="001617A1"/>
+    <w:rPr>
+      <w:rFonts w:asciiTheme="majorHAnsi" w:eastAsiaTheme="majorEastAsia" w:hAnsiTheme="majorHAnsi" w:cstheme="majorBidi"/>
+      <w:color w:val="243F60" w:themeColor="accent1" w:themeShade="7F"/>
+      <w:sz w:val="24"/>
+      <w:szCs w:val="24"/>
+    </w:rPr>
+  </w:style>
+</w:styles>
+</file>
+
+<file path=word/stylesWithEffects.xml><?xml version="1.0" encoding="utf-8"?>
+<w:styles xmlns:wpc="http://schemas.microsoft.com/office/word/2010/wordprocessingCanvas" xmlns:mc="http://schemas.openxmlformats.org/markup-compatibility/2006" xmlns:o="urn:schemas-microsoft-com:office:office" xmlns:r="http://schemas.openxmlformats.org/officeDocument/2006/relationships" xmlns:m="http://schemas.openxmlformats.org/officeDocument/2006/math" xmlns:v="urn:schemas-microsoft-com:vml" xmlns:wp14="http://schemas.microsoft.com/office/word/2010/wordprocessingDrawing" xmlns:wp="http://schemas.openxmlformats.org/drawingml/2006/wordprocessingDrawing" xmlns:w10="urn:schemas-microsoft-com:office:word" xmlns:w="http://schemas.openxmlformats.org/wordprocessingml/2006/main" xmlns:w14="http://schemas.microsoft.com/office/word/2010/wordml" xmlns:wpg="http://schemas.microsoft.com/office/word/2010/wordprocessingGroup" xmlns:wpi="http://schemas.microsoft.com/office/word/2010/wordprocessingInk" xmlns:wne="http://schemas.microsoft.com/office/word/2006/wordml" xmlns:wps="http://schemas.microsoft.com/office/word/2010/wordprocessingShape" mc:Ignorable="w14 wp14">
+  <w:docDefaults>
+    <w:rPrDefault>
+      <w:rPr>
+        <w:rFonts w:asciiTheme="minorHAnsi" w:eastAsiaTheme="minorHAnsi" w:hAnsiTheme="minorHAnsi" w:cstheme="minorBidi"/>
+        <w:sz w:val="22"/>
+        <w:szCs w:val="22"/>
+        <w:lang w:val="es-AR" w:eastAsia="en-US" w:bidi="ar-SA"/>
+      </w:rPr>
+    </w:rPrDefault>
+    <w:pPrDefault>
+      <w:pPr>
+        <w:spacing w:after="200" w:line="276" w:lineRule="auto"/>
+      </w:pPr>
+    </w:pPrDefault>
+  </w:docDefaults>
+  <w:latentStyles w:defLockedState="0" w:defUIPriority="99" w:defSemiHidden="1" w:defUnhideWhenUsed="1" w:defQFormat="0" w:count="267">
+    <w:lsdException w:name="Normal" w:semiHidden="0" w:uiPriority="0" w:unhideWhenUsed="0" w:qFormat="1"/>
+    <w:lsdException w:name="heading 1" w:semiHidden="0" w:uiPriority="9" w:unhideWhenUsed="0" w:qFormat="1"/>
+    <w:lsdException w:name="heading 2" w:uiPriority="9" w:qFormat="1"/>
+    <w:lsdException w:name="heading 3" w:uiPriority="9" w:qFormat="1"/>
+    <w:lsdException w:name="heading 4" w:uiPriority="9" w:qFormat="1"/>
+    <w:lsdException w:name="heading 5" w:uiPriority="9" w:qFormat="1"/>
+    <w:lsdException w:name="heading 6" w:uiPriority="9" w:qFormat="1"/>
+    <w:lsdException w:name="heading 7" w:uiPriority="9" w:qFormat="1"/>
+    <w:lsdException w:name="heading 8" w:uiPriority="9" w:qFormat="1"/>
+    <w:lsdException w:name="heading 9" w:uiPriority="9" w:qFormat="1"/>
+    <w:lsdException w:name="toc 1" w:uiPriority="39" w:qFormat="1"/>
+    <w:lsdException w:name="toc 2" w:uiPriority="39" w:qFormat="1"/>
+    <w:lsdException w:name="toc 3" w:uiPriority="39" w:qFormat="1"/>
+    <w:lsdException w:name="toc 4" w:uiPriority="39"/>
+    <w:lsdException w:name="toc 5" w:uiPriority="39"/>
+    <w:lsdException w:name="toc 6" w:uiPriority="39"/>
+    <w:lsdException w:name="toc 7" w:uiPriority="39"/>
+    <w:lsdException w:name="toc 8" w:uiPriority="39"/>
+    <w:lsdException w:name="toc 9" w:uiPriority="39"/>
+    <w:lsdException w:name="caption" w:uiPriority="35" w:qFormat="1"/>
+    <w:lsdException w:name="Title" w:semiHidden="0" w:uiPriority="10" w:unhideWhenUsed="0" w:qFormat="1"/>
+    <w:lsdException w:name="Default Paragraph Font" w:uiPriority="1"/>
+    <w:lsdException w:name="Subtitle" w:semiHidden="0" w:uiPriority="11" w:unhideWhenUsed="0" w:qFormat="1"/>
+    <w:lsdException w:name="Strong" w:semiHidden="0" w:uiPriority="22" w:unhideWhenUsed="0" w:qFormat="1"/>
+    <w:lsdException w:name="Emphasis" w:semiHidden="0" w:uiPriority="20" w:unhideWhenUsed="0" w:qFormat="1"/>
+    <w:lsdException w:name="Table Grid" w:semiHidden="0" w:uiPriority="59" w:unhideWhenUsed="0"/>
+    <w:lsdException w:name="Placeholder Text" w:unhideWhenUsed="0"/>
+    <w:lsdException w:name="No Spacing" w:semiHidden="0" w:uiPriority="1" w:unhideWhenUsed="0" w:qFormat="1"/>
+    <w:lsdException w:name="Light Shading" w:semiHidden="0" w:uiPriority="60" w:unhideWhenUsed="0"/>
+    <w:lsdException w:name="Light List" w:semiHidden="0" w:uiPriority="61" w:unhideWhenUsed="0"/>
+    <w:lsdException w:name="Light Grid" w:semiHidden="0" w:uiPriority="62" w:unhideWhenUsed="0"/>
+    <w:lsdException w:name="Medium Shading 1" w:semiHidden="0" w:uiPriority="63" w:unhideWhenUsed="0"/>
+    <w:lsdException w:name="Medium Shading 2" w:semiHidden="0" w:uiPriority="64" w:unhideWhenUsed="0"/>
+    <w:lsdException w:name="Medium List 1" w:semiHidden="0" w:uiPriority="65" w:unhideWhenUsed="0"/>
+    <w:lsdException w:name="Medium List 2" w:semiHidden="0" w:uiPriority="66" w:unhideWhenUsed="0"/>
+    <w:lsdException w:name="Medium Grid 1" w:semiHidden="0" w:uiPriority="67" w:unhideWhenUsed="0"/>
+    <w:lsdException w:name="Medium Grid 2" w:semiHidden="0" w:uiPriority="68" w:unhideWhenUsed="0"/>
+    <w:lsdException w:name="Medium Grid 3" w:semiHidden="0" w:uiPriority="69" w:unhideWhenUsed="0"/>
+    <w:lsdException w:name="Dark List" w:semiHidden="0" w:uiPriority="70" w:unhideWhenUsed="0"/>
+    <w:lsdException w:name="Colorful Shading" w:semiHidden="0" w:uiPriority="71" w:unhideWhenUsed="0"/>
+    <w:lsdException w:name="Colorful List" w:semiHidden="0" w:uiPriority="72" w:unhideWhenUsed="0"/>
+    <w:lsdException w:name="Colorful Grid" w:semiHidden="0" w:uiPriority="73" w:unhideWhenUsed="0"/>
+    <w:lsdException w:name="Light Shading Accent 1" w:semiHidden="0" w:uiPriority="60" w:unhideWhenUsed="0"/>
+    <w:lsdException w:name="Light List Accent 1" w:semiHidden="0" w:uiPriority="61" w:unhideWhenUsed="0"/>
+    <w:lsdException w:name="Light Grid Accent 1" w:semiHidden="0" w:uiPriority="62" w:unhideWhenUsed="0"/>
+    <w:lsdException w:name="Medium Shading 1 Accent 1" w:semiHidden="0" w:uiPriority="63" w:unhideWhenUsed="0"/>
+    <w:lsdException w:name="Medium Shading 2 Accent 1" w:semiHidden="0" w:uiPriority="64" w:unhideWhenUsed="0"/>
+    <w:lsdException w:name="Medium List 1 Accent 1" w:semiHidden="0" w:uiPriority="65" w:unhideWhenUsed="0"/>
+    <w:lsdException w:name="Revision" w:unhideWhenUsed="0"/>
+    <w:lsdException w:name="List Paragraph" w:semiHidden="0" w:uiPriority="34" w:unhideWhenUsed="0" w:qFormat="1"/>
+    <w:lsdException w:name="Quote" w:semiHidden="0" w:uiPriority="29" w:unhideWhenUsed="0" w:qFormat="1"/>
+    <w:lsdException w:name="Intense Quote" w:semiHidden="0" w:uiPriority="30" w:unhideWhenUsed="0" w:qFormat="1"/>
+    <w:lsdException w:name="Medium List 2 Accent 1" w:semiHidden="0" w:uiPriority="66" w:unhideWhenUsed="0"/>
+    <w:lsdException w:name="Medium Grid 1 Accent 1" w:semiHidden="0" w:uiPriority="67" w:unhideWhenUsed="0"/>
+    <w:lsdException w:name="Medium Grid 2 Accent 1" w:semiHidden="0" w:uiPriority="68" w:unhideWhenUsed="0"/>
+    <w:lsdException w:name="Medium Grid 3 Accent 1" w:semiHidden="0" w:uiPriority="69" w:unhideWhenUsed="0"/>
+    <w:lsdException w:name="Dark List Accent 1" w:semiHidden="0" w:uiPriority="70" w:unhideWhenUsed="0"/>
+    <w:lsdException w:name="Colorful Shading Accent 1" w:semiHidden="0" w:uiPriority="71" w:unhideWhenUsed="0"/>
+    <w:lsdException w:name="Colorful List Accent 1" w:semiHidden="0" w:uiPriority="72" w:unhideWhenUsed="0"/>
+    <w:lsdException w:name="Colorful Grid Accent 1" w:semiHidden="0" w:uiPriority="73" w:unhideWhenUsed="0"/>
+    <w:lsdException w:name="Light Shading Accent 2" w:semiHidden="0" w:uiPriority="60" w:unhideWhenUsed="0"/>
+    <w:lsdException w:name="Light List Accent 2" w:semiHidden="0" w:uiPriority="61" w:unhideWhenUsed="0"/>
+    <w:lsdException w:name="Light Grid Accent 2" w:semiHidden="0" w:uiPriority="62" w:unhideWhenUsed="0"/>
+    <w:lsdException w:name="Medium Shading 1 Accent 2" w:semiHidden="0" w:uiPriority="63" w:unhideWhenUsed="0"/>
+    <w:lsdException w:name="Medium Shading 2 Accent 2" w:semiHidden="0" w:uiPriority="64" w:unhideWhenUsed="0"/>
+    <w:lsdException w:name="Medium List 1 Accent 2" w:semiHidden="0" w:uiPriority="65" w:unhideWhenUsed="0"/>
+    <w:lsdException w:name="Medium List 2 Accent 2" w:semiHidden="0" w:uiPriority="66" w:unhideWhenUsed="0"/>
+    <w:lsdException w:name="Medium Grid 1 Accent 2" w:semiHidden="0" w:uiPriority="67" w:unhideWhenUsed="0"/>
+    <w:lsdException w:name="Medium Grid 2 Accent 2" w:semiHidden="0" w:uiPriority="68" w:unhideWhenUsed="0"/>
+    <w:lsdException w:name="Medium Grid 3 Accent 2" w:semiHidden="0" w:uiPriority="69" w:unhideWhenUsed="0"/>
+    <w:lsdException w:name="Dark List Accent 2" w:semiHidden="0" w:uiPriority="70" w:unhideWhenUsed="0"/>
+    <w:lsdException w:name="Colorful Shading Accent 2" w:semiHidden="0" w:uiPriority="71" w:unhideWhenUsed="0"/>
+    <w:lsdException w:name="Colorful List Accent 2" w:semiHidden="0" w:uiPriority="72" w:unhideWhenUsed="0"/>
+    <w:lsdException w:name="Colorful Grid Accent 2" w:semiHidden="0" w:uiPriority="73" w:unhideWhenUsed="0"/>
+    <w:lsdException w:name="Light Shading Accent 3" w:semiHidden="0" w:uiPriority="60" w:unhideWhenUsed="0"/>
+    <w:lsdException w:name="Light List Accent 3" w:semiHidden="0" w:uiPriority="61" w:unhideWhenUsed="0"/>
+    <w:lsdException w:name="Light Grid Accent 3" w:semiHidden="0" w:uiPriority="62" w:unhideWhenUsed="0"/>
+    <w:lsdException w:name="Medium Shading 1 Accent 3" w:semiHidden="0" w:uiPriority="63" w:unhideWhenUsed="0"/>
+    <w:lsdException w:name="Medium Shading 2 Accent 3" w:semiHidden="0" w:uiPriority="64" w:unhideWhenUsed="0"/>
+    <w:lsdException w:name="Medium List 1 Accent 3" w:semiHidden="0" w:uiPriority="65" w:unhideWhenUsed="0"/>
+    <w:lsdException w:name="Medium List 2 Accent 3" w:semiHidden="0" w:uiPriority="66" w:unhideWhenUsed="0"/>
+    <w:lsdException w:name="Medium Grid 1 Accent 3" w:semiHidden="0" w:uiPriority="67" w:unhideWhenUsed="0"/>
+    <w:lsdException w:name="Medium Grid 2 Accent 3" w:semiHidden="0" w:uiPriority="68" w:unhideWhenUsed="0"/>
+    <w:lsdException w:name="Medium Grid 3 Accent 3" w:semiHidden="0" w:uiPriority="69" w:unhideWhenUsed="0"/>
+    <w:lsdException w:name="Dark List Accent 3" w:semiHidden="0" w:uiPriority="70" w:unhideWhenUsed="0"/>
+    <w:lsdException w:name="Colorful Shading Accent 3" w:semiHidden="0" w:uiPriority="71" w:unhideWhenUsed="0"/>
+    <w:lsdException w:name="Colorful List Accent 3" w:semiHidden="0" w:uiPriority="72" w:unhideWhenUsed="0"/>
+    <w:lsdException w:name="Colorful Grid Accent 3" w:semiHidden="0" w:uiPriority="73" w:unhideWhenUsed="0"/>
+    <w:lsdException w:name="Light Shading Accent 4" w:semiHidden="0" w:uiPriority="60" w:unhideWhenUsed="0"/>
+    <w:lsdException w:name="Light List Accent 4" w:semiHidden="0" w:uiPriority="61" w:unhideWhenUsed="0"/>
+    <w:lsdException w:name="Light Grid Accent 4" w:semiHidden="0" w:uiPriority="62" w:unhideWhenUsed="0"/>
+    <w:lsdException w:name="Medium Shading 1 Accent 4" w:semiHidden="0" w:uiPriority="63" w:unhideWhenUsed="0"/>
+    <w:lsdException w:name="Medium Shading 2 Accent 4" w:semiHidden="0" w:uiPriority="64" w:unhideWhenUsed="0"/>
+    <w:lsdException w:name="Medium List 1 Accent 4" w:semiHidden="0" w:uiPriority="65" w:unhideWhenUsed="0"/>
+    <w:lsdException w:name="Medium List 2 Accent 4" w:semiHidden="0" w:uiPriority="66" w:unhideWhenUsed="0"/>
+    <w:lsdException w:name="Medium Grid 1 Accent 4" w:semiHidden="0" w:uiPriority="67" w:unhideWhenUsed="0"/>
+    <w:lsdException w:name="Medium Grid 2 Accent 4" w:semiHidden="0" w:uiPriority="68" w:unhideWhenUsed="0"/>
+    <w:lsdException w:name="Medium Grid 3 Accent 4" w:semiHidden="0" w:uiPriority="69" w:unhideWhenUsed="0"/>
+    <w:lsdException w:name="Dark List Accent 4" w:semiHidden="0" w:uiPriority="70" w:unhideWhenUsed="0"/>
+    <w:lsdException w:name="Colorful Shading Accent 4" w:semiHidden="0" w:uiPriority="71" w:unhideWhenUsed="0"/>
+    <w:lsdException w:name="Colorful List Accent 4" w:semiHidden="0" w:uiPriority="72" w:unhideWhenUsed="0"/>
+    <w:lsdException w:name="Colorful Grid Accent 4" w:semiHidden="0" w:uiPriority="73" w:unhideWhenUsed="0"/>
+    <w:lsdException w:name="Light Shading Accent 5" w:semiHidden="0" w:uiPriority="60" w:unhideWhenUsed="0"/>
+    <w:lsdException w:name="Light List Accent 5" w:semiHidden="0" w:uiPriority="61" w:unhideWhenUsed="0"/>
+    <w:lsdException w:name="Light Grid Accent 5" w:semiHidden="0" w:uiPriority="62" w:unhideWhenUsed="0"/>
+    <w:lsdException w:name="Medium Shading 1 Accent 5" w:semiHidden="0" w:uiPriority="63" w:unhideWhenUsed="0"/>
+    <w:lsdException w:name="Medium Shading 2 Accent 5" w:semiHidden="0" w:uiPriority="64" w:unhideWhenUsed="0"/>
+    <w:lsdException w:name="Medium List 1 Accent 5" w:semiHidden="0" w:uiPriority="65" w:unhideWhenUsed="0"/>
+    <w:lsdException w:name="Medium List 2 Accent 5" w:semiHidden="0" w:uiPriority="66" w:unhideWhenUsed="0"/>
+    <w:lsdException w:name="Medium Grid 1 Accent 5" w:semiHidden="0" w:uiPriority="67" w:unhideWhenUsed="0"/>
+    <w:lsdException w:name="Medium Grid 2 Accent 5" w:semiHidden="0" w:uiPriority="68" w:unhideWhenUsed="0"/>
+    <w:lsdException w:name="Medium Grid 3 Accent 5" w:semiHidden="0" w:uiPriority="69" w:unhideWhenUsed="0"/>
+    <w:lsdException w:name="Dark List Accent 5" w:semiHidden="0" w:uiPriority="70" w:unhideWhenUsed="0"/>
+    <w:lsdException w:name="Colorful Shading Accent 5" w:semiHidden="0" w:uiPriority="71" w:unhideWhenUsed="0"/>
+    <w:lsdException w:name="Colorful List Accent 5" w:semiHidden="0" w:uiPriority="72" w:unhideWhenUsed="0"/>
+    <w:lsdException w:name="Colorful Grid Accent 5" w:semiHidden="0" w:uiPriority="73" w:unhideWhenUsed="0"/>
+    <w:lsdException w:name="Light Shading Accent 6" w:semiHidden="0" w:uiPriority="60" w:unhideWhenUsed="0"/>
+    <w:lsdException w:name="Light List Accent 6" w:semiHidden="0" w:uiPriority="61" w:unhideWhenUsed="0"/>
+    <w:lsdException w:name="Light Grid Accent 6" w:semiHidden="0" w:uiPriority="62" w:unhideWhenUsed="0"/>
+    <w:lsdException w:name="Medium Shading 1 Accent 6" w:semiHidden="0" w:uiPriority="63" w:unhideWhenUsed="0"/>
+    <w:lsdException w:name="Medium Shading 2 Accent 6" w:semiHidden="0" w:uiPriority="64" w:unhideWhenUsed="0"/>
+    <w:lsdException w:name="Medium List 1 Accent 6" w:semiHidden="0" w:uiPriority="65" w:unhideWhenUsed="0"/>
+    <w:lsdException w:name="Medium List 2 Accent 6" w:semiHidden="0" w:uiPriority="66" w:unhideWhenUsed="0"/>
+    <w:lsdException w:name="Medium Grid 1 Accent 6" w:semiHidden="0" w:uiPriority="67" w:unhideWhenUsed="0"/>
+    <w:lsdException w:name="Medium Grid 2 Accent 6" w:semiHidden="0" w:uiPriority="68" w:unhideWhenUsed="0"/>
+    <w:lsdException w:name="Medium Grid 3 Accent 6" w:semiHidden="0" w:uiPriority="69" w:unhideWhenUsed="0"/>
+    <w:lsdException w:name="Dark List Accent 6" w:semiHidden="0" w:uiPriority="70" w:unhideWhenUsed="0"/>
+    <w:lsdException w:name="Colorful Shading Accent 6" w:semiHidden="0" w:uiPriority="71" w:unhideWhenUsed="0"/>
+    <w:lsdException w:name="Colorful List Accent 6" w:semiHidden="0" w:uiPriority="72" w:unhideWhenUsed="0"/>
+    <w:lsdException w:name="Colorful Grid Accent 6" w:semiHidden="0" w:uiPriority="73" w:unhideWhenUsed="0"/>
+    <w:lsdException w:name="Subtle Emphasis" w:semiHidden="0" w:uiPriority="19" w:unhideWhenUsed="0" w:qFormat="1"/>
+    <w:lsdException w:name="Intense Emphasis" w:semiHidden="0" w:uiPriority="21" w:unhideWhenUsed="0" w:qFormat="1"/>
+    <w:lsdException w:name="Subtle Reference" w:semiHidden="0" w:uiPriority="31" w:unhideWhenUsed="0" w:qFormat="1"/>
+    <w:lsdException w:name="Intense Reference" w:semiHidden="0" w:uiPriority="32" w:unhideWhenUsed="0" w:qFormat="1"/>
+    <w:lsdException w:name="Book Title" w:semiHidden="0" w:uiPriority="33" w:unhideWhenUsed="0" w:qFormat="1"/>
+    <w:lsdException w:name="Bibliography" w:uiPriority="37"/>
+    <w:lsdException w:name="TOC Heading" w:uiPriority="39" w:qFormat="1"/>
+  </w:latentStyles>
+  <w:style w:type="paragraph" w:default="1" w:styleId="Normal">
+    <w:name w:val="Normal"/>
+    <w:qFormat/>
+  </w:style>
+  <w:style w:type="paragraph" w:styleId="Ttulo1">
+    <w:name w:val="heading 1"/>
+    <w:basedOn w:val="Normal"/>
+    <w:next w:val="Normal"/>
+    <w:link w:val="Ttulo1Car"/>
+    <w:uiPriority w:val="9"/>
+    <w:qFormat/>
+    <w:rsid w:val="00CA542C"/>
+    <w:pPr>
+      <w:keepNext/>
+      <w:keepLines/>
+      <w:spacing w:before="480" w:after="0"/>
+      <w:outlineLvl w:val="0"/>
+    </w:pPr>
+    <w:rPr>
+      <w:rFonts w:asciiTheme="majorHAnsi" w:eastAsiaTheme="majorEastAsia" w:hAnsiTheme="majorHAnsi" w:cstheme="majorBidi"/>
+      <w:b/>
+      <w:bCs/>
+      <w:color w:val="365F91" w:themeColor="accent1" w:themeShade="BF"/>
+      <w:sz w:val="28"/>
+      <w:szCs w:val="28"/>
+    </w:rPr>
+  </w:style>
+  <w:style w:type="paragraph" w:styleId="Ttulo2">
+    <w:name w:val="heading 2"/>
+    <w:basedOn w:val="Normal"/>
+    <w:next w:val="Normal"/>
+    <w:link w:val="Ttulo2Car"/>
+    <w:uiPriority w:val="9"/>
+    <w:unhideWhenUsed/>
+    <w:qFormat/>
+    <w:rsid w:val="001617A1"/>
+    <w:pPr>
+      <w:keepNext/>
+      <w:keepLines/>
+      <w:spacing w:before="40" w:after="0"/>
+      <w:outlineLvl w:val="1"/>
+    </w:pPr>
+    <w:rPr>
+      <w:rFonts w:asciiTheme="majorHAnsi" w:eastAsiaTheme="majorEastAsia" w:hAnsiTheme="majorHAnsi" w:cstheme="majorBidi"/>
+      <w:color w:val="365F91" w:themeColor="accent1" w:themeShade="BF"/>
+      <w:sz w:val="26"/>
+      <w:szCs w:val="26"/>
+    </w:rPr>
+  </w:style>
+  <w:style w:type="paragraph" w:styleId="Ttulo3">
+    <w:name w:val="heading 3"/>
+    <w:basedOn w:val="Normal"/>
+    <w:next w:val="Normal"/>
+    <w:link w:val="Ttulo3Car"/>
+    <w:uiPriority w:val="9"/>
+    <w:unhideWhenUsed/>
+    <w:qFormat/>
+    <w:rsid w:val="001617A1"/>
+    <w:pPr>
+      <w:keepNext/>
+      <w:keepLines/>
+      <w:spacing w:before="40" w:after="0"/>
+      <w:outlineLvl w:val="2"/>
+    </w:pPr>
+    <w:rPr>
+      <w:rFonts w:asciiTheme="majorHAnsi" w:eastAsiaTheme="majorEastAsia" w:hAnsiTheme="majorHAnsi" w:cstheme="majorBidi"/>
+      <w:color w:val="243F60" w:themeColor="accent1" w:themeShade="7F"/>
+      <w:sz w:val="24"/>
+      <w:szCs w:val="24"/>
+    </w:rPr>
+  </w:style>
+  <w:style w:type="character" w:default="1" w:styleId="Fuentedeprrafopredeter">
+    <w:name w:val="Default Paragraph Font"/>
+    <w:uiPriority w:val="1"/>
+    <w:semiHidden/>
+    <w:unhideWhenUsed/>
+  </w:style>
+  <w:style w:type="table" w:default="1" w:styleId="Tablanormal">
+    <w:name w:val="Normal Table"/>
+    <w:uiPriority w:val="99"/>
+    <w:semiHidden/>
+    <w:unhideWhenUsed/>
+    <w:tblPr>
+      <w:tblInd w:w="0" w:type="dxa"/>
+      <w:tblCellMar>
+        <w:top w:w="0" w:type="dxa"/>
+        <w:left w:w="108" w:type="dxa"/>
+        <w:bottom w:w="0" w:type="dxa"/>
+        <w:right w:w="108" w:type="dxa"/>
+      </w:tblCellMar>
+    </w:tblPr>
+  </w:style>
+  <w:style w:type="numbering" w:default="1" w:styleId="Sinlista">
+    <w:name w:val="No List"/>
+    <w:uiPriority w:val="99"/>
+    <w:semiHidden/>
+    <w:unhideWhenUsed/>
+  </w:style>
+  <w:style w:type="character" w:styleId="Hipervnculo">
+    <w:name w:val="Hyperlink"/>
+    <w:basedOn w:val="Fuentedeprrafopredeter"/>
+    <w:uiPriority w:val="99"/>
+    <w:unhideWhenUsed/>
+    <w:rsid w:val="000F6E62"/>
+    <w:rPr>
+      <w:color w:val="0000FF" w:themeColor="hyperlink"/>
+      <w:u w:val="single"/>
+    </w:rPr>
+  </w:style>
+  <w:style w:type="paragraph" w:styleId="Textodeglobo">
+    <w:name w:val="Balloon Text"/>
+    <w:basedOn w:val="Normal"/>
+    <w:link w:val="TextodegloboCar"/>
+    <w:uiPriority w:val="99"/>
+    <w:semiHidden/>
+    <w:unhideWhenUsed/>
+    <w:rsid w:val="00FE3EB9"/>
+    <w:pPr>
+      <w:spacing w:after="0" w:line="240" w:lineRule="auto"/>
+    </w:pPr>
+    <w:rPr>
+      <w:rFonts w:ascii="Tahoma" w:hAnsi="Tahoma" w:cs="Tahoma"/>
+      <w:sz w:val="16"/>
+      <w:szCs w:val="16"/>
+    </w:rPr>
+  </w:style>
+  <w:style w:type="character" w:customStyle="1" w:styleId="TextodegloboCar">
+    <w:name w:val="Texto de globo Car"/>
+    <w:basedOn w:val="Fuentedeprrafopredeter"/>
+    <w:link w:val="Textodeglobo"/>
+    <w:uiPriority w:val="99"/>
+    <w:semiHidden/>
+    <w:rsid w:val="00FE3EB9"/>
+    <w:rPr>
+      <w:rFonts w:ascii="Tahoma" w:hAnsi="Tahoma" w:cs="Tahoma"/>
+      <w:sz w:val="16"/>
+      <w:szCs w:val="16"/>
+    </w:rPr>
+  </w:style>
+  <w:style w:type="paragraph" w:styleId="Ttulo">
+    <w:name w:val="Title"/>
+    <w:basedOn w:val="Normal"/>
+    <w:next w:val="Normal"/>
+    <w:link w:val="TtuloCar"/>
+    <w:uiPriority w:val="10"/>
+    <w:qFormat/>
+    <w:rsid w:val="00B81100"/>
+    <w:pPr>
+      <w:pBdr>
+        <w:bottom w:val="single" w:sz="8" w:space="4" w:color="4F81BD" w:themeColor="accent1"/>
+      </w:pBdr>
+      <w:spacing w:after="300" w:line="240" w:lineRule="auto"/>
+      <w:contextualSpacing/>
+    </w:pPr>
+    <w:rPr>
+      <w:rFonts w:asciiTheme="majorHAnsi" w:eastAsiaTheme="majorEastAsia" w:hAnsiTheme="majorHAnsi" w:cstheme="majorBidi"/>
+      <w:color w:val="17365D" w:themeColor="text2" w:themeShade="BF"/>
+      <w:spacing w:val="5"/>
+      <w:kern w:val="28"/>
+      <w:sz w:val="52"/>
+      <w:szCs w:val="52"/>
+    </w:rPr>
+  </w:style>
+  <w:style w:type="character" w:customStyle="1" w:styleId="TtuloCar">
+    <w:name w:val="Título Car"/>
+    <w:basedOn w:val="Fuentedeprrafopredeter"/>
+    <w:link w:val="Ttulo"/>
+    <w:uiPriority w:val="10"/>
+    <w:rsid w:val="00B81100"/>
+    <w:rPr>
+      <w:rFonts w:asciiTheme="majorHAnsi" w:eastAsiaTheme="majorEastAsia" w:hAnsiTheme="majorHAnsi" w:cstheme="majorBidi"/>
+      <w:color w:val="17365D" w:themeColor="text2" w:themeShade="BF"/>
+      <w:spacing w:val="5"/>
+      <w:kern w:val="28"/>
+      <w:sz w:val="52"/>
+      <w:szCs w:val="52"/>
+    </w:rPr>
+  </w:style>
+  <w:style w:type="paragraph" w:styleId="Subttulo">
+    <w:name w:val="Subtitle"/>
+    <w:basedOn w:val="Normal"/>
+    <w:next w:val="Normal"/>
+    <w:link w:val="SubttuloCar"/>
+    <w:uiPriority w:val="11"/>
+    <w:qFormat/>
+    <w:rsid w:val="00B81100"/>
+    <w:pPr>
+      <w:numPr>
+        <w:ilvl w:val="1"/>
+      </w:numPr>
+    </w:pPr>
+    <w:rPr>
+      <w:rFonts w:asciiTheme="majorHAnsi" w:eastAsiaTheme="majorEastAsia" w:hAnsiTheme="majorHAnsi" w:cstheme="majorBidi"/>
+      <w:i/>
+      <w:iCs/>
+      <w:color w:val="4F81BD" w:themeColor="accent1"/>
+      <w:spacing w:val="15"/>
+      <w:sz w:val="24"/>
+      <w:szCs w:val="24"/>
+    </w:rPr>
+  </w:style>
+  <w:style w:type="character" w:customStyle="1" w:styleId="SubttuloCar">
+    <w:name w:val="Subtítulo Car"/>
+    <w:basedOn w:val="Fuentedeprrafopredeter"/>
+    <w:link w:val="Subttulo"/>
+    <w:uiPriority w:val="11"/>
+    <w:rsid w:val="00B81100"/>
+    <w:rPr>
+      <w:rFonts w:asciiTheme="majorHAnsi" w:eastAsiaTheme="majorEastAsia" w:hAnsiTheme="majorHAnsi" w:cstheme="majorBidi"/>
+      <w:i/>
+      <w:iCs/>
+      <w:color w:val="4F81BD" w:themeColor="accent1"/>
+      <w:spacing w:val="15"/>
+      <w:sz w:val="24"/>
+      <w:szCs w:val="24"/>
+    </w:rPr>
+  </w:style>
+  <w:style w:type="table" w:styleId="Tablaconcuadrcula">
+    <w:name w:val="Table Grid"/>
+    <w:basedOn w:val="Tablanormal"/>
+    <w:uiPriority w:val="59"/>
+    <w:rsid w:val="006006E0"/>
+    <w:pPr>
+      <w:spacing w:after="0" w:line="240" w:lineRule="auto"/>
+    </w:pPr>
+    <w:tblPr>
+      <w:tblInd w:w="0" w:type="dxa"/>
+      <w:tblBorders>
+        <w:top w:val="single" w:sz="4" w:space="0" w:color="auto"/>
+        <w:left w:val="single" w:sz="4" w:space="0" w:color="auto"/>
+        <w:bottom w:val="single" w:sz="4" w:space="0" w:color="auto"/>
+        <w:right w:val="single" w:sz="4" w:space="0" w:color="auto"/>
+        <w:insideH w:val="single" w:sz="4" w:space="0" w:color="auto"/>
+        <w:insideV w:val="single" w:sz="4" w:space="0" w:color="auto"/>
+      </w:tblBorders>
+      <w:tblCellMar>
+        <w:top w:w="0" w:type="dxa"/>
+        <w:left w:w="108" w:type="dxa"/>
+        <w:bottom w:w="0" w:type="dxa"/>
+        <w:right w:w="108" w:type="dxa"/>
+      </w:tblCellMar>
+    </w:tblPr>
+  </w:style>
+  <w:style w:type="character" w:customStyle="1" w:styleId="Ttulo1Car">
+    <w:name w:val="Título 1 Car"/>
+    <w:basedOn w:val="Fuentedeprrafopredeter"/>
+    <w:link w:val="Ttulo1"/>
+    <w:uiPriority w:val="9"/>
+    <w:rsid w:val="00CA542C"/>
+    <w:rPr>
+      <w:rFonts w:asciiTheme="majorHAnsi" w:eastAsiaTheme="majorEastAsia" w:hAnsiTheme="majorHAnsi" w:cstheme="majorBidi"/>
+      <w:b/>
+      <w:bCs/>
+      <w:color w:val="365F91" w:themeColor="accent1" w:themeShade="BF"/>
+      <w:sz w:val="28"/>
+      <w:szCs w:val="28"/>
+    </w:rPr>
+  </w:style>
+  <w:style w:type="paragraph" w:styleId="TtulodeTDC">
     <w:name w:val="TOC Heading"/>
     <w:basedOn w:val="Ttulo1"/>
     <w:next w:val="Normal"/>
@@ -14877,7 +15900,7 @@
 </file>
 
 <file path=customXml/itemProps1.xml><?xml version="1.0" encoding="utf-8"?>
-<ds:datastoreItem xmlns:ds="http://schemas.openxmlformats.org/officeDocument/2006/customXml" ds:itemID="{70DADAA5-FC2F-46F8-AD24-B750026DAA5D}">
+<ds:datastoreItem xmlns:ds="http://schemas.openxmlformats.org/officeDocument/2006/customXml" ds:itemID="{EF94FF55-A6D1-45DF-AFF2-4691D97E4BBC}">
   <ds:schemaRefs>
     <ds:schemaRef ds:uri="http://schemas.openxmlformats.org/officeDocument/2006/bibliography"/>
   </ds:schemaRefs>

</xml_diff>